<commit_message>
update plan de empresas
</commit_message>
<xml_diff>
--- a/Empresas/Plan de empresa/PdE - Puntos RESTANTES.docx
+++ b/Empresas/Plan de empresa/PdE - Puntos RESTANTES.docx
@@ -1,6 +1,6 @@
 
 <file path=word/document.xml><?xml version="1.0" encoding="utf-8"?>
-<w:document xmlns:wpc="http://schemas.microsoft.com/office/word/2010/wordprocessingCanvas" xmlns:cx="http://schemas.microsoft.com/office/drawing/2014/chartex" xmlns:cx1="http://schemas.microsoft.com/office/drawing/2015/9/8/chartex" xmlns:cx2="http://schemas.microsoft.com/office/drawing/2015/10/21/chartex" xmlns:cx3="http://schemas.microsoft.com/office/drawing/2016/5/9/chartex" xmlns:cx4="http://schemas.microsoft.com/office/drawing/2016/5/10/chartex" xmlns:cx5="http://schemas.microsoft.com/office/drawing/2016/5/11/chartex" xmlns:cx6="http://schemas.microsoft.com/office/drawing/2016/5/12/chartex" xmlns:cx7="http://schemas.microsoft.com/office/drawing/2016/5/13/chartex" xmlns:cx8="http://schemas.microsoft.com/office/drawing/2016/5/14/chartex" xmlns:mc="http://schemas.openxmlformats.org/markup-compatibility/2006" xmlns:aink="http://schemas.microsoft.com/office/drawing/2016/ink" xmlns:am3d="http://schemas.microsoft.com/office/drawing/2017/model3d" xmlns:o="urn:schemas-microsoft-com:office:office" xmlns:r="http://schemas.openxmlformats.org/officeDocument/2006/relationships" xmlns:m="http://schemas.openxmlformats.org/officeDocument/2006/math" xmlns:v="urn:schemas-microsoft-com:vml" xmlns:wp14="http://schemas.microsoft.com/office/word/2010/wordprocessingDrawing" xmlns:wp="http://schemas.openxmlformats.org/drawingml/2006/wordprocessingDrawing" xmlns:w10="urn:schemas-microsoft-com:office:word" xmlns:w="http://schemas.openxmlformats.org/wordprocessingml/2006/main" xmlns:w14="http://schemas.microsoft.com/office/word/2010/wordml" xmlns:w15="http://schemas.microsoft.com/office/word/2012/wordml" xmlns:w16cex="http://schemas.microsoft.com/office/word/2018/wordml/cex" xmlns:w16cid="http://schemas.microsoft.com/office/word/2016/wordml/cid" xmlns:w16="http://schemas.microsoft.com/office/word/2018/wordml" xmlns:w16se="http://schemas.microsoft.com/office/word/2015/wordml/symex" xmlns:wpg="http://schemas.microsoft.com/office/word/2010/wordprocessingGroup" xmlns:wpi="http://schemas.microsoft.com/office/word/2010/wordprocessingInk" xmlns:wne="http://schemas.microsoft.com/office/word/2006/wordml" xmlns:wps="http://schemas.microsoft.com/office/word/2010/wordprocessingShape" mc:Ignorable="w14 w15 w16se w16cid w16 w16cex wp14">
+<w:document xmlns:wpc="http://schemas.microsoft.com/office/word/2010/wordprocessingCanvas" xmlns:mc="http://schemas.openxmlformats.org/markup-compatibility/2006" xmlns:o="urn:schemas-microsoft-com:office:office" xmlns:r="http://schemas.openxmlformats.org/officeDocument/2006/relationships" xmlns:m="http://schemas.openxmlformats.org/officeDocument/2006/math" xmlns:v="urn:schemas-microsoft-com:vml" xmlns:wp14="http://schemas.microsoft.com/office/word/2010/wordprocessingDrawing" xmlns:wp="http://schemas.openxmlformats.org/drawingml/2006/wordprocessingDrawing" xmlns:w10="urn:schemas-microsoft-com:office:word" xmlns:w="http://schemas.openxmlformats.org/wordprocessingml/2006/main" xmlns:w14="http://schemas.microsoft.com/office/word/2010/wordml" xmlns:wpg="http://schemas.microsoft.com/office/word/2010/wordprocessingGroup" xmlns:wpi="http://schemas.microsoft.com/office/word/2010/wordprocessingInk" xmlns:wne="http://schemas.microsoft.com/office/word/2006/wordml" xmlns:wps="http://schemas.microsoft.com/office/word/2010/wordprocessingShape" mc:Ignorable="w14 wp14">
   <w:body>
     <w:p>
       <w:pPr>
@@ -100,6 +100,43 @@
         <w:t xml:space="preserve">Se detallarán las actividades necesarias para la constitución y puesta en marcha de la empresa. </w:t>
       </w:r>
     </w:p>
+    <w:p>
+      <w:pPr>
+        <w:spacing w:before="120" w:after="120"/>
+        <w:jc w:val="both"/>
+        <w:rPr>
+          <w:color w:val="000000" w:themeColor="text1"/>
+          <w:sz w:val="24"/>
+          <w:szCs w:val="24"/>
+        </w:rPr>
+      </w:pPr>
+      <w:r>
+        <w:rPr>
+          <w:color w:val="000000" w:themeColor="text1"/>
+          <w:sz w:val="24"/>
+          <w:szCs w:val="24"/>
+        </w:rPr>
+        <w:t xml:space="preserve">Se </w:t>
+      </w:r>
+      <w:proofErr w:type="spellStart"/>
+      <w:r>
+        <w:rPr>
+          <w:color w:val="000000" w:themeColor="text1"/>
+          <w:sz w:val="24"/>
+          <w:szCs w:val="24"/>
+        </w:rPr>
+        <w:t>hara</w:t>
+      </w:r>
+      <w:proofErr w:type="spellEnd"/>
+      <w:r>
+        <w:rPr>
+          <w:color w:val="000000" w:themeColor="text1"/>
+          <w:sz w:val="24"/>
+          <w:szCs w:val="24"/>
+        </w:rPr>
+        <w:t xml:space="preserve"> de manera telemática realizando el DUE.</w:t>
+      </w:r>
+    </w:p>
     <w:tbl>
       <w:tblPr>
         <w:tblStyle w:val="Tablaconcuadrcula"/>
@@ -108,13 +145,13 @@
         <w:tblLook w:val="04A0" w:firstRow="1" w:lastRow="0" w:firstColumn="1" w:lastColumn="0" w:noHBand="0" w:noVBand="1"/>
       </w:tblPr>
       <w:tblGrid>
-        <w:gridCol w:w="1134"/>
-        <w:gridCol w:w="1879"/>
-        <w:gridCol w:w="1510"/>
-        <w:gridCol w:w="1520"/>
-        <w:gridCol w:w="1520"/>
-        <w:gridCol w:w="1512"/>
-        <w:gridCol w:w="1642"/>
+        <w:gridCol w:w="840"/>
+        <w:gridCol w:w="1260"/>
+        <w:gridCol w:w="1041"/>
+        <w:gridCol w:w="1163"/>
+        <w:gridCol w:w="3811"/>
+        <w:gridCol w:w="1181"/>
+        <w:gridCol w:w="1421"/>
       </w:tblGrid>
       <w:tr>
         <w:trPr>
@@ -122,7 +159,7 @@
         </w:trPr>
         <w:tc>
           <w:tcPr>
-            <w:tcW w:w="1134" w:type="dxa"/>
+            <w:tcW w:w="840" w:type="dxa"/>
             <w:shd w:val="clear" w:color="auto" w:fill="8EAADB" w:themeFill="accent1" w:themeFillTint="99"/>
             <w:vAlign w:val="center"/>
           </w:tcPr>
@@ -131,14 +168,14 @@
               <w:jc w:val="center"/>
               <w:rPr>
                 <w:b/>
-                <w:sz w:val="24"/>
+                <w:sz w:val="20"/>
                 <w:szCs w:val="24"/>
               </w:rPr>
             </w:pPr>
             <w:r>
               <w:rPr>
                 <w:b/>
-                <w:sz w:val="24"/>
+                <w:sz w:val="20"/>
                 <w:szCs w:val="24"/>
               </w:rPr>
               <w:t>ORDEN</w:t>
@@ -147,7 +184,7 @@
         </w:tc>
         <w:tc>
           <w:tcPr>
-            <w:tcW w:w="1879" w:type="dxa"/>
+            <w:tcW w:w="1260" w:type="dxa"/>
             <w:shd w:val="clear" w:color="auto" w:fill="8EAADB" w:themeFill="accent1" w:themeFillTint="99"/>
             <w:vAlign w:val="center"/>
           </w:tcPr>
@@ -156,14 +193,14 @@
               <w:jc w:val="center"/>
               <w:rPr>
                 <w:b/>
-                <w:sz w:val="24"/>
+                <w:sz w:val="20"/>
                 <w:szCs w:val="24"/>
               </w:rPr>
             </w:pPr>
             <w:r>
               <w:rPr>
                 <w:b/>
-                <w:sz w:val="24"/>
+                <w:sz w:val="20"/>
                 <w:szCs w:val="24"/>
               </w:rPr>
               <w:t>TRÁMITES</w:t>
@@ -172,7 +209,7 @@
         </w:tc>
         <w:tc>
           <w:tcPr>
-            <w:tcW w:w="1510" w:type="dxa"/>
+            <w:tcW w:w="1041" w:type="dxa"/>
             <w:shd w:val="clear" w:color="auto" w:fill="8EAADB" w:themeFill="accent1" w:themeFillTint="99"/>
             <w:vAlign w:val="center"/>
           </w:tcPr>
@@ -181,14 +218,14 @@
               <w:jc w:val="center"/>
               <w:rPr>
                 <w:b/>
-                <w:sz w:val="24"/>
+                <w:sz w:val="20"/>
                 <w:szCs w:val="24"/>
               </w:rPr>
             </w:pPr>
             <w:r>
               <w:rPr>
                 <w:b/>
-                <w:sz w:val="24"/>
+                <w:sz w:val="20"/>
                 <w:szCs w:val="24"/>
               </w:rPr>
               <w:t>ÓRGANO EN EL QUE SE TRAMITA</w:t>
@@ -197,7 +234,7 @@
         </w:tc>
         <w:tc>
           <w:tcPr>
-            <w:tcW w:w="1520" w:type="dxa"/>
+            <w:tcW w:w="1163" w:type="dxa"/>
             <w:shd w:val="clear" w:color="auto" w:fill="8EAADB" w:themeFill="accent1" w:themeFillTint="99"/>
             <w:vAlign w:val="center"/>
           </w:tcPr>
@@ -206,14 +243,14 @@
               <w:jc w:val="center"/>
               <w:rPr>
                 <w:b/>
-                <w:sz w:val="24"/>
+                <w:sz w:val="20"/>
                 <w:szCs w:val="24"/>
               </w:rPr>
             </w:pPr>
             <w:r>
               <w:rPr>
                 <w:b/>
-                <w:sz w:val="24"/>
+                <w:sz w:val="20"/>
                 <w:szCs w:val="24"/>
               </w:rPr>
               <w:t>DIRECCIÓN POSTAL</w:t>
@@ -222,7 +259,7 @@
         </w:tc>
         <w:tc>
           <w:tcPr>
-            <w:tcW w:w="1520" w:type="dxa"/>
+            <w:tcW w:w="3811" w:type="dxa"/>
             <w:shd w:val="clear" w:color="auto" w:fill="8EAADB" w:themeFill="accent1" w:themeFillTint="99"/>
             <w:vAlign w:val="center"/>
           </w:tcPr>
@@ -231,14 +268,14 @@
               <w:jc w:val="center"/>
               <w:rPr>
                 <w:b/>
-                <w:sz w:val="24"/>
+                <w:sz w:val="20"/>
                 <w:szCs w:val="24"/>
               </w:rPr>
             </w:pPr>
             <w:r>
               <w:rPr>
                 <w:b/>
-                <w:sz w:val="24"/>
+                <w:sz w:val="20"/>
                 <w:szCs w:val="24"/>
               </w:rPr>
               <w:t>DIRECCIÓN WEB</w:t>
@@ -247,7 +284,7 @@
         </w:tc>
         <w:tc>
           <w:tcPr>
-            <w:tcW w:w="1512" w:type="dxa"/>
+            <w:tcW w:w="1181" w:type="dxa"/>
             <w:shd w:val="clear" w:color="auto" w:fill="8EAADB" w:themeFill="accent1" w:themeFillTint="99"/>
             <w:vAlign w:val="center"/>
           </w:tcPr>
@@ -256,14 +293,14 @@
               <w:jc w:val="center"/>
               <w:rPr>
                 <w:b/>
-                <w:sz w:val="24"/>
+                <w:sz w:val="20"/>
                 <w:szCs w:val="24"/>
               </w:rPr>
             </w:pPr>
             <w:r>
               <w:rPr>
                 <w:b/>
-                <w:sz w:val="24"/>
+                <w:sz w:val="20"/>
                 <w:szCs w:val="24"/>
               </w:rPr>
               <w:t>FECHA PREVISTA</w:t>
@@ -272,7 +309,7 @@
         </w:tc>
         <w:tc>
           <w:tcPr>
-            <w:tcW w:w="1642" w:type="dxa"/>
+            <w:tcW w:w="1421" w:type="dxa"/>
             <w:shd w:val="clear" w:color="auto" w:fill="8EAADB" w:themeFill="accent1" w:themeFillTint="99"/>
             <w:vAlign w:val="center"/>
           </w:tcPr>
@@ -281,14 +318,14 @@
               <w:jc w:val="center"/>
               <w:rPr>
                 <w:b/>
-                <w:sz w:val="24"/>
+                <w:sz w:val="20"/>
                 <w:szCs w:val="24"/>
               </w:rPr>
             </w:pPr>
             <w:r>
               <w:rPr>
                 <w:b/>
-                <w:sz w:val="24"/>
+                <w:sz w:val="20"/>
                 <w:szCs w:val="24"/>
               </w:rPr>
               <w:t>PERSONA RESPONSABLE</w:t>
@@ -302,7 +339,7 @@
         </w:trPr>
         <w:tc>
           <w:tcPr>
-            <w:tcW w:w="1134" w:type="dxa"/>
+            <w:tcW w:w="840" w:type="dxa"/>
             <w:vAlign w:val="center"/>
           </w:tcPr>
           <w:p>
@@ -310,14 +347,14 @@
               <w:jc w:val="center"/>
               <w:rPr>
                 <w:color w:val="1F3864" w:themeColor="accent1" w:themeShade="80"/>
-                <w:sz w:val="24"/>
-                <w:szCs w:val="24"/>
-              </w:rPr>
-            </w:pPr>
-            <w:r>
-              <w:rPr>
-                <w:color w:val="1F3864" w:themeColor="accent1" w:themeShade="80"/>
-                <w:sz w:val="24"/>
+                <w:sz w:val="20"/>
+                <w:szCs w:val="24"/>
+              </w:rPr>
+            </w:pPr>
+            <w:r>
+              <w:rPr>
+                <w:color w:val="1F3864" w:themeColor="accent1" w:themeShade="80"/>
+                <w:sz w:val="20"/>
                 <w:szCs w:val="24"/>
               </w:rPr>
               <w:t>1</w:t>
@@ -326,92 +363,202 @@
         </w:tc>
         <w:tc>
           <w:tcPr>
-            <w:tcW w:w="1879" w:type="dxa"/>
-          </w:tcPr>
-          <w:p>
-            <w:pPr>
-              <w:jc w:val="both"/>
-              <w:rPr>
-                <w:color w:val="1F3864" w:themeColor="accent1" w:themeShade="80"/>
-                <w:sz w:val="24"/>
-                <w:szCs w:val="24"/>
-              </w:rPr>
-            </w:pPr>
-          </w:p>
-        </w:tc>
-        <w:tc>
-          <w:tcPr>
-            <w:tcW w:w="1510" w:type="dxa"/>
-          </w:tcPr>
-          <w:p>
-            <w:pPr>
-              <w:jc w:val="both"/>
-              <w:rPr>
-                <w:color w:val="1F3864" w:themeColor="accent1" w:themeShade="80"/>
-                <w:sz w:val="24"/>
-                <w:szCs w:val="24"/>
-              </w:rPr>
-            </w:pPr>
-          </w:p>
-        </w:tc>
-        <w:tc>
-          <w:tcPr>
-            <w:tcW w:w="1520" w:type="dxa"/>
-          </w:tcPr>
-          <w:p>
-            <w:pPr>
-              <w:jc w:val="both"/>
-              <w:rPr>
-                <w:color w:val="1F3864" w:themeColor="accent1" w:themeShade="80"/>
-                <w:sz w:val="24"/>
-                <w:szCs w:val="24"/>
-              </w:rPr>
-            </w:pPr>
-          </w:p>
-        </w:tc>
-        <w:tc>
-          <w:tcPr>
-            <w:tcW w:w="1520" w:type="dxa"/>
-          </w:tcPr>
-          <w:p>
-            <w:pPr>
-              <w:jc w:val="both"/>
-              <w:rPr>
-                <w:color w:val="1F3864" w:themeColor="accent1" w:themeShade="80"/>
-                <w:sz w:val="24"/>
-                <w:szCs w:val="24"/>
-              </w:rPr>
-            </w:pPr>
-          </w:p>
-        </w:tc>
-        <w:tc>
-          <w:tcPr>
-            <w:tcW w:w="1512" w:type="dxa"/>
-          </w:tcPr>
-          <w:p>
-            <w:pPr>
-              <w:jc w:val="both"/>
-              <w:rPr>
-                <w:color w:val="1F3864" w:themeColor="accent1" w:themeShade="80"/>
-                <w:sz w:val="24"/>
-                <w:szCs w:val="24"/>
-              </w:rPr>
-            </w:pPr>
-          </w:p>
-        </w:tc>
-        <w:tc>
-          <w:tcPr>
-            <w:tcW w:w="1642" w:type="dxa"/>
-          </w:tcPr>
-          <w:p>
-            <w:pPr>
-              <w:jc w:val="both"/>
-              <w:rPr>
-                <w:color w:val="1F3864" w:themeColor="accent1" w:themeShade="80"/>
-                <w:sz w:val="24"/>
-                <w:szCs w:val="24"/>
-              </w:rPr>
-            </w:pPr>
+            <w:tcW w:w="1260" w:type="dxa"/>
+          </w:tcPr>
+          <w:p>
+            <w:pPr>
+              <w:jc w:val="both"/>
+              <w:rPr>
+                <w:color w:val="1F3864" w:themeColor="accent1" w:themeShade="80"/>
+                <w:sz w:val="20"/>
+                <w:szCs w:val="24"/>
+              </w:rPr>
+            </w:pPr>
+            <w:r>
+              <w:rPr>
+                <w:color w:val="1F3864" w:themeColor="accent1" w:themeShade="80"/>
+                <w:sz w:val="20"/>
+                <w:szCs w:val="24"/>
+              </w:rPr>
+              <w:t>Aportaci</w:t>
+            </w:r>
+            <w:r>
+              <w:rPr>
+                <w:sz w:val="20"/>
+              </w:rPr>
+              <w:t>ón Capital Social. Obtener certificado bancario</w:t>
+            </w:r>
+          </w:p>
+        </w:tc>
+        <w:tc>
+          <w:tcPr>
+            <w:tcW w:w="1041" w:type="dxa"/>
+          </w:tcPr>
+          <w:p>
+            <w:pPr>
+              <w:jc w:val="both"/>
+              <w:rPr>
+                <w:color w:val="1F3864" w:themeColor="accent1" w:themeShade="80"/>
+                <w:sz w:val="20"/>
+                <w:szCs w:val="24"/>
+              </w:rPr>
+            </w:pPr>
+            <w:r>
+              <w:rPr>
+                <w:color w:val="1F3864" w:themeColor="accent1" w:themeShade="80"/>
+                <w:sz w:val="20"/>
+                <w:szCs w:val="24"/>
+              </w:rPr>
+              <w:t xml:space="preserve">Banco </w:t>
+            </w:r>
+            <w:proofErr w:type="spellStart"/>
+            <w:r>
+              <w:rPr>
+                <w:color w:val="1F3864" w:themeColor="accent1" w:themeShade="80"/>
+                <w:sz w:val="20"/>
+                <w:szCs w:val="24"/>
+              </w:rPr>
+              <w:t>Bankia</w:t>
+            </w:r>
+            <w:proofErr w:type="spellEnd"/>
+          </w:p>
+        </w:tc>
+        <w:tc>
+          <w:tcPr>
+            <w:tcW w:w="1163" w:type="dxa"/>
+          </w:tcPr>
+          <w:p>
+            <w:pPr>
+              <w:jc w:val="both"/>
+              <w:rPr>
+                <w:color w:val="1F3864" w:themeColor="accent1" w:themeShade="80"/>
+                <w:sz w:val="20"/>
+                <w:szCs w:val="24"/>
+              </w:rPr>
+            </w:pPr>
+            <w:r>
+              <w:rPr>
+                <w:color w:val="1F3864" w:themeColor="accent1" w:themeShade="80"/>
+                <w:sz w:val="20"/>
+                <w:szCs w:val="24"/>
+              </w:rPr>
+              <w:t>Avda. San Onofre 27</w:t>
+            </w:r>
+          </w:p>
+        </w:tc>
+        <w:tc>
+          <w:tcPr>
+            <w:tcW w:w="3811" w:type="dxa"/>
+          </w:tcPr>
+          <w:p>
+            <w:pPr>
+              <w:jc w:val="both"/>
+              <w:rPr>
+                <w:color w:val="1F3864" w:themeColor="accent1" w:themeShade="80"/>
+                <w:sz w:val="20"/>
+                <w:szCs w:val="24"/>
+              </w:rPr>
+            </w:pPr>
+            <w:r>
+              <w:rPr>
+                <w:color w:val="1F3864" w:themeColor="accent1" w:themeShade="80"/>
+                <w:sz w:val="20"/>
+                <w:szCs w:val="24"/>
+              </w:rPr>
+              <w:t>https://www.bankia.es/es/pymes-y-autonomos</w:t>
+            </w:r>
+          </w:p>
+        </w:tc>
+        <w:tc>
+          <w:tcPr>
+            <w:tcW w:w="1181" w:type="dxa"/>
+          </w:tcPr>
+          <w:p>
+            <w:pPr>
+              <w:jc w:val="both"/>
+              <w:rPr>
+                <w:color w:val="1F3864" w:themeColor="accent1" w:themeShade="80"/>
+                <w:sz w:val="20"/>
+                <w:szCs w:val="24"/>
+              </w:rPr>
+            </w:pPr>
+            <w:r>
+              <w:rPr>
+                <w:color w:val="1F3864" w:themeColor="accent1" w:themeShade="80"/>
+                <w:sz w:val="20"/>
+                <w:szCs w:val="24"/>
+              </w:rPr>
+              <w:t>15 de Marzo</w:t>
+            </w:r>
+          </w:p>
+        </w:tc>
+        <w:tc>
+          <w:tcPr>
+            <w:tcW w:w="1421" w:type="dxa"/>
+          </w:tcPr>
+          <w:p>
+            <w:pPr>
+              <w:jc w:val="both"/>
+              <w:rPr>
+                <w:color w:val="1F3864" w:themeColor="accent1" w:themeShade="80"/>
+                <w:sz w:val="20"/>
+                <w:szCs w:val="24"/>
+              </w:rPr>
+            </w:pPr>
+            <w:proofErr w:type="spellStart"/>
+            <w:r>
+              <w:rPr>
+                <w:color w:val="1F3864" w:themeColor="accent1" w:themeShade="80"/>
+                <w:sz w:val="20"/>
+                <w:szCs w:val="24"/>
+              </w:rPr>
+              <w:t>Jose</w:t>
+            </w:r>
+            <w:proofErr w:type="spellEnd"/>
+            <w:r>
+              <w:rPr>
+                <w:color w:val="1F3864" w:themeColor="accent1" w:themeShade="80"/>
+                <w:sz w:val="20"/>
+                <w:szCs w:val="24"/>
+              </w:rPr>
+              <w:t xml:space="preserve"> </w:t>
+            </w:r>
+            <w:proofErr w:type="spellStart"/>
+            <w:r>
+              <w:rPr>
+                <w:color w:val="1F3864" w:themeColor="accent1" w:themeShade="80"/>
+                <w:sz w:val="20"/>
+                <w:szCs w:val="24"/>
+              </w:rPr>
+              <w:t>Menchon</w:t>
+            </w:r>
+            <w:proofErr w:type="spellEnd"/>
+            <w:r>
+              <w:rPr>
+                <w:color w:val="1F3864" w:themeColor="accent1" w:themeShade="80"/>
+                <w:sz w:val="20"/>
+                <w:szCs w:val="24"/>
+              </w:rPr>
+              <w:t xml:space="preserve">. </w:t>
+            </w:r>
+            <w:proofErr w:type="spellStart"/>
+            <w:r>
+              <w:rPr>
+                <w:color w:val="1F3864" w:themeColor="accent1" w:themeShade="80"/>
+                <w:sz w:val="20"/>
+                <w:szCs w:val="24"/>
+              </w:rPr>
+              <w:t>Acudiran</w:t>
+            </w:r>
+            <w:proofErr w:type="spellEnd"/>
+            <w:r>
+              <w:rPr>
+                <w:color w:val="1F3864" w:themeColor="accent1" w:themeShade="80"/>
+                <w:sz w:val="20"/>
+                <w:szCs w:val="24"/>
+              </w:rPr>
+              <w:t xml:space="preserve"> a la reunión todos los socios</w:t>
+            </w:r>
           </w:p>
         </w:tc>
       </w:tr>
@@ -421,7 +568,7 @@
         </w:trPr>
         <w:tc>
           <w:tcPr>
-            <w:tcW w:w="1134" w:type="dxa"/>
+            <w:tcW w:w="840" w:type="dxa"/>
             <w:vAlign w:val="center"/>
           </w:tcPr>
           <w:p>
@@ -429,14 +576,14 @@
               <w:jc w:val="center"/>
               <w:rPr>
                 <w:color w:val="1F3864" w:themeColor="accent1" w:themeShade="80"/>
-                <w:sz w:val="24"/>
-                <w:szCs w:val="24"/>
-              </w:rPr>
-            </w:pPr>
-            <w:r>
-              <w:rPr>
-                <w:color w:val="1F3864" w:themeColor="accent1" w:themeShade="80"/>
-                <w:sz w:val="24"/>
+                <w:sz w:val="20"/>
+                <w:szCs w:val="24"/>
+              </w:rPr>
+            </w:pPr>
+            <w:r>
+              <w:rPr>
+                <w:color w:val="1F3864" w:themeColor="accent1" w:themeShade="80"/>
+                <w:sz w:val="20"/>
                 <w:szCs w:val="24"/>
               </w:rPr>
               <w:t>2</w:t>
@@ -445,92 +592,160 @@
         </w:tc>
         <w:tc>
           <w:tcPr>
-            <w:tcW w:w="1879" w:type="dxa"/>
-          </w:tcPr>
-          <w:p>
-            <w:pPr>
-              <w:jc w:val="both"/>
-              <w:rPr>
-                <w:color w:val="1F3864" w:themeColor="accent1" w:themeShade="80"/>
-                <w:sz w:val="24"/>
-                <w:szCs w:val="24"/>
-              </w:rPr>
-            </w:pPr>
-          </w:p>
-        </w:tc>
-        <w:tc>
-          <w:tcPr>
-            <w:tcW w:w="1510" w:type="dxa"/>
-          </w:tcPr>
-          <w:p>
-            <w:pPr>
-              <w:jc w:val="both"/>
-              <w:rPr>
-                <w:color w:val="1F3864" w:themeColor="accent1" w:themeShade="80"/>
-                <w:sz w:val="24"/>
-                <w:szCs w:val="24"/>
-              </w:rPr>
-            </w:pPr>
-          </w:p>
-        </w:tc>
-        <w:tc>
-          <w:tcPr>
-            <w:tcW w:w="1520" w:type="dxa"/>
-          </w:tcPr>
-          <w:p>
-            <w:pPr>
-              <w:jc w:val="both"/>
-              <w:rPr>
-                <w:color w:val="1F3864" w:themeColor="accent1" w:themeShade="80"/>
-                <w:sz w:val="24"/>
-                <w:szCs w:val="24"/>
-              </w:rPr>
-            </w:pPr>
-          </w:p>
-        </w:tc>
-        <w:tc>
-          <w:tcPr>
-            <w:tcW w:w="1520" w:type="dxa"/>
-          </w:tcPr>
-          <w:p>
-            <w:pPr>
-              <w:jc w:val="both"/>
-              <w:rPr>
-                <w:color w:val="1F3864" w:themeColor="accent1" w:themeShade="80"/>
-                <w:sz w:val="24"/>
-                <w:szCs w:val="24"/>
-              </w:rPr>
-            </w:pPr>
-          </w:p>
-        </w:tc>
-        <w:tc>
-          <w:tcPr>
-            <w:tcW w:w="1512" w:type="dxa"/>
-          </w:tcPr>
-          <w:p>
-            <w:pPr>
-              <w:jc w:val="both"/>
-              <w:rPr>
-                <w:color w:val="1F3864" w:themeColor="accent1" w:themeShade="80"/>
-                <w:sz w:val="24"/>
-                <w:szCs w:val="24"/>
-              </w:rPr>
-            </w:pPr>
-          </w:p>
-        </w:tc>
-        <w:tc>
-          <w:tcPr>
-            <w:tcW w:w="1642" w:type="dxa"/>
-          </w:tcPr>
-          <w:p>
-            <w:pPr>
-              <w:jc w:val="both"/>
-              <w:rPr>
-                <w:color w:val="1F3864" w:themeColor="accent1" w:themeShade="80"/>
-                <w:sz w:val="24"/>
-                <w:szCs w:val="24"/>
-              </w:rPr>
-            </w:pPr>
+            <w:tcW w:w="1260" w:type="dxa"/>
+          </w:tcPr>
+          <w:p>
+            <w:pPr>
+              <w:jc w:val="both"/>
+              <w:rPr>
+                <w:color w:val="1F3864" w:themeColor="accent1" w:themeShade="80"/>
+                <w:sz w:val="20"/>
+                <w:szCs w:val="24"/>
+              </w:rPr>
+            </w:pPr>
+            <w:r>
+              <w:rPr>
+                <w:color w:val="1F3864" w:themeColor="accent1" w:themeShade="80"/>
+                <w:sz w:val="20"/>
+                <w:szCs w:val="24"/>
+              </w:rPr>
+              <w:t>Rellenar el DUE</w:t>
+            </w:r>
+          </w:p>
+        </w:tc>
+        <w:tc>
+          <w:tcPr>
+            <w:tcW w:w="1041" w:type="dxa"/>
+          </w:tcPr>
+          <w:p>
+            <w:pPr>
+              <w:jc w:val="both"/>
+              <w:rPr>
+                <w:color w:val="1F3864" w:themeColor="accent1" w:themeShade="80"/>
+                <w:sz w:val="20"/>
+                <w:szCs w:val="24"/>
+              </w:rPr>
+            </w:pPr>
+            <w:r>
+              <w:rPr>
+                <w:color w:val="1F3864" w:themeColor="accent1" w:themeShade="80"/>
+                <w:sz w:val="20"/>
+                <w:szCs w:val="24"/>
+              </w:rPr>
+              <w:t>Lo gestiona el CIRCE, se envía a la tesorería general</w:t>
+            </w:r>
+          </w:p>
+        </w:tc>
+        <w:tc>
+          <w:tcPr>
+            <w:tcW w:w="1163" w:type="dxa"/>
+          </w:tcPr>
+          <w:p>
+            <w:pPr>
+              <w:jc w:val="both"/>
+              <w:rPr>
+                <w:color w:val="1F3864" w:themeColor="accent1" w:themeShade="80"/>
+                <w:sz w:val="20"/>
+                <w:szCs w:val="24"/>
+              </w:rPr>
+            </w:pPr>
+            <w:r>
+              <w:rPr>
+                <w:color w:val="1F3864" w:themeColor="accent1" w:themeShade="80"/>
+                <w:sz w:val="20"/>
+                <w:szCs w:val="24"/>
+              </w:rPr>
+              <w:t>telemático</w:t>
+            </w:r>
+          </w:p>
+        </w:tc>
+        <w:tc>
+          <w:tcPr>
+            <w:tcW w:w="3811" w:type="dxa"/>
+          </w:tcPr>
+          <w:p>
+            <w:pPr>
+              <w:jc w:val="both"/>
+              <w:rPr>
+                <w:color w:val="1F3864" w:themeColor="accent1" w:themeShade="80"/>
+                <w:sz w:val="20"/>
+                <w:szCs w:val="24"/>
+              </w:rPr>
+            </w:pPr>
+            <w:r>
+              <w:rPr>
+                <w:color w:val="1F3864" w:themeColor="accent1" w:themeShade="80"/>
+                <w:sz w:val="20"/>
+                <w:szCs w:val="24"/>
+              </w:rPr>
+              <w:t>https://paeelectronico.es/es-es/Paginas/PagInicio.aspx</w:t>
+            </w:r>
+          </w:p>
+        </w:tc>
+        <w:tc>
+          <w:tcPr>
+            <w:tcW w:w="1181" w:type="dxa"/>
+          </w:tcPr>
+          <w:p>
+            <w:pPr>
+              <w:jc w:val="both"/>
+              <w:rPr>
+                <w:color w:val="1F3864" w:themeColor="accent1" w:themeShade="80"/>
+                <w:sz w:val="20"/>
+                <w:szCs w:val="24"/>
+              </w:rPr>
+            </w:pPr>
+            <w:r>
+              <w:rPr>
+                <w:color w:val="1F3864" w:themeColor="accent1" w:themeShade="80"/>
+                <w:sz w:val="20"/>
+                <w:szCs w:val="24"/>
+              </w:rPr>
+              <w:t>15 de Marzo</w:t>
+            </w:r>
+          </w:p>
+        </w:tc>
+        <w:tc>
+          <w:tcPr>
+            <w:tcW w:w="1421" w:type="dxa"/>
+          </w:tcPr>
+          <w:p>
+            <w:pPr>
+              <w:jc w:val="both"/>
+              <w:rPr>
+                <w:color w:val="1F3864" w:themeColor="accent1" w:themeShade="80"/>
+                <w:sz w:val="20"/>
+                <w:szCs w:val="24"/>
+              </w:rPr>
+            </w:pPr>
+            <w:proofErr w:type="spellStart"/>
+            <w:r>
+              <w:rPr>
+                <w:color w:val="1F3864" w:themeColor="accent1" w:themeShade="80"/>
+                <w:sz w:val="20"/>
+                <w:szCs w:val="24"/>
+              </w:rPr>
+              <w:t>Jose</w:t>
+            </w:r>
+            <w:proofErr w:type="spellEnd"/>
+            <w:r>
+              <w:rPr>
+                <w:color w:val="1F3864" w:themeColor="accent1" w:themeShade="80"/>
+                <w:sz w:val="20"/>
+                <w:szCs w:val="24"/>
+              </w:rPr>
+              <w:t xml:space="preserve"> </w:t>
+            </w:r>
+            <w:proofErr w:type="spellStart"/>
+            <w:r>
+              <w:rPr>
+                <w:color w:val="1F3864" w:themeColor="accent1" w:themeShade="80"/>
+                <w:sz w:val="20"/>
+                <w:szCs w:val="24"/>
+              </w:rPr>
+              <w:t>Menchon</w:t>
+            </w:r>
+            <w:proofErr w:type="spellEnd"/>
           </w:p>
         </w:tc>
       </w:tr>
@@ -540,7 +755,7 @@
         </w:trPr>
         <w:tc>
           <w:tcPr>
-            <w:tcW w:w="1134" w:type="dxa"/>
+            <w:tcW w:w="840" w:type="dxa"/>
             <w:vAlign w:val="center"/>
           </w:tcPr>
           <w:p>
@@ -548,14 +763,14 @@
               <w:jc w:val="center"/>
               <w:rPr>
                 <w:color w:val="1F3864" w:themeColor="accent1" w:themeShade="80"/>
-                <w:sz w:val="24"/>
-                <w:szCs w:val="24"/>
-              </w:rPr>
-            </w:pPr>
-            <w:r>
-              <w:rPr>
-                <w:color w:val="1F3864" w:themeColor="accent1" w:themeShade="80"/>
-                <w:sz w:val="24"/>
+                <w:sz w:val="20"/>
+                <w:szCs w:val="24"/>
+              </w:rPr>
+            </w:pPr>
+            <w:r>
+              <w:rPr>
+                <w:color w:val="1F3864" w:themeColor="accent1" w:themeShade="80"/>
+                <w:sz w:val="20"/>
                 <w:szCs w:val="24"/>
               </w:rPr>
               <w:t>3</w:t>
@@ -564,92 +779,204 @@
         </w:tc>
         <w:tc>
           <w:tcPr>
-            <w:tcW w:w="1879" w:type="dxa"/>
-          </w:tcPr>
-          <w:p>
-            <w:pPr>
-              <w:jc w:val="both"/>
-              <w:rPr>
-                <w:color w:val="1F3864" w:themeColor="accent1" w:themeShade="80"/>
-                <w:sz w:val="24"/>
-                <w:szCs w:val="24"/>
-              </w:rPr>
-            </w:pPr>
-          </w:p>
-        </w:tc>
-        <w:tc>
-          <w:tcPr>
-            <w:tcW w:w="1510" w:type="dxa"/>
-          </w:tcPr>
-          <w:p>
-            <w:pPr>
-              <w:jc w:val="both"/>
-              <w:rPr>
-                <w:color w:val="1F3864" w:themeColor="accent1" w:themeShade="80"/>
-                <w:sz w:val="24"/>
-                <w:szCs w:val="24"/>
-              </w:rPr>
-            </w:pPr>
-          </w:p>
-        </w:tc>
-        <w:tc>
-          <w:tcPr>
-            <w:tcW w:w="1520" w:type="dxa"/>
-          </w:tcPr>
-          <w:p>
-            <w:pPr>
-              <w:jc w:val="both"/>
-              <w:rPr>
-                <w:color w:val="1F3864" w:themeColor="accent1" w:themeShade="80"/>
-                <w:sz w:val="24"/>
-                <w:szCs w:val="24"/>
-              </w:rPr>
-            </w:pPr>
-          </w:p>
-        </w:tc>
-        <w:tc>
-          <w:tcPr>
-            <w:tcW w:w="1520" w:type="dxa"/>
-          </w:tcPr>
-          <w:p>
-            <w:pPr>
-              <w:jc w:val="both"/>
-              <w:rPr>
-                <w:color w:val="1F3864" w:themeColor="accent1" w:themeShade="80"/>
-                <w:sz w:val="24"/>
-                <w:szCs w:val="24"/>
-              </w:rPr>
-            </w:pPr>
-          </w:p>
-        </w:tc>
-        <w:tc>
-          <w:tcPr>
-            <w:tcW w:w="1512" w:type="dxa"/>
-          </w:tcPr>
-          <w:p>
-            <w:pPr>
-              <w:jc w:val="both"/>
-              <w:rPr>
-                <w:color w:val="1F3864" w:themeColor="accent1" w:themeShade="80"/>
-                <w:sz w:val="24"/>
-                <w:szCs w:val="24"/>
-              </w:rPr>
-            </w:pPr>
-          </w:p>
-        </w:tc>
-        <w:tc>
-          <w:tcPr>
-            <w:tcW w:w="1642" w:type="dxa"/>
-          </w:tcPr>
-          <w:p>
-            <w:pPr>
-              <w:jc w:val="both"/>
-              <w:rPr>
-                <w:color w:val="1F3864" w:themeColor="accent1" w:themeShade="80"/>
-                <w:sz w:val="24"/>
-                <w:szCs w:val="24"/>
-              </w:rPr>
-            </w:pPr>
+            <w:tcW w:w="1260" w:type="dxa"/>
+          </w:tcPr>
+          <w:p>
+            <w:pPr>
+              <w:jc w:val="both"/>
+              <w:rPr>
+                <w:color w:val="1F3864" w:themeColor="accent1" w:themeShade="80"/>
+                <w:sz w:val="20"/>
+                <w:szCs w:val="24"/>
+              </w:rPr>
+            </w:pPr>
+            <w:r>
+              <w:rPr>
+                <w:color w:val="1F3864" w:themeColor="accent1" w:themeShade="80"/>
+                <w:sz w:val="20"/>
+                <w:szCs w:val="24"/>
+              </w:rPr>
+              <w:t xml:space="preserve">Notaría. Firmar </w:t>
+            </w:r>
+            <w:proofErr w:type="spellStart"/>
+            <w:r>
+              <w:rPr>
+                <w:color w:val="1F3864" w:themeColor="accent1" w:themeShade="80"/>
+                <w:sz w:val="20"/>
+                <w:szCs w:val="24"/>
+              </w:rPr>
+              <w:t>escriutura</w:t>
+            </w:r>
+            <w:proofErr w:type="spellEnd"/>
+            <w:r>
+              <w:rPr>
+                <w:color w:val="1F3864" w:themeColor="accent1" w:themeShade="80"/>
+                <w:sz w:val="20"/>
+                <w:szCs w:val="24"/>
+              </w:rPr>
+              <w:t xml:space="preserve"> pública de constitución de la sociedad. Presentar certificado</w:t>
+            </w:r>
+          </w:p>
+        </w:tc>
+        <w:tc>
+          <w:tcPr>
+            <w:tcW w:w="1041" w:type="dxa"/>
+          </w:tcPr>
+          <w:p>
+            <w:pPr>
+              <w:jc w:val="both"/>
+              <w:rPr>
+                <w:color w:val="1F3864" w:themeColor="accent1" w:themeShade="80"/>
+                <w:sz w:val="20"/>
+                <w:szCs w:val="24"/>
+              </w:rPr>
+            </w:pPr>
+            <w:r>
+              <w:rPr>
+                <w:color w:val="1F3864" w:themeColor="accent1" w:themeShade="80"/>
+                <w:sz w:val="20"/>
+                <w:szCs w:val="24"/>
+              </w:rPr>
+              <w:t>notaría</w:t>
+            </w:r>
+          </w:p>
+        </w:tc>
+        <w:tc>
+          <w:tcPr>
+            <w:tcW w:w="1163" w:type="dxa"/>
+          </w:tcPr>
+          <w:p>
+            <w:pPr>
+              <w:jc w:val="both"/>
+              <w:rPr>
+                <w:color w:val="1F3864" w:themeColor="accent1" w:themeShade="80"/>
+                <w:sz w:val="20"/>
+                <w:szCs w:val="24"/>
+              </w:rPr>
+            </w:pPr>
+            <w:r>
+              <w:rPr>
+                <w:color w:val="1F3864" w:themeColor="accent1" w:themeShade="80"/>
+                <w:sz w:val="20"/>
+                <w:szCs w:val="24"/>
+              </w:rPr>
+              <w:t>Avda. San Onofre 33</w:t>
+            </w:r>
+          </w:p>
+        </w:tc>
+        <w:tc>
+          <w:tcPr>
+            <w:tcW w:w="3811" w:type="dxa"/>
+          </w:tcPr>
+          <w:p>
+            <w:pPr>
+              <w:jc w:val="both"/>
+              <w:rPr>
+                <w:color w:val="1F3864" w:themeColor="accent1" w:themeShade="80"/>
+                <w:sz w:val="20"/>
+                <w:szCs w:val="24"/>
+              </w:rPr>
+            </w:pPr>
+            <w:r>
+              <w:rPr>
+                <w:color w:val="1F3864" w:themeColor="accent1" w:themeShade="80"/>
+                <w:sz w:val="20"/>
+                <w:szCs w:val="24"/>
+              </w:rPr>
+              <w:t>https://www.afilcoasesores.com/</w:t>
+            </w:r>
+          </w:p>
+        </w:tc>
+        <w:tc>
+          <w:tcPr>
+            <w:tcW w:w="1181" w:type="dxa"/>
+          </w:tcPr>
+          <w:p>
+            <w:pPr>
+              <w:jc w:val="both"/>
+              <w:rPr>
+                <w:color w:val="1F3864" w:themeColor="accent1" w:themeShade="80"/>
+                <w:sz w:val="20"/>
+                <w:szCs w:val="24"/>
+              </w:rPr>
+            </w:pPr>
+            <w:r>
+              <w:rPr>
+                <w:color w:val="1F3864" w:themeColor="accent1" w:themeShade="80"/>
+                <w:sz w:val="20"/>
+                <w:szCs w:val="24"/>
+              </w:rPr>
+              <w:t>17 de Marzo</w:t>
+            </w:r>
+          </w:p>
+        </w:tc>
+        <w:tc>
+          <w:tcPr>
+            <w:tcW w:w="1421" w:type="dxa"/>
+          </w:tcPr>
+          <w:p>
+            <w:pPr>
+              <w:jc w:val="both"/>
+              <w:rPr>
+                <w:color w:val="1F3864" w:themeColor="accent1" w:themeShade="80"/>
+                <w:sz w:val="20"/>
+                <w:szCs w:val="24"/>
+              </w:rPr>
+            </w:pPr>
+            <w:proofErr w:type="spellStart"/>
+            <w:r>
+              <w:rPr>
+                <w:color w:val="1F3864" w:themeColor="accent1" w:themeShade="80"/>
+                <w:sz w:val="20"/>
+                <w:szCs w:val="24"/>
+              </w:rPr>
+              <w:t>Jose</w:t>
+            </w:r>
+            <w:proofErr w:type="spellEnd"/>
+            <w:r>
+              <w:rPr>
+                <w:color w:val="1F3864" w:themeColor="accent1" w:themeShade="80"/>
+                <w:sz w:val="20"/>
+                <w:szCs w:val="24"/>
+              </w:rPr>
+              <w:t xml:space="preserve"> </w:t>
+            </w:r>
+            <w:proofErr w:type="spellStart"/>
+            <w:r>
+              <w:rPr>
+                <w:color w:val="1F3864" w:themeColor="accent1" w:themeShade="80"/>
+                <w:sz w:val="20"/>
+                <w:szCs w:val="24"/>
+              </w:rPr>
+              <w:t>Menchon</w:t>
+            </w:r>
+            <w:proofErr w:type="spellEnd"/>
+            <w:r>
+              <w:rPr>
+                <w:color w:val="1F3864" w:themeColor="accent1" w:themeShade="80"/>
+                <w:sz w:val="20"/>
+                <w:szCs w:val="24"/>
+              </w:rPr>
+              <w:t xml:space="preserve">. </w:t>
+            </w:r>
+            <w:proofErr w:type="spellStart"/>
+            <w:r>
+              <w:rPr>
+                <w:color w:val="1F3864" w:themeColor="accent1" w:themeShade="80"/>
+                <w:sz w:val="20"/>
+                <w:szCs w:val="24"/>
+              </w:rPr>
+              <w:t>Acudiran</w:t>
+            </w:r>
+            <w:proofErr w:type="spellEnd"/>
+            <w:r>
+              <w:rPr>
+                <w:color w:val="1F3864" w:themeColor="accent1" w:themeShade="80"/>
+                <w:sz w:val="20"/>
+                <w:szCs w:val="24"/>
+              </w:rPr>
+              <w:t xml:space="preserve"> a la reunión todos los socios</w:t>
+            </w:r>
           </w:p>
         </w:tc>
       </w:tr>
@@ -659,7 +986,7 @@
         </w:trPr>
         <w:tc>
           <w:tcPr>
-            <w:tcW w:w="1134" w:type="dxa"/>
+            <w:tcW w:w="840" w:type="dxa"/>
             <w:vAlign w:val="center"/>
           </w:tcPr>
           <w:p>
@@ -667,14 +994,14 @@
               <w:jc w:val="center"/>
               <w:rPr>
                 <w:color w:val="1F3864" w:themeColor="accent1" w:themeShade="80"/>
-                <w:sz w:val="24"/>
-                <w:szCs w:val="24"/>
-              </w:rPr>
-            </w:pPr>
-            <w:r>
-              <w:rPr>
-                <w:color w:val="1F3864" w:themeColor="accent1" w:themeShade="80"/>
-                <w:sz w:val="24"/>
+                <w:sz w:val="20"/>
+                <w:szCs w:val="24"/>
+              </w:rPr>
+            </w:pPr>
+            <w:r>
+              <w:rPr>
+                <w:color w:val="1F3864" w:themeColor="accent1" w:themeShade="80"/>
+                <w:sz w:val="20"/>
                 <w:szCs w:val="24"/>
               </w:rPr>
               <w:t>4</w:t>
@@ -683,92 +1010,158 @@
         </w:tc>
         <w:tc>
           <w:tcPr>
-            <w:tcW w:w="1879" w:type="dxa"/>
-          </w:tcPr>
-          <w:p>
-            <w:pPr>
-              <w:jc w:val="both"/>
-              <w:rPr>
-                <w:color w:val="1F3864" w:themeColor="accent1" w:themeShade="80"/>
-                <w:sz w:val="24"/>
-                <w:szCs w:val="24"/>
-              </w:rPr>
-            </w:pPr>
-          </w:p>
-        </w:tc>
-        <w:tc>
-          <w:tcPr>
-            <w:tcW w:w="1510" w:type="dxa"/>
-          </w:tcPr>
-          <w:p>
-            <w:pPr>
-              <w:jc w:val="both"/>
-              <w:rPr>
-                <w:color w:val="1F3864" w:themeColor="accent1" w:themeShade="80"/>
-                <w:sz w:val="24"/>
-                <w:szCs w:val="24"/>
-              </w:rPr>
-            </w:pPr>
-          </w:p>
-        </w:tc>
-        <w:tc>
-          <w:tcPr>
-            <w:tcW w:w="1520" w:type="dxa"/>
-          </w:tcPr>
-          <w:p>
-            <w:pPr>
-              <w:jc w:val="both"/>
-              <w:rPr>
-                <w:color w:val="1F3864" w:themeColor="accent1" w:themeShade="80"/>
-                <w:sz w:val="24"/>
-                <w:szCs w:val="24"/>
-              </w:rPr>
-            </w:pPr>
-          </w:p>
-        </w:tc>
-        <w:tc>
-          <w:tcPr>
-            <w:tcW w:w="1520" w:type="dxa"/>
-          </w:tcPr>
-          <w:p>
-            <w:pPr>
-              <w:jc w:val="both"/>
-              <w:rPr>
-                <w:color w:val="1F3864" w:themeColor="accent1" w:themeShade="80"/>
-                <w:sz w:val="24"/>
-                <w:szCs w:val="24"/>
-              </w:rPr>
-            </w:pPr>
-          </w:p>
-        </w:tc>
-        <w:tc>
-          <w:tcPr>
-            <w:tcW w:w="1512" w:type="dxa"/>
-          </w:tcPr>
-          <w:p>
-            <w:pPr>
-              <w:jc w:val="both"/>
-              <w:rPr>
-                <w:color w:val="1F3864" w:themeColor="accent1" w:themeShade="80"/>
-                <w:sz w:val="24"/>
-                <w:szCs w:val="24"/>
-              </w:rPr>
-            </w:pPr>
-          </w:p>
-        </w:tc>
-        <w:tc>
-          <w:tcPr>
-            <w:tcW w:w="1642" w:type="dxa"/>
-          </w:tcPr>
-          <w:p>
-            <w:pPr>
-              <w:jc w:val="both"/>
-              <w:rPr>
-                <w:color w:val="1F3864" w:themeColor="accent1" w:themeShade="80"/>
-                <w:sz w:val="24"/>
-                <w:szCs w:val="24"/>
-              </w:rPr>
-            </w:pPr>
+            <w:tcW w:w="1260" w:type="dxa"/>
+          </w:tcPr>
+          <w:p>
+            <w:pPr>
+              <w:jc w:val="both"/>
+              <w:rPr>
+                <w:color w:val="1F3864" w:themeColor="accent1" w:themeShade="80"/>
+                <w:sz w:val="20"/>
+                <w:szCs w:val="24"/>
+              </w:rPr>
+            </w:pPr>
+            <w:r>
+              <w:rPr>
+                <w:color w:val="1F3864" w:themeColor="accent1" w:themeShade="80"/>
+                <w:sz w:val="20"/>
+                <w:szCs w:val="24"/>
+              </w:rPr>
+              <w:t>NIF provisional</w:t>
+            </w:r>
+          </w:p>
+          <w:p>
+            <w:pPr>
+              <w:jc w:val="both"/>
+              <w:rPr>
+                <w:color w:val="1F3864" w:themeColor="accent1" w:themeShade="80"/>
+                <w:sz w:val="20"/>
+                <w:szCs w:val="24"/>
+              </w:rPr>
+            </w:pPr>
+            <w:r>
+              <w:rPr>
+                <w:color w:val="1F3864" w:themeColor="accent1" w:themeShade="80"/>
+                <w:sz w:val="20"/>
+                <w:szCs w:val="24"/>
+              </w:rPr>
+              <w:t>Alta censal</w:t>
+            </w:r>
+          </w:p>
+        </w:tc>
+        <w:tc>
+          <w:tcPr>
+            <w:tcW w:w="1041" w:type="dxa"/>
+          </w:tcPr>
+          <w:p>
+            <w:pPr>
+              <w:jc w:val="both"/>
+              <w:rPr>
+                <w:color w:val="1F3864" w:themeColor="accent1" w:themeShade="80"/>
+                <w:sz w:val="20"/>
+                <w:szCs w:val="24"/>
+              </w:rPr>
+            </w:pPr>
+            <w:r>
+              <w:rPr>
+                <w:color w:val="1F3864" w:themeColor="accent1" w:themeShade="80"/>
+                <w:sz w:val="20"/>
+                <w:szCs w:val="24"/>
+              </w:rPr>
+              <w:t>Hacienda</w:t>
+            </w:r>
+          </w:p>
+        </w:tc>
+        <w:tc>
+          <w:tcPr>
+            <w:tcW w:w="1163" w:type="dxa"/>
+          </w:tcPr>
+          <w:p>
+            <w:pPr>
+              <w:jc w:val="both"/>
+              <w:rPr>
+                <w:color w:val="1F3864" w:themeColor="accent1" w:themeShade="80"/>
+                <w:sz w:val="20"/>
+                <w:szCs w:val="24"/>
+              </w:rPr>
+            </w:pPr>
+            <w:r>
+              <w:rPr>
+                <w:color w:val="1F3864" w:themeColor="accent1" w:themeShade="80"/>
+                <w:sz w:val="20"/>
+                <w:szCs w:val="24"/>
+              </w:rPr>
+              <w:t>telemático</w:t>
+            </w:r>
+          </w:p>
+        </w:tc>
+        <w:tc>
+          <w:tcPr>
+            <w:tcW w:w="3811" w:type="dxa"/>
+          </w:tcPr>
+          <w:p>
+            <w:pPr>
+              <w:jc w:val="both"/>
+              <w:rPr>
+                <w:color w:val="1F3864" w:themeColor="accent1" w:themeShade="80"/>
+                <w:sz w:val="20"/>
+                <w:szCs w:val="24"/>
+              </w:rPr>
+            </w:pPr>
+            <w:r>
+              <w:rPr>
+                <w:color w:val="1F3864" w:themeColor="accent1" w:themeShade="80"/>
+                <w:sz w:val="20"/>
+                <w:szCs w:val="24"/>
+              </w:rPr>
+              <w:t>https://www.agenciatributaria.es/</w:t>
+            </w:r>
+          </w:p>
+        </w:tc>
+        <w:tc>
+          <w:tcPr>
+            <w:tcW w:w="1181" w:type="dxa"/>
+          </w:tcPr>
+          <w:p>
+            <w:pPr>
+              <w:jc w:val="both"/>
+              <w:rPr>
+                <w:color w:val="1F3864" w:themeColor="accent1" w:themeShade="80"/>
+                <w:sz w:val="20"/>
+                <w:szCs w:val="24"/>
+              </w:rPr>
+            </w:pPr>
+            <w:r>
+              <w:rPr>
+                <w:color w:val="1F3864" w:themeColor="accent1" w:themeShade="80"/>
+                <w:sz w:val="20"/>
+                <w:szCs w:val="24"/>
+              </w:rPr>
+              <w:t xml:space="preserve">17 de marzo </w:t>
+            </w:r>
+          </w:p>
+        </w:tc>
+        <w:tc>
+          <w:tcPr>
+            <w:tcW w:w="1421" w:type="dxa"/>
+          </w:tcPr>
+          <w:p>
+            <w:pPr>
+              <w:jc w:val="both"/>
+              <w:rPr>
+                <w:color w:val="1F3864" w:themeColor="accent1" w:themeShade="80"/>
+                <w:sz w:val="20"/>
+                <w:szCs w:val="24"/>
+              </w:rPr>
+            </w:pPr>
+            <w:r>
+              <w:rPr>
+                <w:color w:val="1F3864" w:themeColor="accent1" w:themeShade="80"/>
+                <w:sz w:val="20"/>
+                <w:szCs w:val="24"/>
+              </w:rPr>
+              <w:t>Hacienda, se recibe el NIF en el domicilio fiscal</w:t>
+            </w:r>
           </w:p>
         </w:tc>
       </w:tr>
@@ -778,7 +1171,7 @@
         </w:trPr>
         <w:tc>
           <w:tcPr>
-            <w:tcW w:w="1134" w:type="dxa"/>
+            <w:tcW w:w="840" w:type="dxa"/>
             <w:vAlign w:val="center"/>
           </w:tcPr>
           <w:p>
@@ -786,112 +1179,939 @@
               <w:jc w:val="center"/>
               <w:rPr>
                 <w:color w:val="1F3864" w:themeColor="accent1" w:themeShade="80"/>
-                <w:sz w:val="24"/>
-                <w:szCs w:val="24"/>
-              </w:rPr>
-            </w:pPr>
-            <w:r>
-              <w:rPr>
-                <w:color w:val="1F3864" w:themeColor="accent1" w:themeShade="80"/>
-                <w:sz w:val="24"/>
-                <w:szCs w:val="24"/>
-              </w:rPr>
-              <w:t>…</w:t>
-            </w:r>
-          </w:p>
-        </w:tc>
-        <w:tc>
-          <w:tcPr>
-            <w:tcW w:w="1879" w:type="dxa"/>
-          </w:tcPr>
-          <w:p>
-            <w:pPr>
-              <w:jc w:val="both"/>
-              <w:rPr>
-                <w:color w:val="1F3864" w:themeColor="accent1" w:themeShade="80"/>
-                <w:sz w:val="24"/>
-                <w:szCs w:val="24"/>
-              </w:rPr>
-            </w:pPr>
-          </w:p>
-        </w:tc>
-        <w:tc>
-          <w:tcPr>
-            <w:tcW w:w="1510" w:type="dxa"/>
-          </w:tcPr>
-          <w:p>
-            <w:pPr>
-              <w:jc w:val="both"/>
-              <w:rPr>
-                <w:color w:val="1F3864" w:themeColor="accent1" w:themeShade="80"/>
-                <w:sz w:val="24"/>
-                <w:szCs w:val="24"/>
-              </w:rPr>
-            </w:pPr>
-          </w:p>
-        </w:tc>
-        <w:tc>
-          <w:tcPr>
-            <w:tcW w:w="1520" w:type="dxa"/>
-          </w:tcPr>
-          <w:p>
-            <w:pPr>
-              <w:jc w:val="both"/>
-              <w:rPr>
-                <w:color w:val="1F3864" w:themeColor="accent1" w:themeShade="80"/>
-                <w:sz w:val="24"/>
-                <w:szCs w:val="24"/>
-              </w:rPr>
-            </w:pPr>
-          </w:p>
-        </w:tc>
-        <w:tc>
-          <w:tcPr>
-            <w:tcW w:w="1520" w:type="dxa"/>
-          </w:tcPr>
-          <w:p>
-            <w:pPr>
-              <w:jc w:val="both"/>
-              <w:rPr>
-                <w:color w:val="1F3864" w:themeColor="accent1" w:themeShade="80"/>
-                <w:sz w:val="24"/>
-                <w:szCs w:val="24"/>
-              </w:rPr>
-            </w:pPr>
-          </w:p>
-        </w:tc>
-        <w:tc>
-          <w:tcPr>
-            <w:tcW w:w="1512" w:type="dxa"/>
-          </w:tcPr>
-          <w:p>
-            <w:pPr>
-              <w:jc w:val="both"/>
-              <w:rPr>
-                <w:color w:val="1F3864" w:themeColor="accent1" w:themeShade="80"/>
-                <w:sz w:val="24"/>
-                <w:szCs w:val="24"/>
-              </w:rPr>
-            </w:pPr>
-          </w:p>
-        </w:tc>
-        <w:tc>
-          <w:tcPr>
-            <w:tcW w:w="1642" w:type="dxa"/>
-          </w:tcPr>
-          <w:p>
-            <w:pPr>
-              <w:jc w:val="both"/>
-              <w:rPr>
-                <w:color w:val="1F3864" w:themeColor="accent1" w:themeShade="80"/>
-                <w:sz w:val="24"/>
-                <w:szCs w:val="24"/>
-              </w:rPr>
-            </w:pPr>
+                <w:sz w:val="20"/>
+                <w:szCs w:val="24"/>
+              </w:rPr>
+            </w:pPr>
+            <w:r>
+              <w:rPr>
+                <w:color w:val="1F3864" w:themeColor="accent1" w:themeShade="80"/>
+                <w:sz w:val="20"/>
+                <w:szCs w:val="24"/>
+              </w:rPr>
+              <w:t>5</w:t>
+            </w:r>
+          </w:p>
+        </w:tc>
+        <w:tc>
+          <w:tcPr>
+            <w:tcW w:w="1260" w:type="dxa"/>
+          </w:tcPr>
+          <w:p>
+            <w:pPr>
+              <w:jc w:val="both"/>
+              <w:rPr>
+                <w:color w:val="1F3864" w:themeColor="accent1" w:themeShade="80"/>
+                <w:sz w:val="20"/>
+                <w:szCs w:val="24"/>
+              </w:rPr>
+            </w:pPr>
+            <w:proofErr w:type="spellStart"/>
+            <w:r>
+              <w:rPr>
+                <w:color w:val="1F3864" w:themeColor="accent1" w:themeShade="80"/>
+                <w:sz w:val="20"/>
+                <w:szCs w:val="24"/>
+              </w:rPr>
+              <w:t>Liquidacion</w:t>
+            </w:r>
+            <w:proofErr w:type="spellEnd"/>
+            <w:r>
+              <w:rPr>
+                <w:color w:val="1F3864" w:themeColor="accent1" w:themeShade="80"/>
+                <w:sz w:val="20"/>
+                <w:szCs w:val="24"/>
+              </w:rPr>
+              <w:t xml:space="preserve"> ITPAJD</w:t>
+            </w:r>
+          </w:p>
+        </w:tc>
+        <w:tc>
+          <w:tcPr>
+            <w:tcW w:w="1041" w:type="dxa"/>
+          </w:tcPr>
+          <w:p>
+            <w:pPr>
+              <w:jc w:val="both"/>
+              <w:rPr>
+                <w:color w:val="1F3864" w:themeColor="accent1" w:themeShade="80"/>
+                <w:sz w:val="20"/>
+                <w:szCs w:val="24"/>
+              </w:rPr>
+            </w:pPr>
+            <w:r>
+              <w:rPr>
+                <w:rFonts w:ascii="Calibri" w:hAnsi="Calibri"/>
+                <w:color w:val="333333"/>
+                <w:sz w:val="20"/>
+                <w:shd w:val="clear" w:color="auto" w:fill="FFFFFF"/>
+              </w:rPr>
+              <w:t>STT-CIRCE</w:t>
+            </w:r>
+          </w:p>
+        </w:tc>
+        <w:tc>
+          <w:tcPr>
+            <w:tcW w:w="1163" w:type="dxa"/>
+          </w:tcPr>
+          <w:p>
+            <w:pPr>
+              <w:jc w:val="both"/>
+              <w:rPr>
+                <w:color w:val="1F3864" w:themeColor="accent1" w:themeShade="80"/>
+                <w:sz w:val="20"/>
+                <w:szCs w:val="24"/>
+              </w:rPr>
+            </w:pPr>
+            <w:r>
+              <w:rPr>
+                <w:color w:val="1F3864" w:themeColor="accent1" w:themeShade="80"/>
+                <w:sz w:val="20"/>
+                <w:szCs w:val="24"/>
+              </w:rPr>
+              <w:t>telemático</w:t>
+            </w:r>
+          </w:p>
+        </w:tc>
+        <w:tc>
+          <w:tcPr>
+            <w:tcW w:w="3811" w:type="dxa"/>
+          </w:tcPr>
+          <w:p>
+            <w:pPr>
+              <w:jc w:val="both"/>
+              <w:rPr>
+                <w:color w:val="1F3864" w:themeColor="accent1" w:themeShade="80"/>
+                <w:sz w:val="20"/>
+                <w:szCs w:val="24"/>
+              </w:rPr>
+            </w:pPr>
+            <w:r>
+              <w:rPr>
+                <w:color w:val="1F3864" w:themeColor="accent1" w:themeShade="80"/>
+                <w:sz w:val="20"/>
+                <w:szCs w:val="24"/>
+              </w:rPr>
+              <w:t>https://paeelectronico.es/es-es/CreaEmpresa/Paginas/TramitesSLFS.aspx</w:t>
+            </w:r>
+          </w:p>
+        </w:tc>
+        <w:tc>
+          <w:tcPr>
+            <w:tcW w:w="1181" w:type="dxa"/>
+          </w:tcPr>
+          <w:p>
+            <w:pPr>
+              <w:jc w:val="both"/>
+              <w:rPr>
+                <w:color w:val="1F3864" w:themeColor="accent1" w:themeShade="80"/>
+                <w:sz w:val="20"/>
+                <w:szCs w:val="24"/>
+              </w:rPr>
+            </w:pPr>
+            <w:r>
+              <w:rPr>
+                <w:color w:val="1F3864" w:themeColor="accent1" w:themeShade="80"/>
+                <w:sz w:val="20"/>
+                <w:szCs w:val="24"/>
+              </w:rPr>
+              <w:t>17 de Marzo</w:t>
+            </w:r>
+          </w:p>
+        </w:tc>
+        <w:tc>
+          <w:tcPr>
+            <w:tcW w:w="1421" w:type="dxa"/>
+          </w:tcPr>
+          <w:p>
+            <w:pPr>
+              <w:jc w:val="both"/>
+              <w:rPr>
+                <w:color w:val="1F3864" w:themeColor="accent1" w:themeShade="80"/>
+                <w:sz w:val="20"/>
+                <w:szCs w:val="24"/>
+              </w:rPr>
+            </w:pPr>
+            <w:proofErr w:type="spellStart"/>
+            <w:r>
+              <w:rPr>
+                <w:color w:val="1F3864" w:themeColor="accent1" w:themeShade="80"/>
+                <w:sz w:val="20"/>
+                <w:szCs w:val="24"/>
+              </w:rPr>
+              <w:t>Jose</w:t>
+            </w:r>
+            <w:proofErr w:type="spellEnd"/>
+            <w:r>
+              <w:rPr>
+                <w:color w:val="1F3864" w:themeColor="accent1" w:themeShade="80"/>
+                <w:sz w:val="20"/>
+                <w:szCs w:val="24"/>
+              </w:rPr>
+              <w:t xml:space="preserve"> </w:t>
+            </w:r>
+            <w:proofErr w:type="spellStart"/>
+            <w:r>
+              <w:rPr>
+                <w:color w:val="1F3864" w:themeColor="accent1" w:themeShade="80"/>
+                <w:sz w:val="20"/>
+                <w:szCs w:val="24"/>
+              </w:rPr>
+              <w:t>Menchon</w:t>
+            </w:r>
+            <w:proofErr w:type="spellEnd"/>
+          </w:p>
+        </w:tc>
+      </w:tr>
+      <w:tr>
+        <w:trPr>
+          <w:trHeight w:val="20"/>
+        </w:trPr>
+        <w:tc>
+          <w:tcPr>
+            <w:tcW w:w="840" w:type="dxa"/>
+            <w:vAlign w:val="center"/>
+          </w:tcPr>
+          <w:p>
+            <w:pPr>
+              <w:jc w:val="center"/>
+              <w:rPr>
+                <w:color w:val="1F3864" w:themeColor="accent1" w:themeShade="80"/>
+                <w:sz w:val="20"/>
+                <w:szCs w:val="24"/>
+              </w:rPr>
+            </w:pPr>
+            <w:r>
+              <w:rPr>
+                <w:color w:val="1F3864" w:themeColor="accent1" w:themeShade="80"/>
+                <w:sz w:val="20"/>
+                <w:szCs w:val="24"/>
+              </w:rPr>
+              <w:t>6</w:t>
+            </w:r>
+          </w:p>
+          <w:p>
+            <w:pPr>
+              <w:rPr>
+                <w:color w:val="1F3864" w:themeColor="accent1" w:themeShade="80"/>
+                <w:sz w:val="20"/>
+                <w:szCs w:val="24"/>
+              </w:rPr>
+            </w:pPr>
+          </w:p>
+        </w:tc>
+        <w:tc>
+          <w:tcPr>
+            <w:tcW w:w="1260" w:type="dxa"/>
+          </w:tcPr>
+          <w:p>
+            <w:pPr>
+              <w:jc w:val="both"/>
+              <w:rPr>
+                <w:color w:val="1F3864" w:themeColor="accent1" w:themeShade="80"/>
+                <w:sz w:val="20"/>
+                <w:szCs w:val="24"/>
+              </w:rPr>
+            </w:pPr>
+            <w:proofErr w:type="spellStart"/>
+            <w:r>
+              <w:rPr>
+                <w:color w:val="1F3864" w:themeColor="accent1" w:themeShade="80"/>
+                <w:sz w:val="20"/>
+                <w:szCs w:val="24"/>
+              </w:rPr>
+              <w:t>Inscripcion</w:t>
+            </w:r>
+            <w:proofErr w:type="spellEnd"/>
+            <w:r>
+              <w:rPr>
+                <w:color w:val="1F3864" w:themeColor="accent1" w:themeShade="80"/>
+                <w:sz w:val="20"/>
+                <w:szCs w:val="24"/>
+              </w:rPr>
+              <w:t xml:space="preserve"> Registro Mercantil</w:t>
+            </w:r>
+          </w:p>
+        </w:tc>
+        <w:tc>
+          <w:tcPr>
+            <w:tcW w:w="1041" w:type="dxa"/>
+          </w:tcPr>
+          <w:p>
+            <w:pPr>
+              <w:jc w:val="both"/>
+              <w:rPr>
+                <w:rFonts w:ascii="Calibri" w:hAnsi="Calibri"/>
+                <w:color w:val="333333"/>
+                <w:sz w:val="20"/>
+                <w:shd w:val="clear" w:color="auto" w:fill="FFFFFF"/>
+              </w:rPr>
+            </w:pPr>
+            <w:r>
+              <w:rPr>
+                <w:rFonts w:ascii="Calibri" w:hAnsi="Calibri"/>
+                <w:color w:val="333333"/>
+                <w:sz w:val="20"/>
+                <w:shd w:val="clear" w:color="auto" w:fill="FFFFFF"/>
+              </w:rPr>
+              <w:t>Registro Mercantil Provincial</w:t>
+            </w:r>
+          </w:p>
+        </w:tc>
+        <w:tc>
+          <w:tcPr>
+            <w:tcW w:w="1163" w:type="dxa"/>
+          </w:tcPr>
+          <w:p>
+            <w:pPr>
+              <w:jc w:val="both"/>
+              <w:rPr>
+                <w:color w:val="1F3864" w:themeColor="accent1" w:themeShade="80"/>
+                <w:sz w:val="20"/>
+                <w:szCs w:val="24"/>
+              </w:rPr>
+            </w:pPr>
+            <w:proofErr w:type="spellStart"/>
+            <w:r>
+              <w:rPr>
+                <w:color w:val="1F3864" w:themeColor="accent1" w:themeShade="80"/>
+                <w:sz w:val="20"/>
+                <w:szCs w:val="24"/>
+              </w:rPr>
+              <w:t>Telmático</w:t>
+            </w:r>
+            <w:proofErr w:type="spellEnd"/>
+          </w:p>
+        </w:tc>
+        <w:tc>
+          <w:tcPr>
+            <w:tcW w:w="3811" w:type="dxa"/>
+          </w:tcPr>
+          <w:p>
+            <w:pPr>
+              <w:jc w:val="both"/>
+              <w:rPr>
+                <w:color w:val="1F3864" w:themeColor="accent1" w:themeShade="80"/>
+                <w:sz w:val="20"/>
+                <w:szCs w:val="24"/>
+              </w:rPr>
+            </w:pPr>
+            <w:r>
+              <w:rPr>
+                <w:color w:val="1F3864" w:themeColor="accent1" w:themeShade="80"/>
+                <w:sz w:val="20"/>
+                <w:szCs w:val="24"/>
+              </w:rPr>
+              <w:t>https://rmvalencia.com/</w:t>
+            </w:r>
+          </w:p>
+        </w:tc>
+        <w:tc>
+          <w:tcPr>
+            <w:tcW w:w="1181" w:type="dxa"/>
+          </w:tcPr>
+          <w:p>
+            <w:pPr>
+              <w:jc w:val="both"/>
+              <w:rPr>
+                <w:color w:val="1F3864" w:themeColor="accent1" w:themeShade="80"/>
+                <w:sz w:val="20"/>
+                <w:szCs w:val="24"/>
+              </w:rPr>
+            </w:pPr>
+            <w:r>
+              <w:rPr>
+                <w:color w:val="1F3864" w:themeColor="accent1" w:themeShade="80"/>
+                <w:sz w:val="20"/>
+                <w:szCs w:val="24"/>
+              </w:rPr>
+              <w:t>Plazo 24 – 48horas desde tramitación DUE</w:t>
+            </w:r>
+          </w:p>
+        </w:tc>
+        <w:tc>
+          <w:tcPr>
+            <w:tcW w:w="1421" w:type="dxa"/>
+          </w:tcPr>
+          <w:p>
+            <w:pPr>
+              <w:jc w:val="both"/>
+              <w:rPr>
+                <w:color w:val="1F3864" w:themeColor="accent1" w:themeShade="80"/>
+                <w:sz w:val="20"/>
+                <w:szCs w:val="24"/>
+              </w:rPr>
+            </w:pPr>
+            <w:r>
+              <w:rPr>
+                <w:color w:val="1F3864" w:themeColor="accent1" w:themeShade="80"/>
+                <w:sz w:val="20"/>
+                <w:szCs w:val="24"/>
+              </w:rPr>
+              <w:t>Registro mercantil</w:t>
+            </w:r>
+          </w:p>
+        </w:tc>
+      </w:tr>
+      <w:tr>
+        <w:trPr>
+          <w:trHeight w:val="20"/>
+        </w:trPr>
+        <w:tc>
+          <w:tcPr>
+            <w:tcW w:w="840" w:type="dxa"/>
+            <w:vAlign w:val="center"/>
+          </w:tcPr>
+          <w:p>
+            <w:pPr>
+              <w:jc w:val="center"/>
+              <w:rPr>
+                <w:color w:val="1F3864" w:themeColor="accent1" w:themeShade="80"/>
+                <w:sz w:val="20"/>
+                <w:szCs w:val="24"/>
+              </w:rPr>
+            </w:pPr>
+            <w:r>
+              <w:rPr>
+                <w:color w:val="1F3864" w:themeColor="accent1" w:themeShade="80"/>
+                <w:sz w:val="20"/>
+                <w:szCs w:val="24"/>
+              </w:rPr>
+              <w:t>7</w:t>
+            </w:r>
+          </w:p>
+        </w:tc>
+        <w:tc>
+          <w:tcPr>
+            <w:tcW w:w="1260" w:type="dxa"/>
+          </w:tcPr>
+          <w:p>
+            <w:pPr>
+              <w:jc w:val="both"/>
+              <w:rPr>
+                <w:color w:val="1F3864" w:themeColor="accent1" w:themeShade="80"/>
+                <w:sz w:val="20"/>
+                <w:szCs w:val="24"/>
+              </w:rPr>
+            </w:pPr>
+            <w:r>
+              <w:rPr>
+                <w:color w:val="1F3864" w:themeColor="accent1" w:themeShade="80"/>
+                <w:sz w:val="20"/>
+                <w:szCs w:val="24"/>
+              </w:rPr>
+              <w:t>Trámites SS. Generación Códigos de Cuenta de Cotización</w:t>
+            </w:r>
+          </w:p>
+        </w:tc>
+        <w:tc>
+          <w:tcPr>
+            <w:tcW w:w="1041" w:type="dxa"/>
+          </w:tcPr>
+          <w:p>
+            <w:pPr>
+              <w:jc w:val="both"/>
+              <w:rPr>
+                <w:rFonts w:ascii="Calibri" w:hAnsi="Calibri"/>
+                <w:color w:val="333333"/>
+                <w:sz w:val="20"/>
+                <w:shd w:val="clear" w:color="auto" w:fill="FFFFFF"/>
+              </w:rPr>
+            </w:pPr>
+            <w:r>
+              <w:rPr>
+                <w:rFonts w:ascii="Calibri" w:hAnsi="Calibri"/>
+                <w:color w:val="333333"/>
+                <w:sz w:val="20"/>
+                <w:shd w:val="clear" w:color="auto" w:fill="FFFFFF"/>
+              </w:rPr>
+              <w:t>TGSS</w:t>
+            </w:r>
+          </w:p>
+        </w:tc>
+        <w:tc>
+          <w:tcPr>
+            <w:tcW w:w="1163" w:type="dxa"/>
+          </w:tcPr>
+          <w:p>
+            <w:pPr>
+              <w:jc w:val="both"/>
+              <w:rPr>
+                <w:color w:val="1F3864" w:themeColor="accent1" w:themeShade="80"/>
+                <w:sz w:val="20"/>
+                <w:szCs w:val="24"/>
+              </w:rPr>
+            </w:pPr>
+            <w:r>
+              <w:rPr>
+                <w:color w:val="1F3864" w:themeColor="accent1" w:themeShade="80"/>
+                <w:sz w:val="20"/>
+                <w:szCs w:val="24"/>
+              </w:rPr>
+              <w:t>Telemático</w:t>
+            </w:r>
+          </w:p>
+        </w:tc>
+        <w:tc>
+          <w:tcPr>
+            <w:tcW w:w="3811" w:type="dxa"/>
+          </w:tcPr>
+          <w:p>
+            <w:pPr>
+              <w:jc w:val="both"/>
+              <w:rPr>
+                <w:color w:val="1F3864" w:themeColor="accent1" w:themeShade="80"/>
+                <w:sz w:val="20"/>
+                <w:szCs w:val="24"/>
+              </w:rPr>
+            </w:pPr>
+            <w:r>
+              <w:rPr>
+                <w:color w:val="1F3864" w:themeColor="accent1" w:themeShade="80"/>
+                <w:sz w:val="20"/>
+                <w:szCs w:val="24"/>
+              </w:rPr>
+              <w:t>http://www.seg-social.es/wps/portal/wss/internet/Inicio</w:t>
+            </w:r>
+          </w:p>
+        </w:tc>
+        <w:tc>
+          <w:tcPr>
+            <w:tcW w:w="1181" w:type="dxa"/>
+          </w:tcPr>
+          <w:p>
+            <w:pPr>
+              <w:jc w:val="both"/>
+              <w:rPr>
+                <w:color w:val="1F3864" w:themeColor="accent1" w:themeShade="80"/>
+                <w:sz w:val="20"/>
+                <w:szCs w:val="24"/>
+              </w:rPr>
+            </w:pPr>
+            <w:r>
+              <w:rPr>
+                <w:color w:val="1F3864" w:themeColor="accent1" w:themeShade="80"/>
+                <w:sz w:val="20"/>
+                <w:szCs w:val="24"/>
+              </w:rPr>
+              <w:t>Plazo 24 – 48 horas desde tramitación DUE</w:t>
+            </w:r>
+          </w:p>
+        </w:tc>
+        <w:tc>
+          <w:tcPr>
+            <w:tcW w:w="1421" w:type="dxa"/>
+          </w:tcPr>
+          <w:p>
+            <w:pPr>
+              <w:jc w:val="both"/>
+              <w:rPr>
+                <w:color w:val="1F3864" w:themeColor="accent1" w:themeShade="80"/>
+                <w:sz w:val="20"/>
+                <w:szCs w:val="24"/>
+              </w:rPr>
+            </w:pPr>
+            <w:r>
+              <w:rPr>
+                <w:color w:val="1F3864" w:themeColor="accent1" w:themeShade="80"/>
+                <w:sz w:val="20"/>
+                <w:szCs w:val="24"/>
+              </w:rPr>
+              <w:t>Tesorería general</w:t>
+            </w:r>
+          </w:p>
+        </w:tc>
+      </w:tr>
+      <w:tr>
+        <w:trPr>
+          <w:trHeight w:val="20"/>
+        </w:trPr>
+        <w:tc>
+          <w:tcPr>
+            <w:tcW w:w="840" w:type="dxa"/>
+            <w:vAlign w:val="center"/>
+          </w:tcPr>
+          <w:p>
+            <w:pPr>
+              <w:jc w:val="center"/>
+              <w:rPr>
+                <w:color w:val="1F3864" w:themeColor="accent1" w:themeShade="80"/>
+                <w:sz w:val="20"/>
+                <w:szCs w:val="24"/>
+              </w:rPr>
+            </w:pPr>
+            <w:r>
+              <w:rPr>
+                <w:color w:val="1F3864" w:themeColor="accent1" w:themeShade="80"/>
+                <w:sz w:val="20"/>
+                <w:szCs w:val="24"/>
+              </w:rPr>
+              <w:t>8</w:t>
+            </w:r>
+          </w:p>
+        </w:tc>
+        <w:tc>
+          <w:tcPr>
+            <w:tcW w:w="1260" w:type="dxa"/>
+          </w:tcPr>
+          <w:p>
+            <w:pPr>
+              <w:jc w:val="both"/>
+              <w:rPr>
+                <w:color w:val="1F3864" w:themeColor="accent1" w:themeShade="80"/>
+                <w:sz w:val="20"/>
+                <w:szCs w:val="24"/>
+              </w:rPr>
+            </w:pPr>
+            <w:r>
+              <w:rPr>
+                <w:color w:val="1F3864" w:themeColor="accent1" w:themeShade="80"/>
+                <w:sz w:val="20"/>
+                <w:szCs w:val="24"/>
+              </w:rPr>
+              <w:t xml:space="preserve">Expedición de la </w:t>
+            </w:r>
+            <w:r>
+              <w:rPr>
+                <w:color w:val="1F3864" w:themeColor="accent1" w:themeShade="80"/>
+                <w:sz w:val="20"/>
+                <w:szCs w:val="24"/>
+              </w:rPr>
+              <w:lastRenderedPageBreak/>
+              <w:t>Escritura</w:t>
+            </w:r>
+          </w:p>
+        </w:tc>
+        <w:tc>
+          <w:tcPr>
+            <w:tcW w:w="1041" w:type="dxa"/>
+          </w:tcPr>
+          <w:p>
+            <w:pPr>
+              <w:jc w:val="both"/>
+              <w:rPr>
+                <w:rFonts w:ascii="Calibri" w:hAnsi="Calibri"/>
+                <w:color w:val="333333"/>
+                <w:sz w:val="20"/>
+                <w:shd w:val="clear" w:color="auto" w:fill="FFFFFF"/>
+              </w:rPr>
+            </w:pPr>
+            <w:r>
+              <w:rPr>
+                <w:rFonts w:ascii="Calibri" w:hAnsi="Calibri"/>
+                <w:color w:val="333333"/>
+                <w:sz w:val="20"/>
+                <w:shd w:val="clear" w:color="auto" w:fill="FFFFFF"/>
+              </w:rPr>
+              <w:lastRenderedPageBreak/>
+              <w:t>Notaría</w:t>
+            </w:r>
+          </w:p>
+        </w:tc>
+        <w:tc>
+          <w:tcPr>
+            <w:tcW w:w="1163" w:type="dxa"/>
+          </w:tcPr>
+          <w:p>
+            <w:pPr>
+              <w:jc w:val="both"/>
+              <w:rPr>
+                <w:color w:val="1F3864" w:themeColor="accent1" w:themeShade="80"/>
+                <w:sz w:val="20"/>
+                <w:szCs w:val="24"/>
+              </w:rPr>
+            </w:pPr>
+            <w:r>
+              <w:rPr>
+                <w:color w:val="1F3864" w:themeColor="accent1" w:themeShade="80"/>
+                <w:sz w:val="20"/>
+                <w:szCs w:val="24"/>
+              </w:rPr>
+              <w:t>Avda. San Onofre 33</w:t>
+            </w:r>
+          </w:p>
+        </w:tc>
+        <w:tc>
+          <w:tcPr>
+            <w:tcW w:w="3811" w:type="dxa"/>
+          </w:tcPr>
+          <w:p>
+            <w:pPr>
+              <w:jc w:val="both"/>
+              <w:rPr>
+                <w:color w:val="1F3864" w:themeColor="accent1" w:themeShade="80"/>
+                <w:sz w:val="20"/>
+                <w:szCs w:val="24"/>
+              </w:rPr>
+            </w:pPr>
+            <w:r>
+              <w:rPr>
+                <w:color w:val="1F3864" w:themeColor="accent1" w:themeShade="80"/>
+                <w:sz w:val="20"/>
+                <w:szCs w:val="24"/>
+              </w:rPr>
+              <w:t>https://www.afilcoasesores.com/</w:t>
+            </w:r>
+          </w:p>
+        </w:tc>
+        <w:tc>
+          <w:tcPr>
+            <w:tcW w:w="1181" w:type="dxa"/>
+          </w:tcPr>
+          <w:p>
+            <w:pPr>
+              <w:jc w:val="both"/>
+              <w:rPr>
+                <w:color w:val="1F3864" w:themeColor="accent1" w:themeShade="80"/>
+                <w:sz w:val="20"/>
+                <w:szCs w:val="24"/>
+              </w:rPr>
+            </w:pPr>
+            <w:r>
+              <w:rPr>
+                <w:color w:val="1F3864" w:themeColor="accent1" w:themeShade="80"/>
+                <w:sz w:val="20"/>
+                <w:szCs w:val="24"/>
+              </w:rPr>
+              <w:t xml:space="preserve">Plazo de 24 – 48 horas </w:t>
+            </w:r>
+            <w:r>
+              <w:rPr>
+                <w:color w:val="1F3864" w:themeColor="accent1" w:themeShade="80"/>
+                <w:sz w:val="20"/>
+                <w:szCs w:val="24"/>
+              </w:rPr>
+              <w:lastRenderedPageBreak/>
+              <w:t>desde tramitación DUE</w:t>
+            </w:r>
+          </w:p>
+        </w:tc>
+        <w:tc>
+          <w:tcPr>
+            <w:tcW w:w="1421" w:type="dxa"/>
+          </w:tcPr>
+          <w:p>
+            <w:pPr>
+              <w:jc w:val="both"/>
+              <w:rPr>
+                <w:color w:val="1F3864" w:themeColor="accent1" w:themeShade="80"/>
+                <w:sz w:val="20"/>
+                <w:szCs w:val="24"/>
+              </w:rPr>
+            </w:pPr>
+            <w:r>
+              <w:rPr>
+                <w:color w:val="1F3864" w:themeColor="accent1" w:themeShade="80"/>
+                <w:sz w:val="20"/>
+                <w:szCs w:val="24"/>
+              </w:rPr>
+              <w:lastRenderedPageBreak/>
+              <w:t>Notaria</w:t>
+            </w:r>
+          </w:p>
+        </w:tc>
+      </w:tr>
+      <w:tr>
+        <w:trPr>
+          <w:trHeight w:val="20"/>
+        </w:trPr>
+        <w:tc>
+          <w:tcPr>
+            <w:tcW w:w="840" w:type="dxa"/>
+            <w:vAlign w:val="center"/>
+          </w:tcPr>
+          <w:p>
+            <w:pPr>
+              <w:jc w:val="center"/>
+              <w:rPr>
+                <w:color w:val="1F3864" w:themeColor="accent1" w:themeShade="80"/>
+                <w:sz w:val="20"/>
+                <w:szCs w:val="24"/>
+              </w:rPr>
+            </w:pPr>
+            <w:r>
+              <w:rPr>
+                <w:color w:val="1F3864" w:themeColor="accent1" w:themeShade="80"/>
+                <w:sz w:val="20"/>
+                <w:szCs w:val="24"/>
+              </w:rPr>
+              <w:lastRenderedPageBreak/>
+              <w:t>9</w:t>
+            </w:r>
+          </w:p>
+        </w:tc>
+        <w:tc>
+          <w:tcPr>
+            <w:tcW w:w="1260" w:type="dxa"/>
+          </w:tcPr>
+          <w:p>
+            <w:pPr>
+              <w:jc w:val="both"/>
+              <w:rPr>
+                <w:color w:val="1F3864" w:themeColor="accent1" w:themeShade="80"/>
+                <w:sz w:val="20"/>
+                <w:szCs w:val="24"/>
+              </w:rPr>
+            </w:pPr>
+            <w:r>
+              <w:rPr>
+                <w:color w:val="1F3864" w:themeColor="accent1" w:themeShade="80"/>
+                <w:sz w:val="20"/>
+                <w:szCs w:val="24"/>
+              </w:rPr>
+              <w:t xml:space="preserve">NIF </w:t>
+            </w:r>
+            <w:proofErr w:type="spellStart"/>
+            <w:r>
+              <w:rPr>
+                <w:color w:val="1F3864" w:themeColor="accent1" w:themeShade="80"/>
+                <w:sz w:val="20"/>
+                <w:szCs w:val="24"/>
+              </w:rPr>
+              <w:t>defintivo</w:t>
+            </w:r>
+            <w:proofErr w:type="spellEnd"/>
+            <w:r>
+              <w:rPr>
+                <w:color w:val="1F3864" w:themeColor="accent1" w:themeShade="80"/>
+                <w:sz w:val="20"/>
+                <w:szCs w:val="24"/>
+              </w:rPr>
+              <w:t>. Escritura inscrita</w:t>
+            </w:r>
+          </w:p>
+        </w:tc>
+        <w:tc>
+          <w:tcPr>
+            <w:tcW w:w="1041" w:type="dxa"/>
+          </w:tcPr>
+          <w:p>
+            <w:pPr>
+              <w:jc w:val="both"/>
+              <w:rPr>
+                <w:rFonts w:ascii="Calibri" w:hAnsi="Calibri"/>
+                <w:color w:val="333333"/>
+                <w:sz w:val="20"/>
+                <w:shd w:val="clear" w:color="auto" w:fill="FFFFFF"/>
+              </w:rPr>
+            </w:pPr>
+            <w:r>
+              <w:rPr>
+                <w:rFonts w:ascii="Calibri" w:hAnsi="Calibri"/>
+                <w:color w:val="333333"/>
+                <w:sz w:val="20"/>
+                <w:shd w:val="clear" w:color="auto" w:fill="FFFFFF"/>
+              </w:rPr>
+              <w:t>Hacienda</w:t>
+            </w:r>
+          </w:p>
+        </w:tc>
+        <w:tc>
+          <w:tcPr>
+            <w:tcW w:w="1163" w:type="dxa"/>
+          </w:tcPr>
+          <w:p>
+            <w:pPr>
+              <w:jc w:val="both"/>
+              <w:rPr>
+                <w:color w:val="1F3864" w:themeColor="accent1" w:themeShade="80"/>
+                <w:sz w:val="20"/>
+                <w:szCs w:val="24"/>
+              </w:rPr>
+            </w:pPr>
+            <w:r>
+              <w:rPr>
+                <w:color w:val="1F3864" w:themeColor="accent1" w:themeShade="80"/>
+                <w:sz w:val="20"/>
+                <w:szCs w:val="24"/>
+              </w:rPr>
+              <w:t>telemático</w:t>
+            </w:r>
+          </w:p>
+        </w:tc>
+        <w:tc>
+          <w:tcPr>
+            <w:tcW w:w="3811" w:type="dxa"/>
+          </w:tcPr>
+          <w:p>
+            <w:pPr>
+              <w:jc w:val="both"/>
+              <w:rPr>
+                <w:color w:val="1F3864" w:themeColor="accent1" w:themeShade="80"/>
+                <w:sz w:val="20"/>
+                <w:szCs w:val="24"/>
+              </w:rPr>
+            </w:pPr>
+            <w:r>
+              <w:rPr>
+                <w:color w:val="1F3864" w:themeColor="accent1" w:themeShade="80"/>
+                <w:sz w:val="20"/>
+                <w:szCs w:val="24"/>
+              </w:rPr>
+              <w:t>https://www.agenciatributaria.es/</w:t>
+            </w:r>
+          </w:p>
+        </w:tc>
+        <w:tc>
+          <w:tcPr>
+            <w:tcW w:w="1181" w:type="dxa"/>
+          </w:tcPr>
+          <w:p>
+            <w:pPr>
+              <w:jc w:val="both"/>
+              <w:rPr>
+                <w:color w:val="1F3864" w:themeColor="accent1" w:themeShade="80"/>
+                <w:sz w:val="20"/>
+                <w:szCs w:val="24"/>
+              </w:rPr>
+            </w:pPr>
+            <w:r>
+              <w:rPr>
+                <w:color w:val="1F3864" w:themeColor="accent1" w:themeShade="80"/>
+                <w:sz w:val="20"/>
+                <w:szCs w:val="24"/>
+              </w:rPr>
+              <w:t>Plazo de 24 horas – 48 horas</w:t>
+            </w:r>
+          </w:p>
+        </w:tc>
+        <w:tc>
+          <w:tcPr>
+            <w:tcW w:w="1421" w:type="dxa"/>
+          </w:tcPr>
+          <w:p>
+            <w:pPr>
+              <w:jc w:val="both"/>
+              <w:rPr>
+                <w:color w:val="1F3864" w:themeColor="accent1" w:themeShade="80"/>
+                <w:sz w:val="20"/>
+                <w:szCs w:val="24"/>
+              </w:rPr>
+            </w:pPr>
+            <w:r>
+              <w:rPr>
+                <w:color w:val="1F3864" w:themeColor="accent1" w:themeShade="80"/>
+                <w:sz w:val="20"/>
+                <w:szCs w:val="24"/>
+              </w:rPr>
+              <w:t xml:space="preserve">Hacienda </w:t>
+            </w:r>
           </w:p>
         </w:tc>
       </w:tr>
     </w:tbl>
+    <w:p>
+      <w:pPr>
+        <w:spacing w:before="120" w:after="120"/>
+        <w:jc w:val="both"/>
+        <w:rPr>
+          <w:b/>
+          <w:color w:val="1F3864" w:themeColor="accent1" w:themeShade="80"/>
+          <w:sz w:val="24"/>
+          <w:szCs w:val="24"/>
+        </w:rPr>
+      </w:pPr>
+    </w:p>
     <w:p>
       <w:pPr>
         <w:pStyle w:val="Prrafodelista"/>
@@ -1095,6 +2315,14 @@
                 <w:szCs w:val="24"/>
               </w:rPr>
             </w:pPr>
+            <w:r>
+              <w:rPr>
+                <w:color w:val="1F3864" w:themeColor="accent1" w:themeShade="80"/>
+                <w:sz w:val="24"/>
+                <w:szCs w:val="24"/>
+              </w:rPr>
+              <w:t>22 – 27 de marzo</w:t>
+            </w:r>
           </w:p>
         </w:tc>
         <w:tc>
@@ -1110,6 +2338,34 @@
                 <w:szCs w:val="24"/>
               </w:rPr>
             </w:pPr>
+            <w:proofErr w:type="spellStart"/>
+            <w:r>
+              <w:rPr>
+                <w:color w:val="1F3864" w:themeColor="accent1" w:themeShade="80"/>
+                <w:sz w:val="24"/>
+                <w:szCs w:val="24"/>
+              </w:rPr>
+              <w:t>Jose</w:t>
+            </w:r>
+            <w:proofErr w:type="spellEnd"/>
+            <w:r>
+              <w:rPr>
+                <w:color w:val="1F3864" w:themeColor="accent1" w:themeShade="80"/>
+                <w:sz w:val="24"/>
+                <w:szCs w:val="24"/>
+              </w:rPr>
+              <w:t xml:space="preserve"> </w:t>
+            </w:r>
+            <w:proofErr w:type="spellStart"/>
+            <w:r>
+              <w:rPr>
+                <w:color w:val="1F3864" w:themeColor="accent1" w:themeShade="80"/>
+                <w:sz w:val="24"/>
+                <w:szCs w:val="24"/>
+              </w:rPr>
+              <w:t>Menchon</w:t>
+            </w:r>
+            <w:proofErr w:type="spellEnd"/>
           </w:p>
         </w:tc>
         <w:tc>
@@ -1125,6 +2381,14 @@
                 <w:szCs w:val="24"/>
               </w:rPr>
             </w:pPr>
+            <w:r>
+              <w:rPr>
+                <w:color w:val="1F3864" w:themeColor="accent1" w:themeShade="80"/>
+                <w:sz w:val="24"/>
+                <w:szCs w:val="24"/>
+              </w:rPr>
+              <w:t>300</w:t>
+            </w:r>
           </w:p>
         </w:tc>
       </w:tr>
@@ -1168,6 +2432,14 @@
                 <w:szCs w:val="24"/>
               </w:rPr>
             </w:pPr>
+            <w:r>
+              <w:rPr>
+                <w:color w:val="1F3864" w:themeColor="accent1" w:themeShade="80"/>
+                <w:sz w:val="24"/>
+                <w:szCs w:val="24"/>
+              </w:rPr>
+              <w:t>22 – 27 de marzo</w:t>
+            </w:r>
           </w:p>
         </w:tc>
         <w:tc>
@@ -1198,6 +2470,14 @@
                 <w:szCs w:val="24"/>
               </w:rPr>
             </w:pPr>
+            <w:r>
+              <w:rPr>
+                <w:color w:val="1F3864" w:themeColor="accent1" w:themeShade="80"/>
+                <w:sz w:val="24"/>
+                <w:szCs w:val="24"/>
+              </w:rPr>
+              <w:t>50</w:t>
+            </w:r>
           </w:p>
         </w:tc>
       </w:tr>
@@ -1241,6 +2521,14 @@
                 <w:szCs w:val="24"/>
               </w:rPr>
             </w:pPr>
+            <w:r>
+              <w:rPr>
+                <w:color w:val="1F3864" w:themeColor="accent1" w:themeShade="80"/>
+                <w:sz w:val="24"/>
+                <w:szCs w:val="24"/>
+              </w:rPr>
+              <w:t>22 – 27 de marzo</w:t>
+            </w:r>
           </w:p>
         </w:tc>
         <w:tc>
@@ -1299,6 +2587,8 @@
               </w:rPr>
               <w:t>Compra de materias y productos</w:t>
             </w:r>
+            <w:bookmarkStart w:id="0" w:name="_GoBack"/>
+            <w:bookmarkEnd w:id="0"/>
           </w:p>
         </w:tc>
         <w:tc>
@@ -1314,6 +2604,14 @@
                 <w:szCs w:val="24"/>
               </w:rPr>
             </w:pPr>
+            <w:r>
+              <w:rPr>
+                <w:color w:val="1F3864" w:themeColor="accent1" w:themeShade="80"/>
+                <w:sz w:val="24"/>
+                <w:szCs w:val="24"/>
+              </w:rPr>
+              <w:t xml:space="preserve">22 – 27 </w:t>
+            </w:r>
           </w:p>
         </w:tc>
         <w:tc>
@@ -1387,6 +2685,14 @@
                 <w:szCs w:val="24"/>
               </w:rPr>
             </w:pPr>
+            <w:r>
+              <w:rPr>
+                <w:color w:val="1F3864" w:themeColor="accent1" w:themeShade="80"/>
+                <w:sz w:val="24"/>
+                <w:szCs w:val="24"/>
+              </w:rPr>
+              <w:t>X</w:t>
+            </w:r>
           </w:p>
         </w:tc>
         <w:tc>
@@ -1460,6 +2766,14 @@
                 <w:szCs w:val="24"/>
               </w:rPr>
             </w:pPr>
+            <w:r>
+              <w:rPr>
+                <w:color w:val="1F3864" w:themeColor="accent1" w:themeShade="80"/>
+                <w:sz w:val="24"/>
+                <w:szCs w:val="24"/>
+              </w:rPr>
+              <w:t>1 de abril</w:t>
+            </w:r>
           </w:p>
         </w:tc>
         <w:tc>
@@ -1533,6 +2847,14 @@
                 <w:szCs w:val="24"/>
               </w:rPr>
             </w:pPr>
+            <w:r>
+              <w:rPr>
+                <w:color w:val="1F3864" w:themeColor="accent1" w:themeShade="80"/>
+                <w:sz w:val="24"/>
+                <w:szCs w:val="24"/>
+              </w:rPr>
+              <w:t>X</w:t>
+            </w:r>
           </w:p>
         </w:tc>
         <w:tc>
@@ -1606,6 +2928,14 @@
                 <w:szCs w:val="24"/>
               </w:rPr>
             </w:pPr>
+            <w:r>
+              <w:rPr>
+                <w:color w:val="1F3864" w:themeColor="accent1" w:themeShade="80"/>
+                <w:sz w:val="24"/>
+                <w:szCs w:val="24"/>
+              </w:rPr>
+              <w:t>1 – 9 de julio</w:t>
+            </w:r>
           </w:p>
         </w:tc>
         <w:tc>
@@ -1621,6 +2951,14 @@
                 <w:szCs w:val="24"/>
               </w:rPr>
             </w:pPr>
+            <w:r>
+              <w:rPr>
+                <w:color w:val="1F3864" w:themeColor="accent1" w:themeShade="80"/>
+                <w:sz w:val="24"/>
+                <w:szCs w:val="24"/>
+              </w:rPr>
+              <w:t>Dirección empresa</w:t>
+            </w:r>
           </w:p>
         </w:tc>
         <w:tc>
@@ -1734,7 +3072,6 @@
           <w:sz w:val="24"/>
           <w:szCs w:val="24"/>
         </w:rPr>
-        <w:lastRenderedPageBreak/>
         <w:t>Como una matriz DAFO</w:t>
       </w:r>
     </w:p>
@@ -1855,6 +3192,7 @@
           <w:sz w:val="24"/>
           <w:szCs w:val="24"/>
         </w:rPr>
+        <w:lastRenderedPageBreak/>
         <w:t xml:space="preserve">Externos: una posible recesión económica, aparición de nuevas tecnologías, una rápida reacción </w:t>
       </w:r>
       <w:r>
@@ -2855,7 +4193,7 @@
       </w:pPr>
     </w:p>
     <w:sectPr>
-      <w:headerReference w:type="default" r:id="rId8"/>
+      <w:headerReference w:type="default" r:id="rId9"/>
       <w:pgSz w:w="11906" w:h="16838"/>
       <w:pgMar w:top="1440" w:right="1080" w:bottom="1440" w:left="1080" w:header="708" w:footer="708" w:gutter="0"/>
       <w:cols w:space="708"/>
@@ -2866,7 +4204,7 @@
 </file>
 
 <file path=word/endnotes.xml><?xml version="1.0" encoding="utf-8"?>
-<w:endnotes xmlns:wpc="http://schemas.microsoft.com/office/word/2010/wordprocessingCanvas" xmlns:cx="http://schemas.microsoft.com/office/drawing/2014/chartex" xmlns:cx1="http://schemas.microsoft.com/office/drawing/2015/9/8/chartex" xmlns:cx2="http://schemas.microsoft.com/office/drawing/2015/10/21/chartex" xmlns:cx3="http://schemas.microsoft.com/office/drawing/2016/5/9/chartex" xmlns:cx4="http://schemas.microsoft.com/office/drawing/2016/5/10/chartex" xmlns:cx5="http://schemas.microsoft.com/office/drawing/2016/5/11/chartex" xmlns:cx6="http://schemas.microsoft.com/office/drawing/2016/5/12/chartex" xmlns:cx7="http://schemas.microsoft.com/office/drawing/2016/5/13/chartex" xmlns:cx8="http://schemas.microsoft.com/office/drawing/2016/5/14/chartex" xmlns:mc="http://schemas.openxmlformats.org/markup-compatibility/2006" xmlns:aink="http://schemas.microsoft.com/office/drawing/2016/ink" xmlns:am3d="http://schemas.microsoft.com/office/drawing/2017/model3d" xmlns:o="urn:schemas-microsoft-com:office:office" xmlns:r="http://schemas.openxmlformats.org/officeDocument/2006/relationships" xmlns:m="http://schemas.openxmlformats.org/officeDocument/2006/math" xmlns:v="urn:schemas-microsoft-com:vml" xmlns:wp14="http://schemas.microsoft.com/office/word/2010/wordprocessingDrawing" xmlns:wp="http://schemas.openxmlformats.org/drawingml/2006/wordprocessingDrawing" xmlns:w10="urn:schemas-microsoft-com:office:word" xmlns:w="http://schemas.openxmlformats.org/wordprocessingml/2006/main" xmlns:w14="http://schemas.microsoft.com/office/word/2010/wordml" xmlns:w15="http://schemas.microsoft.com/office/word/2012/wordml" xmlns:w16cex="http://schemas.microsoft.com/office/word/2018/wordml/cex" xmlns:w16cid="http://schemas.microsoft.com/office/word/2016/wordml/cid" xmlns:w16="http://schemas.microsoft.com/office/word/2018/wordml" xmlns:w16se="http://schemas.microsoft.com/office/word/2015/wordml/symex" xmlns:wpg="http://schemas.microsoft.com/office/word/2010/wordprocessingGroup" xmlns:wpi="http://schemas.microsoft.com/office/word/2010/wordprocessingInk" xmlns:wne="http://schemas.microsoft.com/office/word/2006/wordml" xmlns:wps="http://schemas.microsoft.com/office/word/2010/wordprocessingShape" mc:Ignorable="w14 w15 w16se w16cid w16 w16cex wp14">
+<w:endnotes xmlns:wpc="http://schemas.microsoft.com/office/word/2010/wordprocessingCanvas" xmlns:mc="http://schemas.openxmlformats.org/markup-compatibility/2006" xmlns:o="urn:schemas-microsoft-com:office:office" xmlns:r="http://schemas.openxmlformats.org/officeDocument/2006/relationships" xmlns:m="http://schemas.openxmlformats.org/officeDocument/2006/math" xmlns:v="urn:schemas-microsoft-com:vml" xmlns:wp14="http://schemas.microsoft.com/office/word/2010/wordprocessingDrawing" xmlns:wp="http://schemas.openxmlformats.org/drawingml/2006/wordprocessingDrawing" xmlns:w10="urn:schemas-microsoft-com:office:word" xmlns:w="http://schemas.openxmlformats.org/wordprocessingml/2006/main" xmlns:w14="http://schemas.microsoft.com/office/word/2010/wordml" xmlns:wpg="http://schemas.microsoft.com/office/word/2010/wordprocessingGroup" xmlns:wpi="http://schemas.microsoft.com/office/word/2010/wordprocessingInk" xmlns:wne="http://schemas.microsoft.com/office/word/2006/wordml" xmlns:wps="http://schemas.microsoft.com/office/word/2010/wordprocessingShape" mc:Ignorable="w14 wp14">
   <w:endnote w:type="separator" w:id="-1">
     <w:p>
       <w:pPr>
@@ -2891,7 +4229,7 @@
 </file>
 
 <file path=word/footnotes.xml><?xml version="1.0" encoding="utf-8"?>
-<w:footnotes xmlns:wpc="http://schemas.microsoft.com/office/word/2010/wordprocessingCanvas" xmlns:cx="http://schemas.microsoft.com/office/drawing/2014/chartex" xmlns:cx1="http://schemas.microsoft.com/office/drawing/2015/9/8/chartex" xmlns:cx2="http://schemas.microsoft.com/office/drawing/2015/10/21/chartex" xmlns:cx3="http://schemas.microsoft.com/office/drawing/2016/5/9/chartex" xmlns:cx4="http://schemas.microsoft.com/office/drawing/2016/5/10/chartex" xmlns:cx5="http://schemas.microsoft.com/office/drawing/2016/5/11/chartex" xmlns:cx6="http://schemas.microsoft.com/office/drawing/2016/5/12/chartex" xmlns:cx7="http://schemas.microsoft.com/office/drawing/2016/5/13/chartex" xmlns:cx8="http://schemas.microsoft.com/office/drawing/2016/5/14/chartex" xmlns:mc="http://schemas.openxmlformats.org/markup-compatibility/2006" xmlns:aink="http://schemas.microsoft.com/office/drawing/2016/ink" xmlns:am3d="http://schemas.microsoft.com/office/drawing/2017/model3d" xmlns:o="urn:schemas-microsoft-com:office:office" xmlns:r="http://schemas.openxmlformats.org/officeDocument/2006/relationships" xmlns:m="http://schemas.openxmlformats.org/officeDocument/2006/math" xmlns:v="urn:schemas-microsoft-com:vml" xmlns:wp14="http://schemas.microsoft.com/office/word/2010/wordprocessingDrawing" xmlns:wp="http://schemas.openxmlformats.org/drawingml/2006/wordprocessingDrawing" xmlns:w10="urn:schemas-microsoft-com:office:word" xmlns:w="http://schemas.openxmlformats.org/wordprocessingml/2006/main" xmlns:w14="http://schemas.microsoft.com/office/word/2010/wordml" xmlns:w15="http://schemas.microsoft.com/office/word/2012/wordml" xmlns:w16cex="http://schemas.microsoft.com/office/word/2018/wordml/cex" xmlns:w16cid="http://schemas.microsoft.com/office/word/2016/wordml/cid" xmlns:w16="http://schemas.microsoft.com/office/word/2018/wordml" xmlns:w16se="http://schemas.microsoft.com/office/word/2015/wordml/symex" xmlns:wpg="http://schemas.microsoft.com/office/word/2010/wordprocessingGroup" xmlns:wpi="http://schemas.microsoft.com/office/word/2010/wordprocessingInk" xmlns:wne="http://schemas.microsoft.com/office/word/2006/wordml" xmlns:wps="http://schemas.microsoft.com/office/word/2010/wordprocessingShape" mc:Ignorable="w14 w15 w16se w16cid w16 w16cex wp14">
+<w:footnotes xmlns:wpc="http://schemas.microsoft.com/office/word/2010/wordprocessingCanvas" xmlns:mc="http://schemas.openxmlformats.org/markup-compatibility/2006" xmlns:o="urn:schemas-microsoft-com:office:office" xmlns:r="http://schemas.openxmlformats.org/officeDocument/2006/relationships" xmlns:m="http://schemas.openxmlformats.org/officeDocument/2006/math" xmlns:v="urn:schemas-microsoft-com:vml" xmlns:wp14="http://schemas.microsoft.com/office/word/2010/wordprocessingDrawing" xmlns:wp="http://schemas.openxmlformats.org/drawingml/2006/wordprocessingDrawing" xmlns:w10="urn:schemas-microsoft-com:office:word" xmlns:w="http://schemas.openxmlformats.org/wordprocessingml/2006/main" xmlns:w14="http://schemas.microsoft.com/office/word/2010/wordml" xmlns:wpg="http://schemas.microsoft.com/office/word/2010/wordprocessingGroup" xmlns:wpi="http://schemas.microsoft.com/office/word/2010/wordprocessingInk" xmlns:wne="http://schemas.microsoft.com/office/word/2006/wordml" xmlns:wps="http://schemas.microsoft.com/office/word/2010/wordprocessingShape" mc:Ignorable="w14 wp14">
   <w:footnote w:type="separator" w:id="-1">
     <w:p>
       <w:pPr>
@@ -2916,7 +4254,7 @@
 </file>
 
 <file path=word/header1.xml><?xml version="1.0" encoding="utf-8"?>
-<w:hdr xmlns:wpc="http://schemas.microsoft.com/office/word/2010/wordprocessingCanvas" xmlns:cx="http://schemas.microsoft.com/office/drawing/2014/chartex" xmlns:cx1="http://schemas.microsoft.com/office/drawing/2015/9/8/chartex" xmlns:cx2="http://schemas.microsoft.com/office/drawing/2015/10/21/chartex" xmlns:cx3="http://schemas.microsoft.com/office/drawing/2016/5/9/chartex" xmlns:cx4="http://schemas.microsoft.com/office/drawing/2016/5/10/chartex" xmlns:cx5="http://schemas.microsoft.com/office/drawing/2016/5/11/chartex" xmlns:cx6="http://schemas.microsoft.com/office/drawing/2016/5/12/chartex" xmlns:cx7="http://schemas.microsoft.com/office/drawing/2016/5/13/chartex" xmlns:cx8="http://schemas.microsoft.com/office/drawing/2016/5/14/chartex" xmlns:mc="http://schemas.openxmlformats.org/markup-compatibility/2006" xmlns:aink="http://schemas.microsoft.com/office/drawing/2016/ink" xmlns:am3d="http://schemas.microsoft.com/office/drawing/2017/model3d" xmlns:o="urn:schemas-microsoft-com:office:office" xmlns:r="http://schemas.openxmlformats.org/officeDocument/2006/relationships" xmlns:m="http://schemas.openxmlformats.org/officeDocument/2006/math" xmlns:v="urn:schemas-microsoft-com:vml" xmlns:wp14="http://schemas.microsoft.com/office/word/2010/wordprocessingDrawing" xmlns:wp="http://schemas.openxmlformats.org/drawingml/2006/wordprocessingDrawing" xmlns:w10="urn:schemas-microsoft-com:office:word" xmlns:w="http://schemas.openxmlformats.org/wordprocessingml/2006/main" xmlns:w14="http://schemas.microsoft.com/office/word/2010/wordml" xmlns:w15="http://schemas.microsoft.com/office/word/2012/wordml" xmlns:w16cex="http://schemas.microsoft.com/office/word/2018/wordml/cex" xmlns:w16cid="http://schemas.microsoft.com/office/word/2016/wordml/cid" xmlns:w16="http://schemas.microsoft.com/office/word/2018/wordml" xmlns:w16se="http://schemas.microsoft.com/office/word/2015/wordml/symex" xmlns:wpg="http://schemas.microsoft.com/office/word/2010/wordprocessingGroup" xmlns:wpi="http://schemas.microsoft.com/office/word/2010/wordprocessingInk" xmlns:wne="http://schemas.microsoft.com/office/word/2006/wordml" xmlns:wps="http://schemas.microsoft.com/office/word/2010/wordprocessingShape" mc:Ignorable="w14 w15 w16se w16cid w16 w16cex wp14">
+<w:hdr xmlns:wpc="http://schemas.microsoft.com/office/word/2010/wordprocessingCanvas" xmlns:mc="http://schemas.openxmlformats.org/markup-compatibility/2006" xmlns:o="urn:schemas-microsoft-com:office:office" xmlns:r="http://schemas.openxmlformats.org/officeDocument/2006/relationships" xmlns:m="http://schemas.openxmlformats.org/officeDocument/2006/math" xmlns:v="urn:schemas-microsoft-com:vml" xmlns:wp14="http://schemas.microsoft.com/office/word/2010/wordprocessingDrawing" xmlns:wp="http://schemas.openxmlformats.org/drawingml/2006/wordprocessingDrawing" xmlns:w10="urn:schemas-microsoft-com:office:word" xmlns:w="http://schemas.openxmlformats.org/wordprocessingml/2006/main" xmlns:w14="http://schemas.microsoft.com/office/word/2010/wordml" xmlns:wpg="http://schemas.microsoft.com/office/word/2010/wordprocessingGroup" xmlns:wpi="http://schemas.microsoft.com/office/word/2010/wordprocessingInk" xmlns:wne="http://schemas.microsoft.com/office/word/2006/wordml" xmlns:wps="http://schemas.microsoft.com/office/word/2010/wordprocessingShape" mc:Ignorable="w14 wp14">
   <w:sdt>
     <w:sdtPr>
       <w:rPr>
@@ -2991,8 +4329,8 @@
 </file>
 
 <file path=word/numbering.xml><?xml version="1.0" encoding="utf-8"?>
-<w:numbering xmlns:wpc="http://schemas.microsoft.com/office/word/2010/wordprocessingCanvas" xmlns:cx="http://schemas.microsoft.com/office/drawing/2014/chartex" xmlns:cx1="http://schemas.microsoft.com/office/drawing/2015/9/8/chartex" xmlns:cx2="http://schemas.microsoft.com/office/drawing/2015/10/21/chartex" xmlns:cx3="http://schemas.microsoft.com/office/drawing/2016/5/9/chartex" xmlns:cx4="http://schemas.microsoft.com/office/drawing/2016/5/10/chartex" xmlns:cx5="http://schemas.microsoft.com/office/drawing/2016/5/11/chartex" xmlns:cx6="http://schemas.microsoft.com/office/drawing/2016/5/12/chartex" xmlns:cx7="http://schemas.microsoft.com/office/drawing/2016/5/13/chartex" xmlns:cx8="http://schemas.microsoft.com/office/drawing/2016/5/14/chartex" xmlns:mc="http://schemas.openxmlformats.org/markup-compatibility/2006" xmlns:aink="http://schemas.microsoft.com/office/drawing/2016/ink" xmlns:am3d="http://schemas.microsoft.com/office/drawing/2017/model3d" xmlns:o="urn:schemas-microsoft-com:office:office" xmlns:r="http://schemas.openxmlformats.org/officeDocument/2006/relationships" xmlns:m="http://schemas.openxmlformats.org/officeDocument/2006/math" xmlns:v="urn:schemas-microsoft-com:vml" xmlns:wp14="http://schemas.microsoft.com/office/word/2010/wordprocessingDrawing" xmlns:wp="http://schemas.openxmlformats.org/drawingml/2006/wordprocessingDrawing" xmlns:w10="urn:schemas-microsoft-com:office:word" xmlns:w="http://schemas.openxmlformats.org/wordprocessingml/2006/main" xmlns:w14="http://schemas.microsoft.com/office/word/2010/wordml" xmlns:w15="http://schemas.microsoft.com/office/word/2012/wordml" xmlns:w16cex="http://schemas.microsoft.com/office/word/2018/wordml/cex" xmlns:w16cid="http://schemas.microsoft.com/office/word/2016/wordml/cid" xmlns:w16="http://schemas.microsoft.com/office/word/2018/wordml" xmlns:w16se="http://schemas.microsoft.com/office/word/2015/wordml/symex" xmlns:wpg="http://schemas.microsoft.com/office/word/2010/wordprocessingGroup" xmlns:wpi="http://schemas.microsoft.com/office/word/2010/wordprocessingInk" xmlns:wne="http://schemas.microsoft.com/office/word/2006/wordml" xmlns:wps="http://schemas.microsoft.com/office/word/2010/wordprocessingShape" mc:Ignorable="w14 w15 w16se w16cid w16 w16cex wp14">
-  <w:abstractNum w:abstractNumId="0" w15:restartNumberingAfterBreak="0">
+<w:numbering xmlns:wpc="http://schemas.microsoft.com/office/word/2010/wordprocessingCanvas" xmlns:mc="http://schemas.openxmlformats.org/markup-compatibility/2006" xmlns:o="urn:schemas-microsoft-com:office:office" xmlns:r="http://schemas.openxmlformats.org/officeDocument/2006/relationships" xmlns:m="http://schemas.openxmlformats.org/officeDocument/2006/math" xmlns:v="urn:schemas-microsoft-com:vml" xmlns:wp14="http://schemas.microsoft.com/office/word/2010/wordprocessingDrawing" xmlns:wp="http://schemas.openxmlformats.org/drawingml/2006/wordprocessingDrawing" xmlns:w10="urn:schemas-microsoft-com:office:word" xmlns:w="http://schemas.openxmlformats.org/wordprocessingml/2006/main" xmlns:w14="http://schemas.microsoft.com/office/word/2010/wordml" xmlns:wpg="http://schemas.microsoft.com/office/word/2010/wordprocessingGroup" xmlns:wpi="http://schemas.microsoft.com/office/word/2010/wordprocessingInk" xmlns:wne="http://schemas.microsoft.com/office/word/2006/wordml" xmlns:wps="http://schemas.microsoft.com/office/word/2010/wordprocessingShape" mc:Ignorable="w14 wp14">
+  <w:abstractNum w:abstractNumId="0">
     <w:nsid w:val="023E2C91"/>
     <w:multiLevelType w:val="hybridMultilevel"/>
     <w:tmpl w:val="0100D426"/>
@@ -3105,7 +4443,7 @@
       </w:rPr>
     </w:lvl>
   </w:abstractNum>
-  <w:abstractNum w:abstractNumId="1" w15:restartNumberingAfterBreak="0">
+  <w:abstractNum w:abstractNumId="1">
     <w:nsid w:val="073C346E"/>
     <w:multiLevelType w:val="hybridMultilevel"/>
     <w:tmpl w:val="474C7C72"/>
@@ -3218,7 +4556,7 @@
       </w:rPr>
     </w:lvl>
   </w:abstractNum>
-  <w:abstractNum w:abstractNumId="2" w15:restartNumberingAfterBreak="0">
+  <w:abstractNum w:abstractNumId="2">
     <w:nsid w:val="0A1D2E25"/>
     <w:multiLevelType w:val="hybridMultilevel"/>
     <w:tmpl w:val="E50A5CD0"/>
@@ -3304,7 +4642,7 @@
       </w:pPr>
     </w:lvl>
   </w:abstractNum>
-  <w:abstractNum w:abstractNumId="3" w15:restartNumberingAfterBreak="0">
+  <w:abstractNum w:abstractNumId="3">
     <w:nsid w:val="0BF6189E"/>
     <w:multiLevelType w:val="hybridMultilevel"/>
     <w:tmpl w:val="549EB3DA"/>
@@ -3417,7 +4755,7 @@
       </w:rPr>
     </w:lvl>
   </w:abstractNum>
-  <w:abstractNum w:abstractNumId="4" w15:restartNumberingAfterBreak="0">
+  <w:abstractNum w:abstractNumId="4">
     <w:nsid w:val="0F387EA4"/>
     <w:multiLevelType w:val="multilevel"/>
     <w:tmpl w:val="5D14361E"/>
@@ -3530,7 +4868,7 @@
       </w:rPr>
     </w:lvl>
   </w:abstractNum>
-  <w:abstractNum w:abstractNumId="5" w15:restartNumberingAfterBreak="0">
+  <w:abstractNum w:abstractNumId="5">
     <w:nsid w:val="12C657A1"/>
     <w:multiLevelType w:val="hybridMultilevel"/>
     <w:tmpl w:val="F580D5D8"/>
@@ -3616,7 +4954,7 @@
       </w:pPr>
     </w:lvl>
   </w:abstractNum>
-  <w:abstractNum w:abstractNumId="6" w15:restartNumberingAfterBreak="0">
+  <w:abstractNum w:abstractNumId="6">
     <w:nsid w:val="16962DB1"/>
     <w:multiLevelType w:val="hybridMultilevel"/>
     <w:tmpl w:val="2460C808"/>
@@ -3729,7 +5067,7 @@
       </w:rPr>
     </w:lvl>
   </w:abstractNum>
-  <w:abstractNum w:abstractNumId="7" w15:restartNumberingAfterBreak="0">
+  <w:abstractNum w:abstractNumId="7">
     <w:nsid w:val="1A1975DF"/>
     <w:multiLevelType w:val="hybridMultilevel"/>
     <w:tmpl w:val="1416CD6A"/>
@@ -3842,7 +5180,7 @@
       </w:rPr>
     </w:lvl>
   </w:abstractNum>
-  <w:abstractNum w:abstractNumId="8" w15:restartNumberingAfterBreak="0">
+  <w:abstractNum w:abstractNumId="8">
     <w:nsid w:val="1BA82610"/>
     <w:multiLevelType w:val="hybridMultilevel"/>
     <w:tmpl w:val="B5702A38"/>
@@ -3955,7 +5293,7 @@
       </w:rPr>
     </w:lvl>
   </w:abstractNum>
-  <w:abstractNum w:abstractNumId="9" w15:restartNumberingAfterBreak="0">
+  <w:abstractNum w:abstractNumId="9">
     <w:nsid w:val="1BF40CC0"/>
     <w:multiLevelType w:val="hybridMultilevel"/>
     <w:tmpl w:val="874620A4"/>
@@ -4068,7 +5406,7 @@
       </w:rPr>
     </w:lvl>
   </w:abstractNum>
-  <w:abstractNum w:abstractNumId="10" w15:restartNumberingAfterBreak="0">
+  <w:abstractNum w:abstractNumId="10">
     <w:nsid w:val="1F506D76"/>
     <w:multiLevelType w:val="hybridMultilevel"/>
     <w:tmpl w:val="0E5E6A66"/>
@@ -4181,7 +5519,7 @@
       </w:rPr>
     </w:lvl>
   </w:abstractNum>
-  <w:abstractNum w:abstractNumId="11" w15:restartNumberingAfterBreak="0">
+  <w:abstractNum w:abstractNumId="11">
     <w:nsid w:val="218F1F4A"/>
     <w:multiLevelType w:val="hybridMultilevel"/>
     <w:tmpl w:val="07BCF4DA"/>
@@ -4294,7 +5632,7 @@
       </w:rPr>
     </w:lvl>
   </w:abstractNum>
-  <w:abstractNum w:abstractNumId="12" w15:restartNumberingAfterBreak="0">
+  <w:abstractNum w:abstractNumId="12">
     <w:nsid w:val="2A9547A8"/>
     <w:multiLevelType w:val="hybridMultilevel"/>
     <w:tmpl w:val="69DE0660"/>
@@ -4407,7 +5745,7 @@
       </w:rPr>
     </w:lvl>
   </w:abstractNum>
-  <w:abstractNum w:abstractNumId="13" w15:restartNumberingAfterBreak="0">
+  <w:abstractNum w:abstractNumId="13">
     <w:nsid w:val="2EAB10D2"/>
     <w:multiLevelType w:val="hybridMultilevel"/>
     <w:tmpl w:val="1D5A6400"/>
@@ -4520,7 +5858,7 @@
       </w:rPr>
     </w:lvl>
   </w:abstractNum>
-  <w:abstractNum w:abstractNumId="14" w15:restartNumberingAfterBreak="0">
+  <w:abstractNum w:abstractNumId="14">
     <w:nsid w:val="32FA56B9"/>
     <w:multiLevelType w:val="hybridMultilevel"/>
     <w:tmpl w:val="971473A0"/>
@@ -4633,7 +5971,7 @@
       </w:rPr>
     </w:lvl>
   </w:abstractNum>
-  <w:abstractNum w:abstractNumId="15" w15:restartNumberingAfterBreak="0">
+  <w:abstractNum w:abstractNumId="15">
     <w:nsid w:val="3A4F1662"/>
     <w:multiLevelType w:val="hybridMultilevel"/>
     <w:tmpl w:val="AB5ECD5A"/>
@@ -4746,7 +6084,7 @@
       </w:rPr>
     </w:lvl>
   </w:abstractNum>
-  <w:abstractNum w:abstractNumId="16" w15:restartNumberingAfterBreak="0">
+  <w:abstractNum w:abstractNumId="16">
     <w:nsid w:val="3C8755C9"/>
     <w:multiLevelType w:val="hybridMultilevel"/>
     <w:tmpl w:val="7DAA6818"/>
@@ -4859,7 +6197,7 @@
       </w:rPr>
     </w:lvl>
   </w:abstractNum>
-  <w:abstractNum w:abstractNumId="17" w15:restartNumberingAfterBreak="0">
+  <w:abstractNum w:abstractNumId="17">
     <w:nsid w:val="3D371BAB"/>
     <w:multiLevelType w:val="hybridMultilevel"/>
     <w:tmpl w:val="2D72F8E6"/>
@@ -4971,7 +6309,7 @@
       </w:rPr>
     </w:lvl>
   </w:abstractNum>
-  <w:abstractNum w:abstractNumId="18" w15:restartNumberingAfterBreak="0">
+  <w:abstractNum w:abstractNumId="18">
     <w:nsid w:val="3DA94065"/>
     <w:multiLevelType w:val="hybridMultilevel"/>
     <w:tmpl w:val="35008738"/>
@@ -5084,7 +6422,7 @@
       </w:rPr>
     </w:lvl>
   </w:abstractNum>
-  <w:abstractNum w:abstractNumId="19" w15:restartNumberingAfterBreak="0">
+  <w:abstractNum w:abstractNumId="19">
     <w:nsid w:val="3DC85012"/>
     <w:multiLevelType w:val="hybridMultilevel"/>
     <w:tmpl w:val="F3BE8506"/>
@@ -5170,7 +6508,7 @@
       </w:pPr>
     </w:lvl>
   </w:abstractNum>
-  <w:abstractNum w:abstractNumId="20" w15:restartNumberingAfterBreak="0">
+  <w:abstractNum w:abstractNumId="20">
     <w:nsid w:val="40751CA2"/>
     <w:multiLevelType w:val="hybridMultilevel"/>
     <w:tmpl w:val="6C4610D6"/>
@@ -5256,7 +6594,7 @@
       </w:pPr>
     </w:lvl>
   </w:abstractNum>
-  <w:abstractNum w:abstractNumId="21" w15:restartNumberingAfterBreak="0">
+  <w:abstractNum w:abstractNumId="21">
     <w:nsid w:val="44955AFA"/>
     <w:multiLevelType w:val="hybridMultilevel"/>
     <w:tmpl w:val="DF4C11CA"/>
@@ -5369,7 +6707,7 @@
       </w:rPr>
     </w:lvl>
   </w:abstractNum>
-  <w:abstractNum w:abstractNumId="22" w15:restartNumberingAfterBreak="0">
+  <w:abstractNum w:abstractNumId="22">
     <w:nsid w:val="45406E77"/>
     <w:multiLevelType w:val="hybridMultilevel"/>
     <w:tmpl w:val="55B8EF4E"/>
@@ -5455,7 +6793,7 @@
       </w:pPr>
     </w:lvl>
   </w:abstractNum>
-  <w:abstractNum w:abstractNumId="23" w15:restartNumberingAfterBreak="0">
+  <w:abstractNum w:abstractNumId="23">
     <w:nsid w:val="464B6DDF"/>
     <w:multiLevelType w:val="hybridMultilevel"/>
     <w:tmpl w:val="5A10AE22"/>
@@ -5568,7 +6906,7 @@
       </w:rPr>
     </w:lvl>
   </w:abstractNum>
-  <w:abstractNum w:abstractNumId="24" w15:restartNumberingAfterBreak="0">
+  <w:abstractNum w:abstractNumId="24">
     <w:nsid w:val="499D5BD9"/>
     <w:multiLevelType w:val="hybridMultilevel"/>
     <w:tmpl w:val="E89AE378"/>
@@ -5680,7 +7018,7 @@
       </w:rPr>
     </w:lvl>
   </w:abstractNum>
-  <w:abstractNum w:abstractNumId="25" w15:restartNumberingAfterBreak="0">
+  <w:abstractNum w:abstractNumId="25">
     <w:nsid w:val="51F85DEB"/>
     <w:multiLevelType w:val="hybridMultilevel"/>
     <w:tmpl w:val="D4FECDDE"/>
@@ -5766,7 +7104,7 @@
       </w:pPr>
     </w:lvl>
   </w:abstractNum>
-  <w:abstractNum w:abstractNumId="26" w15:restartNumberingAfterBreak="0">
+  <w:abstractNum w:abstractNumId="26">
     <w:nsid w:val="546603FB"/>
     <w:multiLevelType w:val="multilevel"/>
     <w:tmpl w:val="0C0A001F"/>
@@ -5855,7 +7193,7 @@
       </w:pPr>
     </w:lvl>
   </w:abstractNum>
-  <w:abstractNum w:abstractNumId="27" w15:restartNumberingAfterBreak="0">
+  <w:abstractNum w:abstractNumId="27">
     <w:nsid w:val="55C52112"/>
     <w:multiLevelType w:val="hybridMultilevel"/>
     <w:tmpl w:val="F4CE2BD0"/>
@@ -5968,7 +7306,7 @@
       </w:rPr>
     </w:lvl>
   </w:abstractNum>
-  <w:abstractNum w:abstractNumId="28" w15:restartNumberingAfterBreak="0">
+  <w:abstractNum w:abstractNumId="28">
     <w:nsid w:val="633124C2"/>
     <w:multiLevelType w:val="hybridMultilevel"/>
     <w:tmpl w:val="D40EC8A8"/>
@@ -6081,7 +7419,7 @@
       </w:rPr>
     </w:lvl>
   </w:abstractNum>
-  <w:abstractNum w:abstractNumId="29" w15:restartNumberingAfterBreak="0">
+  <w:abstractNum w:abstractNumId="29">
     <w:nsid w:val="65DC74A0"/>
     <w:multiLevelType w:val="hybridMultilevel"/>
     <w:tmpl w:val="CD9EA28C"/>
@@ -6194,7 +7532,7 @@
       </w:rPr>
     </w:lvl>
   </w:abstractNum>
-  <w:abstractNum w:abstractNumId="30" w15:restartNumberingAfterBreak="0">
+  <w:abstractNum w:abstractNumId="30">
     <w:nsid w:val="67C81EDB"/>
     <w:multiLevelType w:val="hybridMultilevel"/>
     <w:tmpl w:val="BDAE6EAC"/>
@@ -6280,7 +7618,7 @@
       </w:pPr>
     </w:lvl>
   </w:abstractNum>
-  <w:abstractNum w:abstractNumId="31" w15:restartNumberingAfterBreak="0">
+  <w:abstractNum w:abstractNumId="31">
     <w:nsid w:val="74AE18D0"/>
     <w:multiLevelType w:val="hybridMultilevel"/>
     <w:tmpl w:val="50AA0F3E"/>
@@ -6393,7 +7731,7 @@
       </w:rPr>
     </w:lvl>
   </w:abstractNum>
-  <w:abstractNum w:abstractNumId="32" w15:restartNumberingAfterBreak="0">
+  <w:abstractNum w:abstractNumId="32">
     <w:nsid w:val="76916C31"/>
     <w:multiLevelType w:val="hybridMultilevel"/>
     <w:tmpl w:val="C958CF1C"/>
@@ -6506,7 +7844,7 @@
       </w:rPr>
     </w:lvl>
   </w:abstractNum>
-  <w:abstractNum w:abstractNumId="33" w15:restartNumberingAfterBreak="0">
+  <w:abstractNum w:abstractNumId="33">
     <w:nsid w:val="77D57E0A"/>
     <w:multiLevelType w:val="hybridMultilevel"/>
     <w:tmpl w:val="5148A380"/>
@@ -6619,7 +7957,7 @@
       </w:rPr>
     </w:lvl>
   </w:abstractNum>
-  <w:abstractNum w:abstractNumId="34" w15:restartNumberingAfterBreak="0">
+  <w:abstractNum w:abstractNumId="34">
     <w:nsid w:val="79B02269"/>
     <w:multiLevelType w:val="hybridMultilevel"/>
     <w:tmpl w:val="B018065A"/>
@@ -6732,7 +8070,7 @@
       </w:rPr>
     </w:lvl>
   </w:abstractNum>
-  <w:abstractNum w:abstractNumId="35" w15:restartNumberingAfterBreak="0">
+  <w:abstractNum w:abstractNumId="35">
     <w:nsid w:val="7D091730"/>
     <w:multiLevelType w:val="hybridMultilevel"/>
     <w:tmpl w:val="C630B578"/>
@@ -6818,7 +8156,7 @@
       </w:pPr>
     </w:lvl>
   </w:abstractNum>
-  <w:abstractNum w:abstractNumId="36" w15:restartNumberingAfterBreak="0">
+  <w:abstractNum w:abstractNumId="36">
     <w:nsid w:val="7F704EF3"/>
     <w:multiLevelType w:val="multilevel"/>
     <w:tmpl w:val="0C0A001F"/>
@@ -7019,7 +8357,7 @@
 </file>
 
 <file path=word/styles.xml><?xml version="1.0" encoding="utf-8"?>
-<w:styles xmlns:mc="http://schemas.openxmlformats.org/markup-compatibility/2006" xmlns:r="http://schemas.openxmlformats.org/officeDocument/2006/relationships" xmlns:w="http://schemas.openxmlformats.org/wordprocessingml/2006/main" xmlns:w14="http://schemas.microsoft.com/office/word/2010/wordml" xmlns:w15="http://schemas.microsoft.com/office/word/2012/wordml" xmlns:w16cex="http://schemas.microsoft.com/office/word/2018/wordml/cex" xmlns:w16cid="http://schemas.microsoft.com/office/word/2016/wordml/cid" xmlns:w16="http://schemas.microsoft.com/office/word/2018/wordml" xmlns:w16se="http://schemas.microsoft.com/office/word/2015/wordml/symex" mc:Ignorable="w14 w15 w16se w16cid w16 w16cex">
+<w:styles xmlns:mc="http://schemas.openxmlformats.org/markup-compatibility/2006" xmlns:r="http://schemas.openxmlformats.org/officeDocument/2006/relationships" xmlns:w="http://schemas.openxmlformats.org/wordprocessingml/2006/main" xmlns:w14="http://schemas.microsoft.com/office/word/2010/wordml" mc:Ignorable="w14">
   <w:docDefaults>
     <w:rPrDefault>
       <w:rPr>
@@ -7035,383 +8373,144 @@
       </w:pPr>
     </w:pPrDefault>
   </w:docDefaults>
-  <w:latentStyles w:defLockedState="0" w:defUIPriority="99" w:defSemiHidden="0" w:defUnhideWhenUsed="0" w:defQFormat="0" w:count="376">
-    <w:lsdException w:name="Normal" w:uiPriority="0" w:qFormat="1"/>
-    <w:lsdException w:name="heading 1" w:uiPriority="9" w:qFormat="1"/>
-    <w:lsdException w:name="heading 2" w:semiHidden="1" w:uiPriority="9" w:unhideWhenUsed="1" w:qFormat="1"/>
-    <w:lsdException w:name="heading 3" w:semiHidden="1" w:uiPriority="9" w:unhideWhenUsed="1" w:qFormat="1"/>
-    <w:lsdException w:name="heading 4" w:semiHidden="1" w:uiPriority="9" w:unhideWhenUsed="1" w:qFormat="1"/>
-    <w:lsdException w:name="heading 5" w:semiHidden="1" w:uiPriority="9" w:unhideWhenUsed="1" w:qFormat="1"/>
-    <w:lsdException w:name="heading 6" w:semiHidden="1" w:uiPriority="9" w:unhideWhenUsed="1" w:qFormat="1"/>
-    <w:lsdException w:name="heading 7" w:semiHidden="1" w:uiPriority="9" w:unhideWhenUsed="1" w:qFormat="1"/>
-    <w:lsdException w:name="heading 8" w:semiHidden="1" w:uiPriority="9" w:unhideWhenUsed="1" w:qFormat="1"/>
-    <w:lsdException w:name="heading 9" w:semiHidden="1" w:uiPriority="9" w:unhideWhenUsed="1" w:qFormat="1"/>
-    <w:lsdException w:name="index 1" w:semiHidden="1" w:unhideWhenUsed="1"/>
-    <w:lsdException w:name="index 2" w:semiHidden="1" w:unhideWhenUsed="1"/>
-    <w:lsdException w:name="index 3" w:semiHidden="1" w:unhideWhenUsed="1"/>
-    <w:lsdException w:name="index 4" w:semiHidden="1" w:unhideWhenUsed="1"/>
-    <w:lsdException w:name="index 5" w:semiHidden="1" w:unhideWhenUsed="1"/>
-    <w:lsdException w:name="index 6" w:semiHidden="1" w:unhideWhenUsed="1"/>
-    <w:lsdException w:name="index 7" w:semiHidden="1" w:unhideWhenUsed="1"/>
-    <w:lsdException w:name="index 8" w:semiHidden="1" w:unhideWhenUsed="1"/>
-    <w:lsdException w:name="index 9" w:semiHidden="1" w:unhideWhenUsed="1"/>
-    <w:lsdException w:name="toc 1" w:semiHidden="1" w:uiPriority="39" w:unhideWhenUsed="1"/>
-    <w:lsdException w:name="toc 2" w:semiHidden="1" w:uiPriority="39" w:unhideWhenUsed="1"/>
-    <w:lsdException w:name="toc 3" w:semiHidden="1" w:uiPriority="39" w:unhideWhenUsed="1"/>
-    <w:lsdException w:name="toc 4" w:semiHidden="1" w:uiPriority="39" w:unhideWhenUsed="1"/>
-    <w:lsdException w:name="toc 5" w:semiHidden="1" w:uiPriority="39" w:unhideWhenUsed="1"/>
-    <w:lsdException w:name="toc 6" w:semiHidden="1" w:uiPriority="39" w:unhideWhenUsed="1"/>
-    <w:lsdException w:name="toc 7" w:semiHidden="1" w:uiPriority="39" w:unhideWhenUsed="1"/>
-    <w:lsdException w:name="toc 8" w:semiHidden="1" w:uiPriority="39" w:unhideWhenUsed="1"/>
-    <w:lsdException w:name="toc 9" w:semiHidden="1" w:uiPriority="39" w:unhideWhenUsed="1"/>
-    <w:lsdException w:name="Normal Indent" w:semiHidden="1" w:unhideWhenUsed="1"/>
-    <w:lsdException w:name="footnote text" w:semiHidden="1" w:unhideWhenUsed="1"/>
-    <w:lsdException w:name="annotation text" w:semiHidden="1" w:unhideWhenUsed="1"/>
-    <w:lsdException w:name="header" w:semiHidden="1" w:unhideWhenUsed="1"/>
-    <w:lsdException w:name="footer" w:semiHidden="1" w:unhideWhenUsed="1"/>
-    <w:lsdException w:name="index heading" w:semiHidden="1" w:unhideWhenUsed="1"/>
-    <w:lsdException w:name="caption" w:semiHidden="1" w:uiPriority="35" w:unhideWhenUsed="1" w:qFormat="1"/>
-    <w:lsdException w:name="table of figures" w:semiHidden="1" w:unhideWhenUsed="1"/>
-    <w:lsdException w:name="envelope address" w:semiHidden="1" w:unhideWhenUsed="1"/>
-    <w:lsdException w:name="envelope return" w:semiHidden="1" w:unhideWhenUsed="1"/>
-    <w:lsdException w:name="footnote reference" w:semiHidden="1" w:unhideWhenUsed="1"/>
-    <w:lsdException w:name="annotation reference" w:semiHidden="1" w:unhideWhenUsed="1"/>
-    <w:lsdException w:name="line number" w:semiHidden="1" w:unhideWhenUsed="1"/>
-    <w:lsdException w:name="page number" w:semiHidden="1" w:unhideWhenUsed="1"/>
-    <w:lsdException w:name="endnote reference" w:semiHidden="1" w:unhideWhenUsed="1"/>
-    <w:lsdException w:name="endnote text" w:semiHidden="1" w:unhideWhenUsed="1"/>
-    <w:lsdException w:name="table of authorities" w:semiHidden="1" w:unhideWhenUsed="1"/>
-    <w:lsdException w:name="macro" w:semiHidden="1" w:unhideWhenUsed="1"/>
-    <w:lsdException w:name="toa heading" w:semiHidden="1" w:unhideWhenUsed="1"/>
-    <w:lsdException w:name="List" w:semiHidden="1" w:unhideWhenUsed="1"/>
-    <w:lsdException w:name="List Bullet" w:semiHidden="1" w:unhideWhenUsed="1"/>
-    <w:lsdException w:name="List Number" w:semiHidden="1" w:unhideWhenUsed="1"/>
-    <w:lsdException w:name="List 2" w:semiHidden="1" w:unhideWhenUsed="1"/>
-    <w:lsdException w:name="List 3" w:semiHidden="1" w:unhideWhenUsed="1"/>
-    <w:lsdException w:name="List 4" w:semiHidden="1" w:unhideWhenUsed="1"/>
-    <w:lsdException w:name="List 5" w:semiHidden="1" w:unhideWhenUsed="1"/>
-    <w:lsdException w:name="List Bullet 2" w:semiHidden="1" w:unhideWhenUsed="1"/>
-    <w:lsdException w:name="List Bullet 3" w:semiHidden="1" w:unhideWhenUsed="1"/>
-    <w:lsdException w:name="List Bullet 4" w:semiHidden="1" w:unhideWhenUsed="1"/>
-    <w:lsdException w:name="List Bullet 5" w:semiHidden="1" w:unhideWhenUsed="1"/>
-    <w:lsdException w:name="List Number 2" w:semiHidden="1" w:unhideWhenUsed="1"/>
-    <w:lsdException w:name="List Number 3" w:semiHidden="1" w:unhideWhenUsed="1"/>
-    <w:lsdException w:name="List Number 4" w:semiHidden="1" w:unhideWhenUsed="1"/>
-    <w:lsdException w:name="List Number 5" w:semiHidden="1" w:unhideWhenUsed="1"/>
-    <w:lsdException w:name="Title" w:uiPriority="10" w:qFormat="1"/>
-    <w:lsdException w:name="Closing" w:semiHidden="1" w:unhideWhenUsed="1"/>
-    <w:lsdException w:name="Signature" w:semiHidden="1" w:unhideWhenUsed="1"/>
-    <w:lsdException w:name="Default Paragraph Font" w:semiHidden="1" w:uiPriority="1" w:unhideWhenUsed="1"/>
-    <w:lsdException w:name="Body Text" w:semiHidden="1" w:unhideWhenUsed="1"/>
-    <w:lsdException w:name="Body Text Indent" w:semiHidden="1" w:unhideWhenUsed="1"/>
-    <w:lsdException w:name="List Continue" w:semiHidden="1" w:unhideWhenUsed="1"/>
-    <w:lsdException w:name="List Continue 2" w:semiHidden="1" w:unhideWhenUsed="1"/>
-    <w:lsdException w:name="List Continue 3" w:semiHidden="1" w:unhideWhenUsed="1"/>
-    <w:lsdException w:name="List Continue 4" w:semiHidden="1" w:unhideWhenUsed="1"/>
-    <w:lsdException w:name="List Continue 5" w:semiHidden="1" w:unhideWhenUsed="1"/>
-    <w:lsdException w:name="Message Header" w:semiHidden="1" w:unhideWhenUsed="1"/>
-    <w:lsdException w:name="Subtitle" w:uiPriority="11" w:qFormat="1"/>
-    <w:lsdException w:name="Salutation" w:semiHidden="1" w:unhideWhenUsed="1"/>
-    <w:lsdException w:name="Date" w:semiHidden="1" w:unhideWhenUsed="1"/>
-    <w:lsdException w:name="Body Text First Indent" w:semiHidden="1" w:unhideWhenUsed="1"/>
-    <w:lsdException w:name="Body Text First Indent 2" w:semiHidden="1" w:unhideWhenUsed="1"/>
-    <w:lsdException w:name="Note Heading" w:semiHidden="1" w:unhideWhenUsed="1"/>
-    <w:lsdException w:name="Body Text 2" w:semiHidden="1" w:unhideWhenUsed="1"/>
-    <w:lsdException w:name="Body Text 3" w:semiHidden="1" w:unhideWhenUsed="1"/>
-    <w:lsdException w:name="Body Text Indent 2" w:semiHidden="1" w:unhideWhenUsed="1"/>
-    <w:lsdException w:name="Body Text Indent 3" w:semiHidden="1" w:unhideWhenUsed="1"/>
-    <w:lsdException w:name="Block Text" w:semiHidden="1" w:unhideWhenUsed="1"/>
-    <w:lsdException w:name="Hyperlink" w:semiHidden="1" w:unhideWhenUsed="1"/>
-    <w:lsdException w:name="FollowedHyperlink" w:semiHidden="1" w:unhideWhenUsed="1"/>
-    <w:lsdException w:name="Strong" w:uiPriority="22" w:qFormat="1"/>
-    <w:lsdException w:name="Emphasis" w:uiPriority="20" w:qFormat="1"/>
-    <w:lsdException w:name="Document Map" w:semiHidden="1" w:unhideWhenUsed="1"/>
-    <w:lsdException w:name="Plain Text" w:semiHidden="1" w:unhideWhenUsed="1"/>
-    <w:lsdException w:name="E-mail Signature" w:semiHidden="1" w:unhideWhenUsed="1"/>
-    <w:lsdException w:name="HTML Top of Form" w:semiHidden="1" w:unhideWhenUsed="1"/>
-    <w:lsdException w:name="HTML Bottom of Form" w:semiHidden="1" w:unhideWhenUsed="1"/>
-    <w:lsdException w:name="Normal (Web)" w:semiHidden="1" w:unhideWhenUsed="1"/>
-    <w:lsdException w:name="HTML Acronym" w:semiHidden="1" w:unhideWhenUsed="1"/>
-    <w:lsdException w:name="HTML Address" w:semiHidden="1" w:unhideWhenUsed="1"/>
-    <w:lsdException w:name="HTML Cite" w:semiHidden="1" w:unhideWhenUsed="1"/>
-    <w:lsdException w:name="HTML Code" w:semiHidden="1" w:unhideWhenUsed="1"/>
-    <w:lsdException w:name="HTML Definition" w:semiHidden="1" w:unhideWhenUsed="1"/>
-    <w:lsdException w:name="HTML Keyboard" w:semiHidden="1" w:unhideWhenUsed="1"/>
-    <w:lsdException w:name="HTML Preformatted" w:semiHidden="1" w:unhideWhenUsed="1"/>
-    <w:lsdException w:name="HTML Sample" w:semiHidden="1" w:unhideWhenUsed="1"/>
-    <w:lsdException w:name="HTML Typewriter" w:semiHidden="1" w:unhideWhenUsed="1"/>
-    <w:lsdException w:name="HTML Variable" w:semiHidden="1" w:unhideWhenUsed="1"/>
-    <w:lsdException w:name="Normal Table" w:semiHidden="1" w:unhideWhenUsed="1"/>
-    <w:lsdException w:name="annotation subject" w:semiHidden="1" w:unhideWhenUsed="1"/>
-    <w:lsdException w:name="No List" w:semiHidden="1" w:unhideWhenUsed="1"/>
-    <w:lsdException w:name="Outline List 1" w:semiHidden="1" w:unhideWhenUsed="1"/>
-    <w:lsdException w:name="Outline List 2" w:semiHidden="1" w:unhideWhenUsed="1"/>
-    <w:lsdException w:name="Outline List 3" w:semiHidden="1" w:unhideWhenUsed="1"/>
-    <w:lsdException w:name="Table Simple 1" w:semiHidden="1" w:unhideWhenUsed="1"/>
-    <w:lsdException w:name="Table Simple 2" w:semiHidden="1" w:unhideWhenUsed="1"/>
-    <w:lsdException w:name="Table Simple 3" w:semiHidden="1" w:unhideWhenUsed="1"/>
-    <w:lsdException w:name="Table Classic 1" w:semiHidden="1" w:unhideWhenUsed="1"/>
-    <w:lsdException w:name="Table Classic 2" w:semiHidden="1" w:unhideWhenUsed="1"/>
-    <w:lsdException w:name="Table Classic 3" w:semiHidden="1" w:unhideWhenUsed="1"/>
-    <w:lsdException w:name="Table Classic 4" w:semiHidden="1" w:unhideWhenUsed="1"/>
-    <w:lsdException w:name="Table Colorful 1" w:semiHidden="1" w:unhideWhenUsed="1"/>
-    <w:lsdException w:name="Table Colorful 2" w:semiHidden="1" w:unhideWhenUsed="1"/>
-    <w:lsdException w:name="Table Colorful 3" w:semiHidden="1" w:unhideWhenUsed="1"/>
-    <w:lsdException w:name="Table Columns 1" w:semiHidden="1" w:unhideWhenUsed="1"/>
-    <w:lsdException w:name="Table Columns 2" w:semiHidden="1" w:unhideWhenUsed="1"/>
-    <w:lsdException w:name="Table Columns 3" w:semiHidden="1" w:unhideWhenUsed="1"/>
-    <w:lsdException w:name="Table Columns 4" w:semiHidden="1" w:unhideWhenUsed="1"/>
-    <w:lsdException w:name="Table Columns 5" w:semiHidden="1" w:unhideWhenUsed="1"/>
-    <w:lsdException w:name="Table Grid 1" w:semiHidden="1" w:unhideWhenUsed="1"/>
-    <w:lsdException w:name="Table Grid 2" w:semiHidden="1" w:unhideWhenUsed="1"/>
-    <w:lsdException w:name="Table Grid 3" w:semiHidden="1" w:unhideWhenUsed="1"/>
-    <w:lsdException w:name="Table Grid 4" w:semiHidden="1" w:unhideWhenUsed="1"/>
-    <w:lsdException w:name="Table Grid 5" w:semiHidden="1" w:unhideWhenUsed="1"/>
-    <w:lsdException w:name="Table Grid 6" w:semiHidden="1" w:unhideWhenUsed="1"/>
-    <w:lsdException w:name="Table Grid 7" w:semiHidden="1" w:unhideWhenUsed="1"/>
-    <w:lsdException w:name="Table Grid 8" w:semiHidden="1" w:unhideWhenUsed="1"/>
-    <w:lsdException w:name="Table List 1" w:semiHidden="1" w:unhideWhenUsed="1"/>
-    <w:lsdException w:name="Table List 2" w:semiHidden="1" w:unhideWhenUsed="1"/>
-    <w:lsdException w:name="Table List 3" w:semiHidden="1" w:unhideWhenUsed="1"/>
-    <w:lsdException w:name="Table List 4" w:semiHidden="1" w:unhideWhenUsed="1"/>
-    <w:lsdException w:name="Table List 5" w:semiHidden="1" w:unhideWhenUsed="1"/>
-    <w:lsdException w:name="Table List 6" w:semiHidden="1" w:unhideWhenUsed="1"/>
-    <w:lsdException w:name="Table List 7" w:semiHidden="1" w:unhideWhenUsed="1"/>
-    <w:lsdException w:name="Table List 8" w:semiHidden="1" w:unhideWhenUsed="1"/>
-    <w:lsdException w:name="Table 3D effects 1" w:semiHidden="1" w:unhideWhenUsed="1"/>
-    <w:lsdException w:name="Table 3D effects 2" w:semiHidden="1" w:unhideWhenUsed="1"/>
-    <w:lsdException w:name="Table 3D effects 3" w:semiHidden="1" w:unhideWhenUsed="1"/>
-    <w:lsdException w:name="Table Contemporary" w:semiHidden="1" w:unhideWhenUsed="1"/>
-    <w:lsdException w:name="Table Elegant" w:semiHidden="1" w:unhideWhenUsed="1"/>
-    <w:lsdException w:name="Table Professional" w:semiHidden="1" w:unhideWhenUsed="1"/>
-    <w:lsdException w:name="Table Subtle 1" w:semiHidden="1" w:unhideWhenUsed="1"/>
-    <w:lsdException w:name="Table Subtle 2" w:semiHidden="1" w:unhideWhenUsed="1"/>
-    <w:lsdException w:name="Table Web 1" w:semiHidden="1" w:unhideWhenUsed="1"/>
-    <w:lsdException w:name="Table Web 2" w:semiHidden="1" w:unhideWhenUsed="1"/>
-    <w:lsdException w:name="Table Web 3" w:semiHidden="1" w:unhideWhenUsed="1"/>
-    <w:lsdException w:name="Balloon Text" w:semiHidden="1" w:unhideWhenUsed="1"/>
-    <w:lsdException w:name="Table Grid" w:uiPriority="39"/>
-    <w:lsdException w:name="Table Theme" w:semiHidden="1" w:unhideWhenUsed="1"/>
-    <w:lsdException w:name="Placeholder Text" w:semiHidden="1"/>
-    <w:lsdException w:name="No Spacing" w:uiPriority="1" w:qFormat="1"/>
-    <w:lsdException w:name="Light Shading" w:uiPriority="60"/>
-    <w:lsdException w:name="Light List" w:uiPriority="61"/>
-    <w:lsdException w:name="Light Grid" w:uiPriority="62"/>
-    <w:lsdException w:name="Medium Shading 1" w:uiPriority="63"/>
-    <w:lsdException w:name="Medium Shading 2" w:uiPriority="64"/>
-    <w:lsdException w:name="Medium List 1" w:uiPriority="65"/>
-    <w:lsdException w:name="Medium List 2" w:uiPriority="66"/>
-    <w:lsdException w:name="Medium Grid 1" w:uiPriority="67"/>
-    <w:lsdException w:name="Medium Grid 2" w:uiPriority="68"/>
-    <w:lsdException w:name="Medium Grid 3" w:uiPriority="69"/>
-    <w:lsdException w:name="Dark List" w:uiPriority="70"/>
-    <w:lsdException w:name="Colorful Shading" w:uiPriority="71"/>
-    <w:lsdException w:name="Colorful List" w:uiPriority="72"/>
-    <w:lsdException w:name="Colorful Grid" w:uiPriority="73"/>
-    <w:lsdException w:name="Light Shading Accent 1" w:uiPriority="60"/>
-    <w:lsdException w:name="Light List Accent 1" w:uiPriority="61"/>
-    <w:lsdException w:name="Light Grid Accent 1" w:uiPriority="62"/>
-    <w:lsdException w:name="Medium Shading 1 Accent 1" w:uiPriority="63"/>
-    <w:lsdException w:name="Medium Shading 2 Accent 1" w:uiPriority="64"/>
-    <w:lsdException w:name="Medium List 1 Accent 1" w:uiPriority="65"/>
-    <w:lsdException w:name="Revision" w:semiHidden="1"/>
-    <w:lsdException w:name="List Paragraph" w:uiPriority="34" w:qFormat="1"/>
-    <w:lsdException w:name="Quote" w:uiPriority="29" w:qFormat="1"/>
-    <w:lsdException w:name="Intense Quote" w:uiPriority="30" w:qFormat="1"/>
-    <w:lsdException w:name="Medium List 2 Accent 1" w:uiPriority="66"/>
-    <w:lsdException w:name="Medium Grid 1 Accent 1" w:uiPriority="67"/>
-    <w:lsdException w:name="Medium Grid 2 Accent 1" w:uiPriority="68"/>
-    <w:lsdException w:name="Medium Grid 3 Accent 1" w:uiPriority="69"/>
-    <w:lsdException w:name="Dark List Accent 1" w:uiPriority="70"/>
-    <w:lsdException w:name="Colorful Shading Accent 1" w:uiPriority="71"/>
-    <w:lsdException w:name="Colorful List Accent 1" w:uiPriority="72"/>
-    <w:lsdException w:name="Colorful Grid Accent 1" w:uiPriority="73"/>
-    <w:lsdException w:name="Light Shading Accent 2" w:uiPriority="60"/>
-    <w:lsdException w:name="Light List Accent 2" w:uiPriority="61"/>
-    <w:lsdException w:name="Light Grid Accent 2" w:uiPriority="62"/>
-    <w:lsdException w:name="Medium Shading 1 Accent 2" w:uiPriority="63"/>
-    <w:lsdException w:name="Medium Shading 2 Accent 2" w:uiPriority="64"/>
-    <w:lsdException w:name="Medium List 1 Accent 2" w:uiPriority="65"/>
-    <w:lsdException w:name="Medium List 2 Accent 2" w:uiPriority="66"/>
-    <w:lsdException w:name="Medium Grid 1 Accent 2" w:uiPriority="67"/>
-    <w:lsdException w:name="Medium Grid 2 Accent 2" w:uiPriority="68"/>
-    <w:lsdException w:name="Medium Grid 3 Accent 2" w:uiPriority="69"/>
-    <w:lsdException w:name="Dark List Accent 2" w:uiPriority="70"/>
-    <w:lsdException w:name="Colorful Shading Accent 2" w:uiPriority="71"/>
-    <w:lsdException w:name="Colorful List Accent 2" w:uiPriority="72"/>
-    <w:lsdException w:name="Colorful Grid Accent 2" w:uiPriority="73"/>
-    <w:lsdException w:name="Light Shading Accent 3" w:uiPriority="60"/>
-    <w:lsdException w:name="Light List Accent 3" w:uiPriority="61"/>
-    <w:lsdException w:name="Light Grid Accent 3" w:uiPriority="62"/>
-    <w:lsdException w:name="Medium Shading 1 Accent 3" w:uiPriority="63"/>
-    <w:lsdException w:name="Medium Shading 2 Accent 3" w:uiPriority="64"/>
-    <w:lsdException w:name="Medium List 1 Accent 3" w:uiPriority="65"/>
-    <w:lsdException w:name="Medium List 2 Accent 3" w:uiPriority="66"/>
-    <w:lsdException w:name="Medium Grid 1 Accent 3" w:uiPriority="67"/>
-    <w:lsdException w:name="Medium Grid 2 Accent 3" w:uiPriority="68"/>
-    <w:lsdException w:name="Medium Grid 3 Accent 3" w:uiPriority="69"/>
-    <w:lsdException w:name="Dark List Accent 3" w:uiPriority="70"/>
-    <w:lsdException w:name="Colorful Shading Accent 3" w:uiPriority="71"/>
-    <w:lsdException w:name="Colorful List Accent 3" w:uiPriority="72"/>
-    <w:lsdException w:name="Colorful Grid Accent 3" w:uiPriority="73"/>
-    <w:lsdException w:name="Light Shading Accent 4" w:uiPriority="60"/>
-    <w:lsdException w:name="Light List Accent 4" w:uiPriority="61"/>
-    <w:lsdException w:name="Light Grid Accent 4" w:uiPriority="62"/>
-    <w:lsdException w:name="Medium Shading 1 Accent 4" w:uiPriority="63"/>
-    <w:lsdException w:name="Medium Shading 2 Accent 4" w:uiPriority="64"/>
-    <w:lsdException w:name="Medium List 1 Accent 4" w:uiPriority="65"/>
-    <w:lsdException w:name="Medium List 2 Accent 4" w:uiPriority="66"/>
-    <w:lsdException w:name="Medium Grid 1 Accent 4" w:uiPriority="67"/>
-    <w:lsdException w:name="Medium Grid 2 Accent 4" w:uiPriority="68"/>
-    <w:lsdException w:name="Medium Grid 3 Accent 4" w:uiPriority="69"/>
-    <w:lsdException w:name="Dark List Accent 4" w:uiPriority="70"/>
-    <w:lsdException w:name="Colorful Shading Accent 4" w:uiPriority="71"/>
-    <w:lsdException w:name="Colorful List Accent 4" w:uiPriority="72"/>
-    <w:lsdException w:name="Colorful Grid Accent 4" w:uiPriority="73"/>
-    <w:lsdException w:name="Light Shading Accent 5" w:uiPriority="60"/>
-    <w:lsdException w:name="Light List Accent 5" w:uiPriority="61"/>
-    <w:lsdException w:name="Light Grid Accent 5" w:uiPriority="62"/>
-    <w:lsdException w:name="Medium Shading 1 Accent 5" w:uiPriority="63"/>
-    <w:lsdException w:name="Medium Shading 2 Accent 5" w:uiPriority="64"/>
-    <w:lsdException w:name="Medium List 1 Accent 5" w:uiPriority="65"/>
-    <w:lsdException w:name="Medium List 2 Accent 5" w:uiPriority="66"/>
-    <w:lsdException w:name="Medium Grid 1 Accent 5" w:uiPriority="67"/>
-    <w:lsdException w:name="Medium Grid 2 Accent 5" w:uiPriority="68"/>
-    <w:lsdException w:name="Medium Grid 3 Accent 5" w:uiPriority="69"/>
-    <w:lsdException w:name="Dark List Accent 5" w:uiPriority="70"/>
-    <w:lsdException w:name="Colorful Shading Accent 5" w:uiPriority="71"/>
-    <w:lsdException w:name="Colorful List Accent 5" w:uiPriority="72"/>
-    <w:lsdException w:name="Colorful Grid Accent 5" w:uiPriority="73"/>
-    <w:lsdException w:name="Light Shading Accent 6" w:uiPriority="60"/>
-    <w:lsdException w:name="Light List Accent 6" w:uiPriority="61"/>
-    <w:lsdException w:name="Light Grid Accent 6" w:uiPriority="62"/>
-    <w:lsdException w:name="Medium Shading 1 Accent 6" w:uiPriority="63"/>
-    <w:lsdException w:name="Medium Shading 2 Accent 6" w:uiPriority="64"/>
-    <w:lsdException w:name="Medium List 1 Accent 6" w:uiPriority="65"/>
-    <w:lsdException w:name="Medium List 2 Accent 6" w:uiPriority="66"/>
-    <w:lsdException w:name="Medium Grid 1 Accent 6" w:uiPriority="67"/>
-    <w:lsdException w:name="Medium Grid 2 Accent 6" w:uiPriority="68"/>
-    <w:lsdException w:name="Medium Grid 3 Accent 6" w:uiPriority="69"/>
-    <w:lsdException w:name="Dark List Accent 6" w:uiPriority="70"/>
-    <w:lsdException w:name="Colorful Shading Accent 6" w:uiPriority="71"/>
-    <w:lsdException w:name="Colorful List Accent 6" w:uiPriority="72"/>
-    <w:lsdException w:name="Colorful Grid Accent 6" w:uiPriority="73"/>
-    <w:lsdException w:name="Subtle Emphasis" w:uiPriority="19" w:qFormat="1"/>
-    <w:lsdException w:name="Intense Emphasis" w:uiPriority="21" w:qFormat="1"/>
-    <w:lsdException w:name="Subtle Reference" w:uiPriority="31" w:qFormat="1"/>
-    <w:lsdException w:name="Intense Reference" w:uiPriority="32" w:qFormat="1"/>
-    <w:lsdException w:name="Book Title" w:uiPriority="33" w:qFormat="1"/>
-    <w:lsdException w:name="Bibliography" w:semiHidden="1" w:uiPriority="37" w:unhideWhenUsed="1"/>
-    <w:lsdException w:name="TOC Heading" w:semiHidden="1" w:uiPriority="39" w:unhideWhenUsed="1" w:qFormat="1"/>
-    <w:lsdException w:name="Plain Table 1" w:uiPriority="41"/>
-    <w:lsdException w:name="Plain Table 2" w:uiPriority="42"/>
-    <w:lsdException w:name="Plain Table 3" w:uiPriority="43"/>
-    <w:lsdException w:name="Plain Table 4" w:uiPriority="44"/>
-    <w:lsdException w:name="Plain Table 5" w:uiPriority="45"/>
-    <w:lsdException w:name="Grid Table Light" w:uiPriority="40"/>
-    <w:lsdException w:name="Grid Table 1 Light" w:uiPriority="46"/>
-    <w:lsdException w:name="Grid Table 2" w:uiPriority="47"/>
-    <w:lsdException w:name="Grid Table 3" w:uiPriority="48"/>
-    <w:lsdException w:name="Grid Table 4" w:uiPriority="49"/>
-    <w:lsdException w:name="Grid Table 5 Dark" w:uiPriority="50"/>
-    <w:lsdException w:name="Grid Table 6 Colorful" w:uiPriority="51"/>
-    <w:lsdException w:name="Grid Table 7 Colorful" w:uiPriority="52"/>
-    <w:lsdException w:name="Grid Table 1 Light Accent 1" w:uiPriority="46"/>
-    <w:lsdException w:name="Grid Table 2 Accent 1" w:uiPriority="47"/>
-    <w:lsdException w:name="Grid Table 3 Accent 1" w:uiPriority="48"/>
-    <w:lsdException w:name="Grid Table 4 Accent 1" w:uiPriority="49"/>
-    <w:lsdException w:name="Grid Table 5 Dark Accent 1" w:uiPriority="50"/>
-    <w:lsdException w:name="Grid Table 6 Colorful Accent 1" w:uiPriority="51"/>
-    <w:lsdException w:name="Grid Table 7 Colorful Accent 1" w:uiPriority="52"/>
-    <w:lsdException w:name="Grid Table 1 Light Accent 2" w:uiPriority="46"/>
-    <w:lsdException w:name="Grid Table 2 Accent 2" w:uiPriority="47"/>
-    <w:lsdException w:name="Grid Table 3 Accent 2" w:uiPriority="48"/>
-    <w:lsdException w:name="Grid Table 4 Accent 2" w:uiPriority="49"/>
-    <w:lsdException w:name="Grid Table 5 Dark Accent 2" w:uiPriority="50"/>
-    <w:lsdException w:name="Grid Table 6 Colorful Accent 2" w:uiPriority="51"/>
-    <w:lsdException w:name="Grid Table 7 Colorful Accent 2" w:uiPriority="52"/>
-    <w:lsdException w:name="Grid Table 1 Light Accent 3" w:uiPriority="46"/>
-    <w:lsdException w:name="Grid Table 2 Accent 3" w:uiPriority="47"/>
-    <w:lsdException w:name="Grid Table 3 Accent 3" w:uiPriority="48"/>
-    <w:lsdException w:name="Grid Table 4 Accent 3" w:uiPriority="49"/>
-    <w:lsdException w:name="Grid Table 5 Dark Accent 3" w:uiPriority="50"/>
-    <w:lsdException w:name="Grid Table 6 Colorful Accent 3" w:uiPriority="51"/>
-    <w:lsdException w:name="Grid Table 7 Colorful Accent 3" w:uiPriority="52"/>
-    <w:lsdException w:name="Grid Table 1 Light Accent 4" w:uiPriority="46"/>
-    <w:lsdException w:name="Grid Table 2 Accent 4" w:uiPriority="47"/>
-    <w:lsdException w:name="Grid Table 3 Accent 4" w:uiPriority="48"/>
-    <w:lsdException w:name="Grid Table 4 Accent 4" w:uiPriority="49"/>
-    <w:lsdException w:name="Grid Table 5 Dark Accent 4" w:uiPriority="50"/>
-    <w:lsdException w:name="Grid Table 6 Colorful Accent 4" w:uiPriority="51"/>
-    <w:lsdException w:name="Grid Table 7 Colorful Accent 4" w:uiPriority="52"/>
-    <w:lsdException w:name="Grid Table 1 Light Accent 5" w:uiPriority="46"/>
-    <w:lsdException w:name="Grid Table 2 Accent 5" w:uiPriority="47"/>
-    <w:lsdException w:name="Grid Table 3 Accent 5" w:uiPriority="48"/>
-    <w:lsdException w:name="Grid Table 4 Accent 5" w:uiPriority="49"/>
-    <w:lsdException w:name="Grid Table 5 Dark Accent 5" w:uiPriority="50"/>
-    <w:lsdException w:name="Grid Table 6 Colorful Accent 5" w:uiPriority="51"/>
-    <w:lsdException w:name="Grid Table 7 Colorful Accent 5" w:uiPriority="52"/>
-    <w:lsdException w:name="Grid Table 1 Light Accent 6" w:uiPriority="46"/>
-    <w:lsdException w:name="Grid Table 2 Accent 6" w:uiPriority="47"/>
-    <w:lsdException w:name="Grid Table 3 Accent 6" w:uiPriority="48"/>
-    <w:lsdException w:name="Grid Table 4 Accent 6" w:uiPriority="49"/>
-    <w:lsdException w:name="Grid Table 5 Dark Accent 6" w:uiPriority="50"/>
-    <w:lsdException w:name="Grid Table 6 Colorful Accent 6" w:uiPriority="51"/>
-    <w:lsdException w:name="Grid Table 7 Colorful Accent 6" w:uiPriority="52"/>
-    <w:lsdException w:name="List Table 1 Light" w:uiPriority="46"/>
-    <w:lsdException w:name="List Table 2" w:uiPriority="47"/>
-    <w:lsdException w:name="List Table 3" w:uiPriority="48"/>
-    <w:lsdException w:name="List Table 4" w:uiPriority="49"/>
-    <w:lsdException w:name="List Table 5 Dark" w:uiPriority="50"/>
-    <w:lsdException w:name="List Table 6 Colorful" w:uiPriority="51"/>
-    <w:lsdException w:name="List Table 7 Colorful" w:uiPriority="52"/>
-    <w:lsdException w:name="List Table 1 Light Accent 1" w:uiPriority="46"/>
-    <w:lsdException w:name="List Table 2 Accent 1" w:uiPriority="47"/>
-    <w:lsdException w:name="List Table 3 Accent 1" w:uiPriority="48"/>
-    <w:lsdException w:name="List Table 4 Accent 1" w:uiPriority="49"/>
-    <w:lsdException w:name="List Table 5 Dark Accent 1" w:uiPriority="50"/>
-    <w:lsdException w:name="List Table 6 Colorful Accent 1" w:uiPriority="51"/>
-    <w:lsdException w:name="List Table 7 Colorful Accent 1" w:uiPriority="52"/>
-    <w:lsdException w:name="List Table 1 Light Accent 2" w:uiPriority="46"/>
-    <w:lsdException w:name="List Table 2 Accent 2" w:uiPriority="47"/>
-    <w:lsdException w:name="List Table 3 Accent 2" w:uiPriority="48"/>
-    <w:lsdException w:name="List Table 4 Accent 2" w:uiPriority="49"/>
-    <w:lsdException w:name="List Table 5 Dark Accent 2" w:uiPriority="50"/>
-    <w:lsdException w:name="List Table 6 Colorful Accent 2" w:uiPriority="51"/>
-    <w:lsdException w:name="List Table 7 Colorful Accent 2" w:uiPriority="52"/>
-    <w:lsdException w:name="List Table 1 Light Accent 3" w:uiPriority="46"/>
-    <w:lsdException w:name="List Table 2 Accent 3" w:uiPriority="47"/>
-    <w:lsdException w:name="List Table 3 Accent 3" w:uiPriority="48"/>
-    <w:lsdException w:name="List Table 4 Accent 3" w:uiPriority="49"/>
-    <w:lsdException w:name="List Table 5 Dark Accent 3" w:uiPriority="50"/>
-    <w:lsdException w:name="List Table 6 Colorful Accent 3" w:uiPriority="51"/>
-    <w:lsdException w:name="List Table 7 Colorful Accent 3" w:uiPriority="52"/>
-    <w:lsdException w:name="List Table 1 Light Accent 4" w:uiPriority="46"/>
-    <w:lsdException w:name="List Table 2 Accent 4" w:uiPriority="47"/>
-    <w:lsdException w:name="List Table 3 Accent 4" w:uiPriority="48"/>
-    <w:lsdException w:name="List Table 4 Accent 4" w:uiPriority="49"/>
-    <w:lsdException w:name="List Table 5 Dark Accent 4" w:uiPriority="50"/>
-    <w:lsdException w:name="List Table 6 Colorful Accent 4" w:uiPriority="51"/>
-    <w:lsdException w:name="List Table 7 Colorful Accent 4" w:uiPriority="52"/>
-    <w:lsdException w:name="List Table 1 Light Accent 5" w:uiPriority="46"/>
-    <w:lsdException w:name="List Table 2 Accent 5" w:uiPriority="47"/>
-    <w:lsdException w:name="List Table 3 Accent 5" w:uiPriority="48"/>
-    <w:lsdException w:name="List Table 4 Accent 5" w:uiPriority="49"/>
-    <w:lsdException w:name="List Table 5 Dark Accent 5" w:uiPriority="50"/>
-    <w:lsdException w:name="List Table 6 Colorful Accent 5" w:uiPriority="51"/>
-    <w:lsdException w:name="List Table 7 Colorful Accent 5" w:uiPriority="52"/>
-    <w:lsdException w:name="List Table 1 Light Accent 6" w:uiPriority="46"/>
-    <w:lsdException w:name="List Table 2 Accent 6" w:uiPriority="47"/>
-    <w:lsdException w:name="List Table 3 Accent 6" w:uiPriority="48"/>
-    <w:lsdException w:name="List Table 4 Accent 6" w:uiPriority="49"/>
-    <w:lsdException w:name="List Table 5 Dark Accent 6" w:uiPriority="50"/>
-    <w:lsdException w:name="List Table 6 Colorful Accent 6" w:uiPriority="51"/>
-    <w:lsdException w:name="List Table 7 Colorful Accent 6" w:uiPriority="52"/>
-    <w:lsdException w:name="Mention" w:semiHidden="1" w:unhideWhenUsed="1"/>
-    <w:lsdException w:name="Smart Hyperlink" w:semiHidden="1" w:unhideWhenUsed="1"/>
-    <w:lsdException w:name="Hashtag" w:semiHidden="1" w:unhideWhenUsed="1"/>
-    <w:lsdException w:name="Unresolved Mention" w:semiHidden="1" w:unhideWhenUsed="1"/>
-    <w:lsdException w:name="Smart Link" w:semiHidden="1" w:unhideWhenUsed="1"/>
+  <w:latentStyles w:defLockedState="0" w:defUIPriority="99" w:defSemiHidden="1" w:defUnhideWhenUsed="1" w:defQFormat="0" w:count="267">
+    <w:lsdException w:name="Normal" w:semiHidden="0" w:uiPriority="0" w:unhideWhenUsed="0" w:qFormat="1"/>
+    <w:lsdException w:name="heading 1" w:semiHidden="0" w:uiPriority="9" w:unhideWhenUsed="0" w:qFormat="1"/>
+    <w:lsdException w:name="heading 2" w:uiPriority="9" w:qFormat="1"/>
+    <w:lsdException w:name="heading 3" w:uiPriority="9" w:qFormat="1"/>
+    <w:lsdException w:name="heading 4" w:uiPriority="9" w:qFormat="1"/>
+    <w:lsdException w:name="heading 5" w:uiPriority="9" w:qFormat="1"/>
+    <w:lsdException w:name="heading 6" w:uiPriority="9" w:qFormat="1"/>
+    <w:lsdException w:name="heading 7" w:uiPriority="9" w:qFormat="1"/>
+    <w:lsdException w:name="heading 8" w:uiPriority="9" w:qFormat="1"/>
+    <w:lsdException w:name="heading 9" w:uiPriority="9" w:qFormat="1"/>
+    <w:lsdException w:name="toc 1" w:uiPriority="39"/>
+    <w:lsdException w:name="toc 2" w:uiPriority="39"/>
+    <w:lsdException w:name="toc 3" w:uiPriority="39"/>
+    <w:lsdException w:name="toc 4" w:uiPriority="39"/>
+    <w:lsdException w:name="toc 5" w:uiPriority="39"/>
+    <w:lsdException w:name="toc 6" w:uiPriority="39"/>
+    <w:lsdException w:name="toc 7" w:uiPriority="39"/>
+    <w:lsdException w:name="toc 8" w:uiPriority="39"/>
+    <w:lsdException w:name="toc 9" w:uiPriority="39"/>
+    <w:lsdException w:name="caption" w:uiPriority="35" w:qFormat="1"/>
+    <w:lsdException w:name="Title" w:semiHidden="0" w:uiPriority="10" w:unhideWhenUsed="0" w:qFormat="1"/>
+    <w:lsdException w:name="Default Paragraph Font" w:uiPriority="1"/>
+    <w:lsdException w:name="Subtitle" w:semiHidden="0" w:uiPriority="11" w:unhideWhenUsed="0" w:qFormat="1"/>
+    <w:lsdException w:name="Strong" w:semiHidden="0" w:uiPriority="22" w:unhideWhenUsed="0" w:qFormat="1"/>
+    <w:lsdException w:name="Emphasis" w:semiHidden="0" w:uiPriority="20" w:unhideWhenUsed="0" w:qFormat="1"/>
+    <w:lsdException w:name="Table Grid" w:semiHidden="0" w:uiPriority="39" w:unhideWhenUsed="0"/>
+    <w:lsdException w:name="Placeholder Text" w:unhideWhenUsed="0"/>
+    <w:lsdException w:name="No Spacing" w:semiHidden="0" w:uiPriority="1" w:unhideWhenUsed="0" w:qFormat="1"/>
+    <w:lsdException w:name="Light Shading" w:semiHidden="0" w:uiPriority="60" w:unhideWhenUsed="0"/>
+    <w:lsdException w:name="Light List" w:semiHidden="0" w:uiPriority="61" w:unhideWhenUsed="0"/>
+    <w:lsdException w:name="Light Grid" w:semiHidden="0" w:uiPriority="62" w:unhideWhenUsed="0"/>
+    <w:lsdException w:name="Medium Shading 1" w:semiHidden="0" w:uiPriority="63" w:unhideWhenUsed="0"/>
+    <w:lsdException w:name="Medium Shading 2" w:semiHidden="0" w:uiPriority="64" w:unhideWhenUsed="0"/>
+    <w:lsdException w:name="Medium List 1" w:semiHidden="0" w:uiPriority="65" w:unhideWhenUsed="0"/>
+    <w:lsdException w:name="Medium List 2" w:semiHidden="0" w:uiPriority="66" w:unhideWhenUsed="0"/>
+    <w:lsdException w:name="Medium Grid 1" w:semiHidden="0" w:uiPriority="67" w:unhideWhenUsed="0"/>
+    <w:lsdException w:name="Medium Grid 2" w:semiHidden="0" w:uiPriority="68" w:unhideWhenUsed="0"/>
+    <w:lsdException w:name="Medium Grid 3" w:semiHidden="0" w:uiPriority="69" w:unhideWhenUsed="0"/>
+    <w:lsdException w:name="Dark List" w:semiHidden="0" w:uiPriority="70" w:unhideWhenUsed="0"/>
+    <w:lsdException w:name="Colorful Shading" w:semiHidden="0" w:uiPriority="71" w:unhideWhenUsed="0"/>
+    <w:lsdException w:name="Colorful List" w:semiHidden="0" w:uiPriority="72" w:unhideWhenUsed="0"/>
+    <w:lsdException w:name="Colorful Grid" w:semiHidden="0" w:uiPriority="73" w:unhideWhenUsed="0"/>
+    <w:lsdException w:name="Light Shading Accent 1" w:semiHidden="0" w:uiPriority="60" w:unhideWhenUsed="0"/>
+    <w:lsdException w:name="Light List Accent 1" w:semiHidden="0" w:uiPriority="61" w:unhideWhenUsed="0"/>
+    <w:lsdException w:name="Light Grid Accent 1" w:semiHidden="0" w:uiPriority="62" w:unhideWhenUsed="0"/>
+    <w:lsdException w:name="Medium Shading 1 Accent 1" w:semiHidden="0" w:uiPriority="63" w:unhideWhenUsed="0"/>
+    <w:lsdException w:name="Medium Shading 2 Accent 1" w:semiHidden="0" w:uiPriority="64" w:unhideWhenUsed="0"/>
+    <w:lsdException w:name="Medium List 1 Accent 1" w:semiHidden="0" w:uiPriority="65" w:unhideWhenUsed="0"/>
+    <w:lsdException w:name="Revision" w:unhideWhenUsed="0"/>
+    <w:lsdException w:name="List Paragraph" w:semiHidden="0" w:uiPriority="34" w:unhideWhenUsed="0" w:qFormat="1"/>
+    <w:lsdException w:name="Quote" w:semiHidden="0" w:uiPriority="29" w:unhideWhenUsed="0" w:qFormat="1"/>
+    <w:lsdException w:name="Intense Quote" w:semiHidden="0" w:uiPriority="30" w:unhideWhenUsed="0" w:qFormat="1"/>
+    <w:lsdException w:name="Medium List 2 Accent 1" w:semiHidden="0" w:uiPriority="66" w:unhideWhenUsed="0"/>
+    <w:lsdException w:name="Medium Grid 1 Accent 1" w:semiHidden="0" w:uiPriority="67" w:unhideWhenUsed="0"/>
+    <w:lsdException w:name="Medium Grid 2 Accent 1" w:semiHidden="0" w:uiPriority="68" w:unhideWhenUsed="0"/>
+    <w:lsdException w:name="Medium Grid 3 Accent 1" w:semiHidden="0" w:uiPriority="69" w:unhideWhenUsed="0"/>
+    <w:lsdException w:name="Dark List Accent 1" w:semiHidden="0" w:uiPriority="70" w:unhideWhenUsed="0"/>
+    <w:lsdException w:name="Colorful Shading Accent 1" w:semiHidden="0" w:uiPriority="71" w:unhideWhenUsed="0"/>
+    <w:lsdException w:name="Colorful List Accent 1" w:semiHidden="0" w:uiPriority="72" w:unhideWhenUsed="0"/>
+    <w:lsdException w:name="Colorful Grid Accent 1" w:semiHidden="0" w:uiPriority="73" w:unhideWhenUsed="0"/>
+    <w:lsdException w:name="Light Shading Accent 2" w:semiHidden="0" w:uiPriority="60" w:unhideWhenUsed="0"/>
+    <w:lsdException w:name="Light List Accent 2" w:semiHidden="0" w:uiPriority="61" w:unhideWhenUsed="0"/>
+    <w:lsdException w:name="Light Grid Accent 2" w:semiHidden="0" w:uiPriority="62" w:unhideWhenUsed="0"/>
+    <w:lsdException w:name="Medium Shading 1 Accent 2" w:semiHidden="0" w:uiPriority="63" w:unhideWhenUsed="0"/>
+    <w:lsdException w:name="Medium Shading 2 Accent 2" w:semiHidden="0" w:uiPriority="64" w:unhideWhenUsed="0"/>
+    <w:lsdException w:name="Medium List 1 Accent 2" w:semiHidden="0" w:uiPriority="65" w:unhideWhenUsed="0"/>
+    <w:lsdException w:name="Medium List 2 Accent 2" w:semiHidden="0" w:uiPriority="66" w:unhideWhenUsed="0"/>
+    <w:lsdException w:name="Medium Grid 1 Accent 2" w:semiHidden="0" w:uiPriority="67" w:unhideWhenUsed="0"/>
+    <w:lsdException w:name="Medium Grid 2 Accent 2" w:semiHidden="0" w:uiPriority="68" w:unhideWhenUsed="0"/>
+    <w:lsdException w:name="Medium Grid 3 Accent 2" w:semiHidden="0" w:uiPriority="69" w:unhideWhenUsed="0"/>
+    <w:lsdException w:name="Dark List Accent 2" w:semiHidden="0" w:uiPriority="70" w:unhideWhenUsed="0"/>
+    <w:lsdException w:name="Colorful Shading Accent 2" w:semiHidden="0" w:uiPriority="71" w:unhideWhenUsed="0"/>
+    <w:lsdException w:name="Colorful List Accent 2" w:semiHidden="0" w:uiPriority="72" w:unhideWhenUsed="0"/>
+    <w:lsdException w:name="Colorful Grid Accent 2" w:semiHidden="0" w:uiPriority="73" w:unhideWhenUsed="0"/>
+    <w:lsdException w:name="Light Shading Accent 3" w:semiHidden="0" w:uiPriority="60" w:unhideWhenUsed="0"/>
+    <w:lsdException w:name="Light List Accent 3" w:semiHidden="0" w:uiPriority="61" w:unhideWhenUsed="0"/>
+    <w:lsdException w:name="Light Grid Accent 3" w:semiHidden="0" w:uiPriority="62" w:unhideWhenUsed="0"/>
+    <w:lsdException w:name="Medium Shading 1 Accent 3" w:semiHidden="0" w:uiPriority="63" w:unhideWhenUsed="0"/>
+    <w:lsdException w:name="Medium Shading 2 Accent 3" w:semiHidden="0" w:uiPriority="64" w:unhideWhenUsed="0"/>
+    <w:lsdException w:name="Medium List 1 Accent 3" w:semiHidden="0" w:uiPriority="65" w:unhideWhenUsed="0"/>
+    <w:lsdException w:name="Medium List 2 Accent 3" w:semiHidden="0" w:uiPriority="66" w:unhideWhenUsed="0"/>
+    <w:lsdException w:name="Medium Grid 1 Accent 3" w:semiHidden="0" w:uiPriority="67" w:unhideWhenUsed="0"/>
+    <w:lsdException w:name="Medium Grid 2 Accent 3" w:semiHidden="0" w:uiPriority="68" w:unhideWhenUsed="0"/>
+    <w:lsdException w:name="Medium Grid 3 Accent 3" w:semiHidden="0" w:uiPriority="69" w:unhideWhenUsed="0"/>
+    <w:lsdException w:name="Dark List Accent 3" w:semiHidden="0" w:uiPriority="70" w:unhideWhenUsed="0"/>
+    <w:lsdException w:name="Colorful Shading Accent 3" w:semiHidden="0" w:uiPriority="71" w:unhideWhenUsed="0"/>
+    <w:lsdException w:name="Colorful List Accent 3" w:semiHidden="0" w:uiPriority="72" w:unhideWhenUsed="0"/>
+    <w:lsdException w:name="Colorful Grid Accent 3" w:semiHidden="0" w:uiPriority="73" w:unhideWhenUsed="0"/>
+    <w:lsdException w:name="Light Shading Accent 4" w:semiHidden="0" w:uiPriority="60" w:unhideWhenUsed="0"/>
+    <w:lsdException w:name="Light List Accent 4" w:semiHidden="0" w:uiPriority="61" w:unhideWhenUsed="0"/>
+    <w:lsdException w:name="Light Grid Accent 4" w:semiHidden="0" w:uiPriority="62" w:unhideWhenUsed="0"/>
+    <w:lsdException w:name="Medium Shading 1 Accent 4" w:semiHidden="0" w:uiPriority="63" w:unhideWhenUsed="0"/>
+    <w:lsdException w:name="Medium Shading 2 Accent 4" w:semiHidden="0" w:uiPriority="64" w:unhideWhenUsed="0"/>
+    <w:lsdException w:name="Medium List 1 Accent 4" w:semiHidden="0" w:uiPriority="65" w:unhideWhenUsed="0"/>
+    <w:lsdException w:name="Medium List 2 Accent 4" w:semiHidden="0" w:uiPriority="66" w:unhideWhenUsed="0"/>
+    <w:lsdException w:name="Medium Grid 1 Accent 4" w:semiHidden="0" w:uiPriority="67" w:unhideWhenUsed="0"/>
+    <w:lsdException w:name="Medium Grid 2 Accent 4" w:semiHidden="0" w:uiPriority="68" w:unhideWhenUsed="0"/>
+    <w:lsdException w:name="Medium Grid 3 Accent 4" w:semiHidden="0" w:uiPriority="69" w:unhideWhenUsed="0"/>
+    <w:lsdException w:name="Dark List Accent 4" w:semiHidden="0" w:uiPriority="70" w:unhideWhenUsed="0"/>
+    <w:lsdException w:name="Colorful Shading Accent 4" w:semiHidden="0" w:uiPriority="71" w:unhideWhenUsed="0"/>
+    <w:lsdException w:name="Colorful List Accent 4" w:semiHidden="0" w:uiPriority="72" w:unhideWhenUsed="0"/>
+    <w:lsdException w:name="Colorful Grid Accent 4" w:semiHidden="0" w:uiPriority="73" w:unhideWhenUsed="0"/>
+    <w:lsdException w:name="Light Shading Accent 5" w:semiHidden="0" w:uiPriority="60" w:unhideWhenUsed="0"/>
+    <w:lsdException w:name="Light List Accent 5" w:semiHidden="0" w:uiPriority="61" w:unhideWhenUsed="0"/>
+    <w:lsdException w:name="Light Grid Accent 5" w:semiHidden="0" w:uiPriority="62" w:unhideWhenUsed="0"/>
+    <w:lsdException w:name="Medium Shading 1 Accent 5" w:semiHidden="0" w:uiPriority="63" w:unhideWhenUsed="0"/>
+    <w:lsdException w:name="Medium Shading 2 Accent 5" w:semiHidden="0" w:uiPriority="64" w:unhideWhenUsed="0"/>
+    <w:lsdException w:name="Medium List 1 Accent 5" w:semiHidden="0" w:uiPriority="65" w:unhideWhenUsed="0"/>
+    <w:lsdException w:name="Medium List 2 Accent 5" w:semiHidden="0" w:uiPriority="66" w:unhideWhenUsed="0"/>
+    <w:lsdException w:name="Medium Grid 1 Accent 5" w:semiHidden="0" w:uiPriority="67" w:unhideWhenUsed="0"/>
+    <w:lsdException w:name="Medium Grid 2 Accent 5" w:semiHidden="0" w:uiPriority="68" w:unhideWhenUsed="0"/>
+    <w:lsdException w:name="Medium Grid 3 Accent 5" w:semiHidden="0" w:uiPriority="69" w:unhideWhenUsed="0"/>
+    <w:lsdException w:name="Dark List Accent 5" w:semiHidden="0" w:uiPriority="70" w:unhideWhenUsed="0"/>
+    <w:lsdException w:name="Colorful Shading Accent 5" w:semiHidden="0" w:uiPriority="71" w:unhideWhenUsed="0"/>
+    <w:lsdException w:name="Colorful List Accent 5" w:semiHidden="0" w:uiPriority="72" w:unhideWhenUsed="0"/>
+    <w:lsdException w:name="Colorful Grid Accent 5" w:semiHidden="0" w:uiPriority="73" w:unhideWhenUsed="0"/>
+    <w:lsdException w:name="Light Shading Accent 6" w:semiHidden="0" w:uiPriority="60" w:unhideWhenUsed="0"/>
+    <w:lsdException w:name="Light List Accent 6" w:semiHidden="0" w:uiPriority="61" w:unhideWhenUsed="0"/>
+    <w:lsdException w:name="Light Grid Accent 6" w:semiHidden="0" w:uiPriority="62" w:unhideWhenUsed="0"/>
+    <w:lsdException w:name="Medium Shading 1 Accent 6" w:semiHidden="0" w:uiPriority="63" w:unhideWhenUsed="0"/>
+    <w:lsdException w:name="Medium Shading 2 Accent 6" w:semiHidden="0" w:uiPriority="64" w:unhideWhenUsed="0"/>
+    <w:lsdException w:name="Medium List 1 Accent 6" w:semiHidden="0" w:uiPriority="65" w:unhideWhenUsed="0"/>
+    <w:lsdException w:name="Medium List 2 Accent 6" w:semiHidden="0" w:uiPriority="66" w:unhideWhenUsed="0"/>
+    <w:lsdException w:name="Medium Grid 1 Accent 6" w:semiHidden="0" w:uiPriority="67" w:unhideWhenUsed="0"/>
+    <w:lsdException w:name="Medium Grid 2 Accent 6" w:semiHidden="0" w:uiPriority="68" w:unhideWhenUsed="0"/>
+    <w:lsdException w:name="Medium Grid 3 Accent 6" w:semiHidden="0" w:uiPriority="69" w:unhideWhenUsed="0"/>
+    <w:lsdException w:name="Dark List Accent 6" w:semiHidden="0" w:uiPriority="70" w:unhideWhenUsed="0"/>
+    <w:lsdException w:name="Colorful Shading Accent 6" w:semiHidden="0" w:uiPriority="71" w:unhideWhenUsed="0"/>
+    <w:lsdException w:name="Colorful List Accent 6" w:semiHidden="0" w:uiPriority="72" w:unhideWhenUsed="0"/>
+    <w:lsdException w:name="Colorful Grid Accent 6" w:semiHidden="0" w:uiPriority="73" w:unhideWhenUsed="0"/>
+    <w:lsdException w:name="Subtle Emphasis" w:semiHidden="0" w:uiPriority="19" w:unhideWhenUsed="0" w:qFormat="1"/>
+    <w:lsdException w:name="Intense Emphasis" w:semiHidden="0" w:uiPriority="21" w:unhideWhenUsed="0" w:qFormat="1"/>
+    <w:lsdException w:name="Subtle Reference" w:semiHidden="0" w:uiPriority="31" w:unhideWhenUsed="0" w:qFormat="1"/>
+    <w:lsdException w:name="Intense Reference" w:semiHidden="0" w:uiPriority="32" w:unhideWhenUsed="0" w:qFormat="1"/>
+    <w:lsdException w:name="Book Title" w:semiHidden="0" w:uiPriority="33" w:unhideWhenUsed="0" w:qFormat="1"/>
+    <w:lsdException w:name="Bibliography" w:uiPriority="37"/>
+    <w:lsdException w:name="TOC Heading" w:uiPriority="39" w:qFormat="1"/>
   </w:latentStyles>
   <w:style w:type="paragraph" w:default="1" w:styleId="Normal">
     <w:name w:val="Normal"/>
@@ -7635,7 +8734,7 @@
       <w:u w:val="single"/>
     </w:rPr>
   </w:style>
-  <w:style w:type="character" w:styleId="Mencinsinresolver">
+  <w:style w:type="character" w:customStyle="1" w:styleId="UnresolvedMention">
     <w:name w:val="Unresolved Mention"/>
     <w:basedOn w:val="Fuentedeprrafopredeter"/>
     <w:uiPriority w:val="99"/>
@@ -7659,11 +8758,494 @@
       <w:u w:val="single"/>
     </w:rPr>
   </w:style>
+  <w:style w:type="paragraph" w:styleId="Textonotapie">
+    <w:name w:val="footnote text"/>
+    <w:basedOn w:val="Normal"/>
+    <w:link w:val="TextonotapieCar"/>
+    <w:uiPriority w:val="99"/>
+    <w:semiHidden/>
+    <w:unhideWhenUsed/>
+    <w:rsid w:val="000D1410"/>
+    <w:pPr>
+      <w:spacing w:after="0" w:line="240" w:lineRule="auto"/>
+    </w:pPr>
+    <w:rPr>
+      <w:sz w:val="20"/>
+      <w:szCs w:val="20"/>
+    </w:rPr>
+  </w:style>
+  <w:style w:type="character" w:customStyle="1" w:styleId="TextonotapieCar">
+    <w:name w:val="Texto nota pie Car"/>
+    <w:basedOn w:val="Fuentedeprrafopredeter"/>
+    <w:link w:val="Textonotapie"/>
+    <w:uiPriority w:val="99"/>
+    <w:semiHidden/>
+    <w:rsid w:val="000D1410"/>
+    <w:rPr>
+      <w:sz w:val="20"/>
+      <w:szCs w:val="20"/>
+    </w:rPr>
+  </w:style>
+  <w:style w:type="character" w:styleId="Refdenotaalpie">
+    <w:name w:val="footnote reference"/>
+    <w:basedOn w:val="Fuentedeprrafopredeter"/>
+    <w:uiPriority w:val="99"/>
+    <w:semiHidden/>
+    <w:unhideWhenUsed/>
+    <w:rsid w:val="000D1410"/>
+    <w:rPr>
+      <w:vertAlign w:val="superscript"/>
+    </w:rPr>
+  </w:style>
+</w:styles>
+</file>
+
+<file path=word/stylesWithEffects.xml><?xml version="1.0" encoding="utf-8"?>
+<w:styles xmlns:wpc="http://schemas.microsoft.com/office/word/2010/wordprocessingCanvas" xmlns:mc="http://schemas.openxmlformats.org/markup-compatibility/2006" xmlns:o="urn:schemas-microsoft-com:office:office" xmlns:r="http://schemas.openxmlformats.org/officeDocument/2006/relationships" xmlns:m="http://schemas.openxmlformats.org/officeDocument/2006/math" xmlns:v="urn:schemas-microsoft-com:vml" xmlns:wp14="http://schemas.microsoft.com/office/word/2010/wordprocessingDrawing" xmlns:wp="http://schemas.openxmlformats.org/drawingml/2006/wordprocessingDrawing" xmlns:w10="urn:schemas-microsoft-com:office:word" xmlns:w="http://schemas.openxmlformats.org/wordprocessingml/2006/main" xmlns:w14="http://schemas.microsoft.com/office/word/2010/wordml" xmlns:wpg="http://schemas.microsoft.com/office/word/2010/wordprocessingGroup" xmlns:wpi="http://schemas.microsoft.com/office/word/2010/wordprocessingInk" xmlns:wne="http://schemas.microsoft.com/office/word/2006/wordml" xmlns:wps="http://schemas.microsoft.com/office/word/2010/wordprocessingShape" mc:Ignorable="w14 wp14">
+  <w:docDefaults>
+    <w:rPrDefault>
+      <w:rPr>
+        <w:rFonts w:asciiTheme="minorHAnsi" w:eastAsiaTheme="minorHAnsi" w:hAnsiTheme="minorHAnsi" w:cstheme="minorBidi"/>
+        <w:sz w:val="22"/>
+        <w:szCs w:val="22"/>
+        <w:lang w:val="es-ES" w:eastAsia="en-US" w:bidi="ar-SA"/>
+      </w:rPr>
+    </w:rPrDefault>
+    <w:pPrDefault>
+      <w:pPr>
+        <w:spacing w:after="160" w:line="259" w:lineRule="auto"/>
+      </w:pPr>
+    </w:pPrDefault>
+  </w:docDefaults>
+  <w:latentStyles w:defLockedState="0" w:defUIPriority="99" w:defSemiHidden="1" w:defUnhideWhenUsed="1" w:defQFormat="0" w:count="267">
+    <w:lsdException w:name="Normal" w:semiHidden="0" w:uiPriority="0" w:unhideWhenUsed="0" w:qFormat="1"/>
+    <w:lsdException w:name="heading 1" w:semiHidden="0" w:uiPriority="9" w:unhideWhenUsed="0" w:qFormat="1"/>
+    <w:lsdException w:name="heading 2" w:uiPriority="9" w:qFormat="1"/>
+    <w:lsdException w:name="heading 3" w:uiPriority="9" w:qFormat="1"/>
+    <w:lsdException w:name="heading 4" w:uiPriority="9" w:qFormat="1"/>
+    <w:lsdException w:name="heading 5" w:uiPriority="9" w:qFormat="1"/>
+    <w:lsdException w:name="heading 6" w:uiPriority="9" w:qFormat="1"/>
+    <w:lsdException w:name="heading 7" w:uiPriority="9" w:qFormat="1"/>
+    <w:lsdException w:name="heading 8" w:uiPriority="9" w:qFormat="1"/>
+    <w:lsdException w:name="heading 9" w:uiPriority="9" w:qFormat="1"/>
+    <w:lsdException w:name="toc 1" w:uiPriority="39"/>
+    <w:lsdException w:name="toc 2" w:uiPriority="39"/>
+    <w:lsdException w:name="toc 3" w:uiPriority="39"/>
+    <w:lsdException w:name="toc 4" w:uiPriority="39"/>
+    <w:lsdException w:name="toc 5" w:uiPriority="39"/>
+    <w:lsdException w:name="toc 6" w:uiPriority="39"/>
+    <w:lsdException w:name="toc 7" w:uiPriority="39"/>
+    <w:lsdException w:name="toc 8" w:uiPriority="39"/>
+    <w:lsdException w:name="toc 9" w:uiPriority="39"/>
+    <w:lsdException w:name="caption" w:uiPriority="35" w:qFormat="1"/>
+    <w:lsdException w:name="Title" w:semiHidden="0" w:uiPriority="10" w:unhideWhenUsed="0" w:qFormat="1"/>
+    <w:lsdException w:name="Default Paragraph Font" w:uiPriority="1"/>
+    <w:lsdException w:name="Subtitle" w:semiHidden="0" w:uiPriority="11" w:unhideWhenUsed="0" w:qFormat="1"/>
+    <w:lsdException w:name="Strong" w:semiHidden="0" w:uiPriority="22" w:unhideWhenUsed="0" w:qFormat="1"/>
+    <w:lsdException w:name="Emphasis" w:semiHidden="0" w:uiPriority="20" w:unhideWhenUsed="0" w:qFormat="1"/>
+    <w:lsdException w:name="Table Grid" w:semiHidden="0" w:uiPriority="39" w:unhideWhenUsed="0"/>
+    <w:lsdException w:name="Placeholder Text" w:unhideWhenUsed="0"/>
+    <w:lsdException w:name="No Spacing" w:semiHidden="0" w:uiPriority="1" w:unhideWhenUsed="0" w:qFormat="1"/>
+    <w:lsdException w:name="Light Shading" w:semiHidden="0" w:uiPriority="60" w:unhideWhenUsed="0"/>
+    <w:lsdException w:name="Light List" w:semiHidden="0" w:uiPriority="61" w:unhideWhenUsed="0"/>
+    <w:lsdException w:name="Light Grid" w:semiHidden="0" w:uiPriority="62" w:unhideWhenUsed="0"/>
+    <w:lsdException w:name="Medium Shading 1" w:semiHidden="0" w:uiPriority="63" w:unhideWhenUsed="0"/>
+    <w:lsdException w:name="Medium Shading 2" w:semiHidden="0" w:uiPriority="64" w:unhideWhenUsed="0"/>
+    <w:lsdException w:name="Medium List 1" w:semiHidden="0" w:uiPriority="65" w:unhideWhenUsed="0"/>
+    <w:lsdException w:name="Medium List 2" w:semiHidden="0" w:uiPriority="66" w:unhideWhenUsed="0"/>
+    <w:lsdException w:name="Medium Grid 1" w:semiHidden="0" w:uiPriority="67" w:unhideWhenUsed="0"/>
+    <w:lsdException w:name="Medium Grid 2" w:semiHidden="0" w:uiPriority="68" w:unhideWhenUsed="0"/>
+    <w:lsdException w:name="Medium Grid 3" w:semiHidden="0" w:uiPriority="69" w:unhideWhenUsed="0"/>
+    <w:lsdException w:name="Dark List" w:semiHidden="0" w:uiPriority="70" w:unhideWhenUsed="0"/>
+    <w:lsdException w:name="Colorful Shading" w:semiHidden="0" w:uiPriority="71" w:unhideWhenUsed="0"/>
+    <w:lsdException w:name="Colorful List" w:semiHidden="0" w:uiPriority="72" w:unhideWhenUsed="0"/>
+    <w:lsdException w:name="Colorful Grid" w:semiHidden="0" w:uiPriority="73" w:unhideWhenUsed="0"/>
+    <w:lsdException w:name="Light Shading Accent 1" w:semiHidden="0" w:uiPriority="60" w:unhideWhenUsed="0"/>
+    <w:lsdException w:name="Light List Accent 1" w:semiHidden="0" w:uiPriority="61" w:unhideWhenUsed="0"/>
+    <w:lsdException w:name="Light Grid Accent 1" w:semiHidden="0" w:uiPriority="62" w:unhideWhenUsed="0"/>
+    <w:lsdException w:name="Medium Shading 1 Accent 1" w:semiHidden="0" w:uiPriority="63" w:unhideWhenUsed="0"/>
+    <w:lsdException w:name="Medium Shading 2 Accent 1" w:semiHidden="0" w:uiPriority="64" w:unhideWhenUsed="0"/>
+    <w:lsdException w:name="Medium List 1 Accent 1" w:semiHidden="0" w:uiPriority="65" w:unhideWhenUsed="0"/>
+    <w:lsdException w:name="Revision" w:unhideWhenUsed="0"/>
+    <w:lsdException w:name="List Paragraph" w:semiHidden="0" w:uiPriority="34" w:unhideWhenUsed="0" w:qFormat="1"/>
+    <w:lsdException w:name="Quote" w:semiHidden="0" w:uiPriority="29" w:unhideWhenUsed="0" w:qFormat="1"/>
+    <w:lsdException w:name="Intense Quote" w:semiHidden="0" w:uiPriority="30" w:unhideWhenUsed="0" w:qFormat="1"/>
+    <w:lsdException w:name="Medium List 2 Accent 1" w:semiHidden="0" w:uiPriority="66" w:unhideWhenUsed="0"/>
+    <w:lsdException w:name="Medium Grid 1 Accent 1" w:semiHidden="0" w:uiPriority="67" w:unhideWhenUsed="0"/>
+    <w:lsdException w:name="Medium Grid 2 Accent 1" w:semiHidden="0" w:uiPriority="68" w:unhideWhenUsed="0"/>
+    <w:lsdException w:name="Medium Grid 3 Accent 1" w:semiHidden="0" w:uiPriority="69" w:unhideWhenUsed="0"/>
+    <w:lsdException w:name="Dark List Accent 1" w:semiHidden="0" w:uiPriority="70" w:unhideWhenUsed="0"/>
+    <w:lsdException w:name="Colorful Shading Accent 1" w:semiHidden="0" w:uiPriority="71" w:unhideWhenUsed="0"/>
+    <w:lsdException w:name="Colorful List Accent 1" w:semiHidden="0" w:uiPriority="72" w:unhideWhenUsed="0"/>
+    <w:lsdException w:name="Colorful Grid Accent 1" w:semiHidden="0" w:uiPriority="73" w:unhideWhenUsed="0"/>
+    <w:lsdException w:name="Light Shading Accent 2" w:semiHidden="0" w:uiPriority="60" w:unhideWhenUsed="0"/>
+    <w:lsdException w:name="Light List Accent 2" w:semiHidden="0" w:uiPriority="61" w:unhideWhenUsed="0"/>
+    <w:lsdException w:name="Light Grid Accent 2" w:semiHidden="0" w:uiPriority="62" w:unhideWhenUsed="0"/>
+    <w:lsdException w:name="Medium Shading 1 Accent 2" w:semiHidden="0" w:uiPriority="63" w:unhideWhenUsed="0"/>
+    <w:lsdException w:name="Medium Shading 2 Accent 2" w:semiHidden="0" w:uiPriority="64" w:unhideWhenUsed="0"/>
+    <w:lsdException w:name="Medium List 1 Accent 2" w:semiHidden="0" w:uiPriority="65" w:unhideWhenUsed="0"/>
+    <w:lsdException w:name="Medium List 2 Accent 2" w:semiHidden="0" w:uiPriority="66" w:unhideWhenUsed="0"/>
+    <w:lsdException w:name="Medium Grid 1 Accent 2" w:semiHidden="0" w:uiPriority="67" w:unhideWhenUsed="0"/>
+    <w:lsdException w:name="Medium Grid 2 Accent 2" w:semiHidden="0" w:uiPriority="68" w:unhideWhenUsed="0"/>
+    <w:lsdException w:name="Medium Grid 3 Accent 2" w:semiHidden="0" w:uiPriority="69" w:unhideWhenUsed="0"/>
+    <w:lsdException w:name="Dark List Accent 2" w:semiHidden="0" w:uiPriority="70" w:unhideWhenUsed="0"/>
+    <w:lsdException w:name="Colorful Shading Accent 2" w:semiHidden="0" w:uiPriority="71" w:unhideWhenUsed="0"/>
+    <w:lsdException w:name="Colorful List Accent 2" w:semiHidden="0" w:uiPriority="72" w:unhideWhenUsed="0"/>
+    <w:lsdException w:name="Colorful Grid Accent 2" w:semiHidden="0" w:uiPriority="73" w:unhideWhenUsed="0"/>
+    <w:lsdException w:name="Light Shading Accent 3" w:semiHidden="0" w:uiPriority="60" w:unhideWhenUsed="0"/>
+    <w:lsdException w:name="Light List Accent 3" w:semiHidden="0" w:uiPriority="61" w:unhideWhenUsed="0"/>
+    <w:lsdException w:name="Light Grid Accent 3" w:semiHidden="0" w:uiPriority="62" w:unhideWhenUsed="0"/>
+    <w:lsdException w:name="Medium Shading 1 Accent 3" w:semiHidden="0" w:uiPriority="63" w:unhideWhenUsed="0"/>
+    <w:lsdException w:name="Medium Shading 2 Accent 3" w:semiHidden="0" w:uiPriority="64" w:unhideWhenUsed="0"/>
+    <w:lsdException w:name="Medium List 1 Accent 3" w:semiHidden="0" w:uiPriority="65" w:unhideWhenUsed="0"/>
+    <w:lsdException w:name="Medium List 2 Accent 3" w:semiHidden="0" w:uiPriority="66" w:unhideWhenUsed="0"/>
+    <w:lsdException w:name="Medium Grid 1 Accent 3" w:semiHidden="0" w:uiPriority="67" w:unhideWhenUsed="0"/>
+    <w:lsdException w:name="Medium Grid 2 Accent 3" w:semiHidden="0" w:uiPriority="68" w:unhideWhenUsed="0"/>
+    <w:lsdException w:name="Medium Grid 3 Accent 3" w:semiHidden="0" w:uiPriority="69" w:unhideWhenUsed="0"/>
+    <w:lsdException w:name="Dark List Accent 3" w:semiHidden="0" w:uiPriority="70" w:unhideWhenUsed="0"/>
+    <w:lsdException w:name="Colorful Shading Accent 3" w:semiHidden="0" w:uiPriority="71" w:unhideWhenUsed="0"/>
+    <w:lsdException w:name="Colorful List Accent 3" w:semiHidden="0" w:uiPriority="72" w:unhideWhenUsed="0"/>
+    <w:lsdException w:name="Colorful Grid Accent 3" w:semiHidden="0" w:uiPriority="73" w:unhideWhenUsed="0"/>
+    <w:lsdException w:name="Light Shading Accent 4" w:semiHidden="0" w:uiPriority="60" w:unhideWhenUsed="0"/>
+    <w:lsdException w:name="Light List Accent 4" w:semiHidden="0" w:uiPriority="61" w:unhideWhenUsed="0"/>
+    <w:lsdException w:name="Light Grid Accent 4" w:semiHidden="0" w:uiPriority="62" w:unhideWhenUsed="0"/>
+    <w:lsdException w:name="Medium Shading 1 Accent 4" w:semiHidden="0" w:uiPriority="63" w:unhideWhenUsed="0"/>
+    <w:lsdException w:name="Medium Shading 2 Accent 4" w:semiHidden="0" w:uiPriority="64" w:unhideWhenUsed="0"/>
+    <w:lsdException w:name="Medium List 1 Accent 4" w:semiHidden="0" w:uiPriority="65" w:unhideWhenUsed="0"/>
+    <w:lsdException w:name="Medium List 2 Accent 4" w:semiHidden="0" w:uiPriority="66" w:unhideWhenUsed="0"/>
+    <w:lsdException w:name="Medium Grid 1 Accent 4" w:semiHidden="0" w:uiPriority="67" w:unhideWhenUsed="0"/>
+    <w:lsdException w:name="Medium Grid 2 Accent 4" w:semiHidden="0" w:uiPriority="68" w:unhideWhenUsed="0"/>
+    <w:lsdException w:name="Medium Grid 3 Accent 4" w:semiHidden="0" w:uiPriority="69" w:unhideWhenUsed="0"/>
+    <w:lsdException w:name="Dark List Accent 4" w:semiHidden="0" w:uiPriority="70" w:unhideWhenUsed="0"/>
+    <w:lsdException w:name="Colorful Shading Accent 4" w:semiHidden="0" w:uiPriority="71" w:unhideWhenUsed="0"/>
+    <w:lsdException w:name="Colorful List Accent 4" w:semiHidden="0" w:uiPriority="72" w:unhideWhenUsed="0"/>
+    <w:lsdException w:name="Colorful Grid Accent 4" w:semiHidden="0" w:uiPriority="73" w:unhideWhenUsed="0"/>
+    <w:lsdException w:name="Light Shading Accent 5" w:semiHidden="0" w:uiPriority="60" w:unhideWhenUsed="0"/>
+    <w:lsdException w:name="Light List Accent 5" w:semiHidden="0" w:uiPriority="61" w:unhideWhenUsed="0"/>
+    <w:lsdException w:name="Light Grid Accent 5" w:semiHidden="0" w:uiPriority="62" w:unhideWhenUsed="0"/>
+    <w:lsdException w:name="Medium Shading 1 Accent 5" w:semiHidden="0" w:uiPriority="63" w:unhideWhenUsed="0"/>
+    <w:lsdException w:name="Medium Shading 2 Accent 5" w:semiHidden="0" w:uiPriority="64" w:unhideWhenUsed="0"/>
+    <w:lsdException w:name="Medium List 1 Accent 5" w:semiHidden="0" w:uiPriority="65" w:unhideWhenUsed="0"/>
+    <w:lsdException w:name="Medium List 2 Accent 5" w:semiHidden="0" w:uiPriority="66" w:unhideWhenUsed="0"/>
+    <w:lsdException w:name="Medium Grid 1 Accent 5" w:semiHidden="0" w:uiPriority="67" w:unhideWhenUsed="0"/>
+    <w:lsdException w:name="Medium Grid 2 Accent 5" w:semiHidden="0" w:uiPriority="68" w:unhideWhenUsed="0"/>
+    <w:lsdException w:name="Medium Grid 3 Accent 5" w:semiHidden="0" w:uiPriority="69" w:unhideWhenUsed="0"/>
+    <w:lsdException w:name="Dark List Accent 5" w:semiHidden="0" w:uiPriority="70" w:unhideWhenUsed="0"/>
+    <w:lsdException w:name="Colorful Shading Accent 5" w:semiHidden="0" w:uiPriority="71" w:unhideWhenUsed="0"/>
+    <w:lsdException w:name="Colorful List Accent 5" w:semiHidden="0" w:uiPriority="72" w:unhideWhenUsed="0"/>
+    <w:lsdException w:name="Colorful Grid Accent 5" w:semiHidden="0" w:uiPriority="73" w:unhideWhenUsed="0"/>
+    <w:lsdException w:name="Light Shading Accent 6" w:semiHidden="0" w:uiPriority="60" w:unhideWhenUsed="0"/>
+    <w:lsdException w:name="Light List Accent 6" w:semiHidden="0" w:uiPriority="61" w:unhideWhenUsed="0"/>
+    <w:lsdException w:name="Light Grid Accent 6" w:semiHidden="0" w:uiPriority="62" w:unhideWhenUsed="0"/>
+    <w:lsdException w:name="Medium Shading 1 Accent 6" w:semiHidden="0" w:uiPriority="63" w:unhideWhenUsed="0"/>
+    <w:lsdException w:name="Medium Shading 2 Accent 6" w:semiHidden="0" w:uiPriority="64" w:unhideWhenUsed="0"/>
+    <w:lsdException w:name="Medium List 1 Accent 6" w:semiHidden="0" w:uiPriority="65" w:unhideWhenUsed="0"/>
+    <w:lsdException w:name="Medium List 2 Accent 6" w:semiHidden="0" w:uiPriority="66" w:unhideWhenUsed="0"/>
+    <w:lsdException w:name="Medium Grid 1 Accent 6" w:semiHidden="0" w:uiPriority="67" w:unhideWhenUsed="0"/>
+    <w:lsdException w:name="Medium Grid 2 Accent 6" w:semiHidden="0" w:uiPriority="68" w:unhideWhenUsed="0"/>
+    <w:lsdException w:name="Medium Grid 3 Accent 6" w:semiHidden="0" w:uiPriority="69" w:unhideWhenUsed="0"/>
+    <w:lsdException w:name="Dark List Accent 6" w:semiHidden="0" w:uiPriority="70" w:unhideWhenUsed="0"/>
+    <w:lsdException w:name="Colorful Shading Accent 6" w:semiHidden="0" w:uiPriority="71" w:unhideWhenUsed="0"/>
+    <w:lsdException w:name="Colorful List Accent 6" w:semiHidden="0" w:uiPriority="72" w:unhideWhenUsed="0"/>
+    <w:lsdException w:name="Colorful Grid Accent 6" w:semiHidden="0" w:uiPriority="73" w:unhideWhenUsed="0"/>
+    <w:lsdException w:name="Subtle Emphasis" w:semiHidden="0" w:uiPriority="19" w:unhideWhenUsed="0" w:qFormat="1"/>
+    <w:lsdException w:name="Intense Emphasis" w:semiHidden="0" w:uiPriority="21" w:unhideWhenUsed="0" w:qFormat="1"/>
+    <w:lsdException w:name="Subtle Reference" w:semiHidden="0" w:uiPriority="31" w:unhideWhenUsed="0" w:qFormat="1"/>
+    <w:lsdException w:name="Intense Reference" w:semiHidden="0" w:uiPriority="32" w:unhideWhenUsed="0" w:qFormat="1"/>
+    <w:lsdException w:name="Book Title" w:semiHidden="0" w:uiPriority="33" w:unhideWhenUsed="0" w:qFormat="1"/>
+    <w:lsdException w:name="Bibliography" w:uiPriority="37"/>
+    <w:lsdException w:name="TOC Heading" w:uiPriority="39" w:qFormat="1"/>
+  </w:latentStyles>
+  <w:style w:type="paragraph" w:default="1" w:styleId="Normal">
+    <w:name w:val="Normal"/>
+    <w:qFormat/>
+  </w:style>
+  <w:style w:type="character" w:default="1" w:styleId="Fuentedeprrafopredeter">
+    <w:name w:val="Default Paragraph Font"/>
+    <w:uiPriority w:val="1"/>
+    <w:semiHidden/>
+    <w:unhideWhenUsed/>
+  </w:style>
+  <w:style w:type="table" w:default="1" w:styleId="Tablanormal">
+    <w:name w:val="Normal Table"/>
+    <w:uiPriority w:val="99"/>
+    <w:semiHidden/>
+    <w:unhideWhenUsed/>
+    <w:tblPr>
+      <w:tblInd w:w="0" w:type="dxa"/>
+      <w:tblCellMar>
+        <w:top w:w="0" w:type="dxa"/>
+        <w:left w:w="108" w:type="dxa"/>
+        <w:bottom w:w="0" w:type="dxa"/>
+        <w:right w:w="108" w:type="dxa"/>
+      </w:tblCellMar>
+    </w:tblPr>
+  </w:style>
+  <w:style w:type="numbering" w:default="1" w:styleId="Sinlista">
+    <w:name w:val="No List"/>
+    <w:uiPriority w:val="99"/>
+    <w:semiHidden/>
+    <w:unhideWhenUsed/>
+  </w:style>
+  <w:style w:type="paragraph" w:styleId="Encabezado">
+    <w:name w:val="header"/>
+    <w:basedOn w:val="Normal"/>
+    <w:link w:val="EncabezadoCar"/>
+    <w:uiPriority w:val="99"/>
+    <w:unhideWhenUsed/>
+    <w:rsid w:val="005A2F2F"/>
+    <w:pPr>
+      <w:tabs>
+        <w:tab w:val="center" w:pos="4252"/>
+        <w:tab w:val="right" w:pos="8504"/>
+      </w:tabs>
+      <w:spacing w:after="0" w:line="240" w:lineRule="auto"/>
+    </w:pPr>
+  </w:style>
+  <w:style w:type="character" w:customStyle="1" w:styleId="EncabezadoCar">
+    <w:name w:val="Encabezado Car"/>
+    <w:basedOn w:val="Fuentedeprrafopredeter"/>
+    <w:link w:val="Encabezado"/>
+    <w:uiPriority w:val="99"/>
+    <w:rsid w:val="005A2F2F"/>
+  </w:style>
+  <w:style w:type="paragraph" w:styleId="Piedepgina">
+    <w:name w:val="footer"/>
+    <w:basedOn w:val="Normal"/>
+    <w:link w:val="PiedepginaCar"/>
+    <w:uiPriority w:val="99"/>
+    <w:unhideWhenUsed/>
+    <w:rsid w:val="005A2F2F"/>
+    <w:pPr>
+      <w:tabs>
+        <w:tab w:val="center" w:pos="4252"/>
+        <w:tab w:val="right" w:pos="8504"/>
+      </w:tabs>
+      <w:spacing w:after="0" w:line="240" w:lineRule="auto"/>
+    </w:pPr>
+  </w:style>
+  <w:style w:type="character" w:customStyle="1" w:styleId="PiedepginaCar">
+    <w:name w:val="Pie de página Car"/>
+    <w:basedOn w:val="Fuentedeprrafopredeter"/>
+    <w:link w:val="Piedepgina"/>
+    <w:uiPriority w:val="99"/>
+    <w:rsid w:val="005A2F2F"/>
+  </w:style>
+  <w:style w:type="table" w:styleId="Tablaconcuadrcula">
+    <w:name w:val="Table Grid"/>
+    <w:basedOn w:val="Tablanormal"/>
+    <w:uiPriority w:val="39"/>
+    <w:rsid w:val="00ED330A"/>
+    <w:pPr>
+      <w:spacing w:after="0" w:line="240" w:lineRule="auto"/>
+    </w:pPr>
+    <w:tblPr>
+      <w:tblBorders>
+        <w:top w:val="single" w:sz="4" w:space="0" w:color="auto"/>
+        <w:left w:val="single" w:sz="4" w:space="0" w:color="auto"/>
+        <w:bottom w:val="single" w:sz="4" w:space="0" w:color="auto"/>
+        <w:right w:val="single" w:sz="4" w:space="0" w:color="auto"/>
+        <w:insideH w:val="single" w:sz="4" w:space="0" w:color="auto"/>
+        <w:insideV w:val="single" w:sz="4" w:space="0" w:color="auto"/>
+      </w:tblBorders>
+    </w:tblPr>
+  </w:style>
+  <w:style w:type="paragraph" w:styleId="Prrafodelista">
+    <w:name w:val="List Paragraph"/>
+    <w:basedOn w:val="Normal"/>
+    <w:uiPriority w:val="34"/>
+    <w:qFormat/>
+    <w:rsid w:val="002841D5"/>
+    <w:pPr>
+      <w:ind w:left="720"/>
+      <w:contextualSpacing/>
+    </w:pPr>
+  </w:style>
+  <w:style w:type="paragraph" w:styleId="Textodeglobo">
+    <w:name w:val="Balloon Text"/>
+    <w:basedOn w:val="Normal"/>
+    <w:link w:val="TextodegloboCar"/>
+    <w:uiPriority w:val="99"/>
+    <w:semiHidden/>
+    <w:unhideWhenUsed/>
+    <w:rsid w:val="00034A06"/>
+    <w:pPr>
+      <w:spacing w:after="0" w:line="240" w:lineRule="auto"/>
+    </w:pPr>
+    <w:rPr>
+      <w:rFonts w:ascii="Segoe UI" w:hAnsi="Segoe UI" w:cs="Segoe UI"/>
+      <w:sz w:val="18"/>
+      <w:szCs w:val="18"/>
+    </w:rPr>
+  </w:style>
+  <w:style w:type="character" w:customStyle="1" w:styleId="TextodegloboCar">
+    <w:name w:val="Texto de globo Car"/>
+    <w:basedOn w:val="Fuentedeprrafopredeter"/>
+    <w:link w:val="Textodeglobo"/>
+    <w:uiPriority w:val="99"/>
+    <w:semiHidden/>
+    <w:rsid w:val="00034A06"/>
+    <w:rPr>
+      <w:rFonts w:ascii="Segoe UI" w:hAnsi="Segoe UI" w:cs="Segoe UI"/>
+      <w:sz w:val="18"/>
+      <w:szCs w:val="18"/>
+    </w:rPr>
+  </w:style>
+  <w:style w:type="table" w:customStyle="1" w:styleId="Tablaconcuadrcula4-nfasis51">
+    <w:name w:val="Tabla con cuadrícula 4 - Énfasis 51"/>
+    <w:basedOn w:val="Tablanormal"/>
+    <w:uiPriority w:val="49"/>
+    <w:rsid w:val="00E73DC3"/>
+    <w:pPr>
+      <w:spacing w:after="0" w:line="240" w:lineRule="auto"/>
+    </w:pPr>
+    <w:tblPr>
+      <w:tblStyleRowBandSize w:val="1"/>
+      <w:tblStyleColBandSize w:val="1"/>
+      <w:tblBorders>
+        <w:top w:val="single" w:sz="4" w:space="0" w:color="9CC2E5" w:themeColor="accent5" w:themeTint="99"/>
+        <w:left w:val="single" w:sz="4" w:space="0" w:color="9CC2E5" w:themeColor="accent5" w:themeTint="99"/>
+        <w:bottom w:val="single" w:sz="4" w:space="0" w:color="9CC2E5" w:themeColor="accent5" w:themeTint="99"/>
+        <w:right w:val="single" w:sz="4" w:space="0" w:color="9CC2E5" w:themeColor="accent5" w:themeTint="99"/>
+        <w:insideH w:val="single" w:sz="4" w:space="0" w:color="9CC2E5" w:themeColor="accent5" w:themeTint="99"/>
+        <w:insideV w:val="single" w:sz="4" w:space="0" w:color="9CC2E5" w:themeColor="accent5" w:themeTint="99"/>
+      </w:tblBorders>
+    </w:tblPr>
+    <w:tblStylePr w:type="firstRow">
+      <w:rPr>
+        <w:b/>
+        <w:bCs/>
+        <w:color w:val="FFFFFF" w:themeColor="background1"/>
+      </w:rPr>
+      <w:tblPr/>
+      <w:tcPr>
+        <w:tcBorders>
+          <w:top w:val="single" w:sz="4" w:space="0" w:color="5B9BD5" w:themeColor="accent5"/>
+          <w:left w:val="single" w:sz="4" w:space="0" w:color="5B9BD5" w:themeColor="accent5"/>
+          <w:bottom w:val="single" w:sz="4" w:space="0" w:color="5B9BD5" w:themeColor="accent5"/>
+          <w:right w:val="single" w:sz="4" w:space="0" w:color="5B9BD5" w:themeColor="accent5"/>
+          <w:insideH w:val="nil"/>
+          <w:insideV w:val="nil"/>
+        </w:tcBorders>
+        <w:shd w:val="clear" w:color="auto" w:fill="5B9BD5" w:themeFill="accent5"/>
+      </w:tcPr>
+    </w:tblStylePr>
+    <w:tblStylePr w:type="lastRow">
+      <w:rPr>
+        <w:b/>
+        <w:bCs/>
+      </w:rPr>
+      <w:tblPr/>
+      <w:tcPr>
+        <w:tcBorders>
+          <w:top w:val="double" w:sz="4" w:space="0" w:color="5B9BD5" w:themeColor="accent5"/>
+        </w:tcBorders>
+      </w:tcPr>
+    </w:tblStylePr>
+    <w:tblStylePr w:type="firstCol">
+      <w:rPr>
+        <w:b/>
+        <w:bCs/>
+      </w:rPr>
+    </w:tblStylePr>
+    <w:tblStylePr w:type="lastCol">
+      <w:rPr>
+        <w:b/>
+        <w:bCs/>
+      </w:rPr>
+    </w:tblStylePr>
+    <w:tblStylePr w:type="band1Vert">
+      <w:tblPr/>
+      <w:tcPr>
+        <w:shd w:val="clear" w:color="auto" w:fill="DEEAF6" w:themeFill="accent5" w:themeFillTint="33"/>
+      </w:tcPr>
+    </w:tblStylePr>
+    <w:tblStylePr w:type="band1Horz">
+      <w:tblPr/>
+      <w:tcPr>
+        <w:shd w:val="clear" w:color="auto" w:fill="DEEAF6" w:themeFill="accent5" w:themeFillTint="33"/>
+      </w:tcPr>
+    </w:tblStylePr>
+  </w:style>
+  <w:style w:type="character" w:styleId="Hipervnculo">
+    <w:name w:val="Hyperlink"/>
+    <w:basedOn w:val="Fuentedeprrafopredeter"/>
+    <w:uiPriority w:val="99"/>
+    <w:unhideWhenUsed/>
+    <w:rsid w:val="00FD5206"/>
+    <w:rPr>
+      <w:color w:val="0563C1" w:themeColor="hyperlink"/>
+      <w:u w:val="single"/>
+    </w:rPr>
+  </w:style>
+  <w:style w:type="character" w:customStyle="1" w:styleId="UnresolvedMention">
+    <w:name w:val="Unresolved Mention"/>
+    <w:basedOn w:val="Fuentedeprrafopredeter"/>
+    <w:uiPriority w:val="99"/>
+    <w:semiHidden/>
+    <w:unhideWhenUsed/>
+    <w:rsid w:val="00FD5206"/>
+    <w:rPr>
+      <w:color w:val="605E5C"/>
+      <w:shd w:val="clear" w:color="auto" w:fill="E1DFDD"/>
+    </w:rPr>
+  </w:style>
+  <w:style w:type="character" w:styleId="Hipervnculovisitado">
+    <w:name w:val="FollowedHyperlink"/>
+    <w:basedOn w:val="Fuentedeprrafopredeter"/>
+    <w:uiPriority w:val="99"/>
+    <w:semiHidden/>
+    <w:unhideWhenUsed/>
+    <w:rsid w:val="00872BAA"/>
+    <w:rPr>
+      <w:color w:val="954F72" w:themeColor="followedHyperlink"/>
+      <w:u w:val="single"/>
+    </w:rPr>
+  </w:style>
+  <w:style w:type="paragraph" w:styleId="Textonotapie">
+    <w:name w:val="footnote text"/>
+    <w:basedOn w:val="Normal"/>
+    <w:link w:val="TextonotapieCar"/>
+    <w:uiPriority w:val="99"/>
+    <w:semiHidden/>
+    <w:unhideWhenUsed/>
+    <w:rsid w:val="000D1410"/>
+    <w:pPr>
+      <w:spacing w:after="0" w:line="240" w:lineRule="auto"/>
+    </w:pPr>
+    <w:rPr>
+      <w:sz w:val="20"/>
+      <w:szCs w:val="20"/>
+    </w:rPr>
+  </w:style>
+  <w:style w:type="character" w:customStyle="1" w:styleId="TextonotapieCar">
+    <w:name w:val="Texto nota pie Car"/>
+    <w:basedOn w:val="Fuentedeprrafopredeter"/>
+    <w:link w:val="Textonotapie"/>
+    <w:uiPriority w:val="99"/>
+    <w:semiHidden/>
+    <w:rsid w:val="000D1410"/>
+    <w:rPr>
+      <w:sz w:val="20"/>
+      <w:szCs w:val="20"/>
+    </w:rPr>
+  </w:style>
+  <w:style w:type="character" w:styleId="Refdenotaalpie">
+    <w:name w:val="footnote reference"/>
+    <w:basedOn w:val="Fuentedeprrafopredeter"/>
+    <w:uiPriority w:val="99"/>
+    <w:semiHidden/>
+    <w:unhideWhenUsed/>
+    <w:rsid w:val="000D1410"/>
+    <w:rPr>
+      <w:vertAlign w:val="superscript"/>
+    </w:rPr>
+  </w:style>
 </w:styles>
 </file>
 
 <file path=word/glossary/document.xml><?xml version="1.0" encoding="utf-8"?>
-<w:glossaryDocument xmlns:wpc="http://schemas.microsoft.com/office/word/2010/wordprocessingCanvas" xmlns:cx="http://schemas.microsoft.com/office/drawing/2014/chartex" xmlns:cx1="http://schemas.microsoft.com/office/drawing/2015/9/8/chartex" xmlns:cx2="http://schemas.microsoft.com/office/drawing/2015/10/21/chartex" xmlns:cx3="http://schemas.microsoft.com/office/drawing/2016/5/9/chartex" xmlns:cx4="http://schemas.microsoft.com/office/drawing/2016/5/10/chartex" xmlns:cx5="http://schemas.microsoft.com/office/drawing/2016/5/11/chartex" xmlns:cx6="http://schemas.microsoft.com/office/drawing/2016/5/12/chartex" xmlns:cx7="http://schemas.microsoft.com/office/drawing/2016/5/13/chartex" xmlns:cx8="http://schemas.microsoft.com/office/drawing/2016/5/14/chartex" xmlns:mc="http://schemas.openxmlformats.org/markup-compatibility/2006" xmlns:aink="http://schemas.microsoft.com/office/drawing/2016/ink" xmlns:am3d="http://schemas.microsoft.com/office/drawing/2017/model3d" xmlns:o="urn:schemas-microsoft-com:office:office" xmlns:r="http://schemas.openxmlformats.org/officeDocument/2006/relationships" xmlns:m="http://schemas.openxmlformats.org/officeDocument/2006/math" xmlns:v="urn:schemas-microsoft-com:vml" xmlns:wp14="http://schemas.microsoft.com/office/word/2010/wordprocessingDrawing" xmlns:wp="http://schemas.openxmlformats.org/drawingml/2006/wordprocessingDrawing" xmlns:w10="urn:schemas-microsoft-com:office:word" xmlns:w="http://schemas.openxmlformats.org/wordprocessingml/2006/main" xmlns:w14="http://schemas.microsoft.com/office/word/2010/wordml" xmlns:w15="http://schemas.microsoft.com/office/word/2012/wordml" xmlns:w16cex="http://schemas.microsoft.com/office/word/2018/wordml/cex" xmlns:w16cid="http://schemas.microsoft.com/office/word/2016/wordml/cid" xmlns:w16="http://schemas.microsoft.com/office/word/2018/wordml" xmlns:w16se="http://schemas.microsoft.com/office/word/2015/wordml/symex" xmlns:wpg="http://schemas.microsoft.com/office/word/2010/wordprocessingGroup" xmlns:wpi="http://schemas.microsoft.com/office/word/2010/wordprocessingInk" xmlns:wne="http://schemas.microsoft.com/office/word/2006/wordml" xmlns:wps="http://schemas.microsoft.com/office/word/2010/wordprocessingShape" mc:Ignorable="w14 w15 w16se w16cid w16 w16cex wp14">
+<w:glossaryDocument xmlns:wpc="http://schemas.microsoft.com/office/word/2010/wordprocessingCanvas" xmlns:mc="http://schemas.openxmlformats.org/markup-compatibility/2006" xmlns:o="urn:schemas-microsoft-com:office:office" xmlns:r="http://schemas.openxmlformats.org/officeDocument/2006/relationships" xmlns:m="http://schemas.openxmlformats.org/officeDocument/2006/math" xmlns:v="urn:schemas-microsoft-com:vml" xmlns:wp14="http://schemas.microsoft.com/office/word/2010/wordprocessingDrawing" xmlns:wp="http://schemas.openxmlformats.org/drawingml/2006/wordprocessingDrawing" xmlns:w10="urn:schemas-microsoft-com:office:word" xmlns:w="http://schemas.openxmlformats.org/wordprocessingml/2006/main" xmlns:w14="http://schemas.microsoft.com/office/word/2010/wordml" xmlns:wpg="http://schemas.microsoft.com/office/word/2010/wordprocessingGroup" xmlns:wpi="http://schemas.microsoft.com/office/word/2010/wordprocessingInk" xmlns:wne="http://schemas.microsoft.com/office/word/2006/wordml" xmlns:wps="http://schemas.microsoft.com/office/word/2010/wordprocessingShape" mc:Ignorable="w14 wp14">
   <w:docParts>
     <w:docPart>
       <w:docPartPr>
@@ -7687,7 +9269,7 @@
           </w:pPr>
           <w:r>
             <w:rPr>
-              <w:color w:val="4472C4" w:themeColor="accent1"/>
+              <w:color w:val="4F81BD" w:themeColor="accent1"/>
               <w:sz w:val="20"/>
               <w:szCs w:val="20"/>
             </w:rPr>
@@ -7701,7 +9283,7 @@
 </file>
 
 <file path=word/glossary/fontTable.xml><?xml version="1.0" encoding="utf-8"?>
-<w:fonts xmlns:mc="http://schemas.openxmlformats.org/markup-compatibility/2006" xmlns:r="http://schemas.openxmlformats.org/officeDocument/2006/relationships" xmlns:w="http://schemas.openxmlformats.org/wordprocessingml/2006/main" xmlns:w14="http://schemas.microsoft.com/office/word/2010/wordml" xmlns:w15="http://schemas.microsoft.com/office/word/2012/wordml" xmlns:w16cex="http://schemas.microsoft.com/office/word/2018/wordml/cex" xmlns:w16cid="http://schemas.microsoft.com/office/word/2016/wordml/cid" xmlns:w16="http://schemas.microsoft.com/office/word/2018/wordml" xmlns:w16se="http://schemas.microsoft.com/office/word/2015/wordml/symex" mc:Ignorable="w14 w15 w16se w16cid w16 w16cex">
+<w:fonts xmlns:mc="http://schemas.openxmlformats.org/markup-compatibility/2006" xmlns:r="http://schemas.openxmlformats.org/officeDocument/2006/relationships" xmlns:w="http://schemas.openxmlformats.org/wordprocessingml/2006/main" xmlns:w14="http://schemas.microsoft.com/office/word/2010/wordml" mc:Ignorable="w14">
   <w:font w:name="Symbol">
     <w:panose1 w:val="05050102010706020507"/>
     <w:charset w:val="02"/>
@@ -7714,14 +9296,14 @@
     <w:charset w:val="00"/>
     <w:family w:val="roman"/>
     <w:pitch w:val="variable"/>
-    <w:sig w:usb0="E0002EFF" w:usb1="C000785B" w:usb2="00000009" w:usb3="00000000" w:csb0="000001FF" w:csb1="00000000"/>
+    <w:sig w:usb0="E0002AFF" w:usb1="C0007841" w:usb2="00000009" w:usb3="00000000" w:csb0="000001FF" w:csb1="00000000"/>
   </w:font>
   <w:font w:name="Courier New">
     <w:panose1 w:val="02070309020205020404"/>
     <w:charset w:val="00"/>
     <w:family w:val="modern"/>
     <w:pitch w:val="fixed"/>
-    <w:sig w:usb0="E0002EFF" w:usb1="C0007843" w:usb2="00000009" w:usb3="00000000" w:csb0="000001FF" w:csb1="00000000"/>
+    <w:sig w:usb0="E0002AFF" w:usb1="C0007843" w:usb2="00000009" w:usb3="00000000" w:csb0="000001FF" w:csb1="00000000"/>
   </w:font>
   <w:font w:name="Wingdings">
     <w:panose1 w:val="05000000000000000000"/>
@@ -7735,7 +9317,7 @@
     <w:charset w:val="00"/>
     <w:family w:val="swiss"/>
     <w:pitch w:val="variable"/>
-    <w:sig w:usb0="E0002AFF" w:usb1="C000247B" w:usb2="00000009" w:usb3="00000000" w:csb0="000001FF" w:csb1="00000000"/>
+    <w:sig w:usb0="E00002FF" w:usb1="4000ACFF" w:usb2="00000001" w:usb3="00000000" w:csb0="0000019F" w:csb1="00000000"/>
   </w:font>
   <w:font w:name="Segoe UI">
     <w:panose1 w:val="020B0502040204020203"/>
@@ -7749,13 +9331,20 @@
     <w:charset w:val="00"/>
     <w:family w:val="swiss"/>
     <w:pitch w:val="variable"/>
-    <w:sig w:usb0="E0002AFF" w:usb1="C000247B" w:usb2="00000009" w:usb3="00000000" w:csb0="000001FF" w:csb1="00000000"/>
+    <w:sig w:usb0="A00002EF" w:usb1="4000207B" w:usb2="00000000" w:usb3="00000000" w:csb0="0000019F" w:csb1="00000000"/>
+  </w:font>
+  <w:font w:name="Cambria">
+    <w:panose1 w:val="02040503050406030204"/>
+    <w:charset w:val="00"/>
+    <w:family w:val="roman"/>
+    <w:pitch w:val="variable"/>
+    <w:sig w:usb0="E00002FF" w:usb1="400004FF" w:usb2="00000000" w:usb3="00000000" w:csb0="0000019F" w:csb1="00000000"/>
   </w:font>
 </w:fonts>
 </file>
 
 <file path=word/glossary/settings.xml><?xml version="1.0" encoding="utf-8"?>
-<w:settings xmlns:mc="http://schemas.openxmlformats.org/markup-compatibility/2006" xmlns:o="urn:schemas-microsoft-com:office:office" xmlns:r="http://schemas.openxmlformats.org/officeDocument/2006/relationships" xmlns:m="http://schemas.openxmlformats.org/officeDocument/2006/math" xmlns:v="urn:schemas-microsoft-com:vml" xmlns:w10="urn:schemas-microsoft-com:office:word" xmlns:w="http://schemas.openxmlformats.org/wordprocessingml/2006/main" xmlns:w14="http://schemas.microsoft.com/office/word/2010/wordml" xmlns:w15="http://schemas.microsoft.com/office/word/2012/wordml" xmlns:w16cex="http://schemas.microsoft.com/office/word/2018/wordml/cex" xmlns:w16cid="http://schemas.microsoft.com/office/word/2016/wordml/cid" xmlns:w16="http://schemas.microsoft.com/office/word/2018/wordml" xmlns:w16se="http://schemas.microsoft.com/office/word/2015/wordml/symex" xmlns:sl="http://schemas.openxmlformats.org/schemaLibrary/2006/main" mc:Ignorable="w14 w15 w16se w16cid w16 w16cex">
+<w:settings xmlns:mc="http://schemas.openxmlformats.org/markup-compatibility/2006" xmlns:o="urn:schemas-microsoft-com:office:office" xmlns:r="http://schemas.openxmlformats.org/officeDocument/2006/relationships" xmlns:m="http://schemas.openxmlformats.org/officeDocument/2006/math" xmlns:v="urn:schemas-microsoft-com:vml" xmlns:w10="urn:schemas-microsoft-com:office:word" xmlns:w="http://schemas.openxmlformats.org/wordprocessingml/2006/main" xmlns:w14="http://schemas.microsoft.com/office/word/2010/wordml" xmlns:sl="http://schemas.openxmlformats.org/schemaLibrary/2006/main" mc:Ignorable="w14">
   <w:view w:val="normal"/>
   <w:defaultTabStop w:val="708"/>
   <w:hyphenationZone w:val="425"/>
@@ -7766,7 +9355,6 @@
     <w:compatSetting w:name="overrideTableStyleFontSizeAndJustification" w:uri="http://schemas.microsoft.com/office/word" w:val="1"/>
     <w:compatSetting w:name="enableOpenTypeFeatures" w:uri="http://schemas.microsoft.com/office/word" w:val="1"/>
     <w:compatSetting w:name="doNotFlipMirrorIndents" w:uri="http://schemas.microsoft.com/office/word" w:val="1"/>
-    <w:compatSetting w:name="useWord2013TrackBottomHyphenation" w:uri="http://schemas.microsoft.com/office/word" w:val="1"/>
   </w:compat>
   <w:rsids>
     <w:rsidRoot w:val="00753CCE"/>
@@ -7797,6 +9385,7 @@
     <w:rsid w:val="00BE696B"/>
     <w:rsid w:val="00C4449E"/>
     <w:rsid w:val="00D419D5"/>
+    <w:rsid w:val="00D9697E"/>
     <w:rsid w:val="00DA32AC"/>
     <w:rsid w:val="00E01CD8"/>
     <w:rsid w:val="00E60F1B"/>
@@ -7818,13 +9407,13 @@
   </m:mathPr>
   <w:themeFontLang w:val="es-ES"/>
   <w:clrSchemeMapping w:bg1="light1" w:t1="dark1" w:bg2="light2" w:t2="dark2" w:accent1="accent1" w:accent2="accent2" w:accent3="accent3" w:accent4="accent4" w:accent5="accent5" w:accent6="accent6" w:hyperlink="hyperlink" w:followedHyperlink="followedHyperlink"/>
-  <w:decimalSymbol w:val="."/>
-  <w:listSeparator w:val=","/>
+  <w:decimalSymbol w:val=","/>
+  <w:listSeparator w:val=";"/>
 </w:settings>
 </file>
 
 <file path=word/glossary/styles.xml><?xml version="1.0" encoding="utf-8"?>
-<w:styles xmlns:mc="http://schemas.openxmlformats.org/markup-compatibility/2006" xmlns:r="http://schemas.openxmlformats.org/officeDocument/2006/relationships" xmlns:w="http://schemas.openxmlformats.org/wordprocessingml/2006/main" xmlns:w14="http://schemas.microsoft.com/office/word/2010/wordml" xmlns:w15="http://schemas.microsoft.com/office/word/2012/wordml" xmlns:w16cex="http://schemas.microsoft.com/office/word/2018/wordml/cex" xmlns:w16cid="http://schemas.microsoft.com/office/word/2016/wordml/cid" xmlns:w16="http://schemas.microsoft.com/office/word/2018/wordml" xmlns:w16se="http://schemas.microsoft.com/office/word/2015/wordml/symex" mc:Ignorable="w14 w15 w16se w16cid w16 w16cex">
+<w:styles xmlns:mc="http://schemas.openxmlformats.org/markup-compatibility/2006" xmlns:r="http://schemas.openxmlformats.org/officeDocument/2006/relationships" xmlns:w="http://schemas.openxmlformats.org/wordprocessingml/2006/main" xmlns:w14="http://schemas.microsoft.com/office/word/2010/wordml" mc:Ignorable="w14">
   <w:docDefaults>
     <w:rPrDefault>
       <w:rPr>
@@ -7840,383 +9429,338 @@
       </w:pPr>
     </w:pPrDefault>
   </w:docDefaults>
-  <w:latentStyles w:defLockedState="0" w:defUIPriority="99" w:defSemiHidden="0" w:defUnhideWhenUsed="0" w:defQFormat="0" w:count="376">
-    <w:lsdException w:name="Normal" w:uiPriority="0" w:qFormat="1"/>
-    <w:lsdException w:name="heading 1" w:uiPriority="9" w:qFormat="1"/>
-    <w:lsdException w:name="heading 2" w:semiHidden="1" w:uiPriority="9" w:unhideWhenUsed="1" w:qFormat="1"/>
-    <w:lsdException w:name="heading 3" w:semiHidden="1" w:uiPriority="9" w:unhideWhenUsed="1" w:qFormat="1"/>
-    <w:lsdException w:name="heading 4" w:semiHidden="1" w:uiPriority="9" w:unhideWhenUsed="1" w:qFormat="1"/>
-    <w:lsdException w:name="heading 5" w:semiHidden="1" w:uiPriority="9" w:unhideWhenUsed="1" w:qFormat="1"/>
-    <w:lsdException w:name="heading 6" w:semiHidden="1" w:uiPriority="9" w:unhideWhenUsed="1" w:qFormat="1"/>
-    <w:lsdException w:name="heading 7" w:semiHidden="1" w:uiPriority="9" w:unhideWhenUsed="1" w:qFormat="1"/>
-    <w:lsdException w:name="heading 8" w:semiHidden="1" w:uiPriority="9" w:unhideWhenUsed="1" w:qFormat="1"/>
-    <w:lsdException w:name="heading 9" w:semiHidden="1" w:uiPriority="9" w:unhideWhenUsed="1" w:qFormat="1"/>
-    <w:lsdException w:name="index 1" w:semiHidden="1" w:unhideWhenUsed="1"/>
-    <w:lsdException w:name="index 2" w:semiHidden="1" w:unhideWhenUsed="1"/>
-    <w:lsdException w:name="index 3" w:semiHidden="1" w:unhideWhenUsed="1"/>
-    <w:lsdException w:name="index 4" w:semiHidden="1" w:unhideWhenUsed="1"/>
-    <w:lsdException w:name="index 5" w:semiHidden="1" w:unhideWhenUsed="1"/>
-    <w:lsdException w:name="index 6" w:semiHidden="1" w:unhideWhenUsed="1"/>
-    <w:lsdException w:name="index 7" w:semiHidden="1" w:unhideWhenUsed="1"/>
-    <w:lsdException w:name="index 8" w:semiHidden="1" w:unhideWhenUsed="1"/>
-    <w:lsdException w:name="index 9" w:semiHidden="1" w:unhideWhenUsed="1"/>
-    <w:lsdException w:name="toc 1" w:semiHidden="1" w:uiPriority="39" w:unhideWhenUsed="1"/>
-    <w:lsdException w:name="toc 2" w:semiHidden="1" w:uiPriority="39" w:unhideWhenUsed="1"/>
-    <w:lsdException w:name="toc 3" w:semiHidden="1" w:uiPriority="39" w:unhideWhenUsed="1"/>
-    <w:lsdException w:name="toc 4" w:semiHidden="1" w:uiPriority="39" w:unhideWhenUsed="1"/>
-    <w:lsdException w:name="toc 5" w:semiHidden="1" w:uiPriority="39" w:unhideWhenUsed="1"/>
-    <w:lsdException w:name="toc 6" w:semiHidden="1" w:uiPriority="39" w:unhideWhenUsed="1"/>
-    <w:lsdException w:name="toc 7" w:semiHidden="1" w:uiPriority="39" w:unhideWhenUsed="1"/>
-    <w:lsdException w:name="toc 8" w:semiHidden="1" w:uiPriority="39" w:unhideWhenUsed="1"/>
-    <w:lsdException w:name="toc 9" w:semiHidden="1" w:uiPriority="39" w:unhideWhenUsed="1"/>
-    <w:lsdException w:name="Normal Indent" w:semiHidden="1" w:unhideWhenUsed="1"/>
-    <w:lsdException w:name="footnote text" w:semiHidden="1" w:unhideWhenUsed="1"/>
-    <w:lsdException w:name="annotation text" w:semiHidden="1" w:unhideWhenUsed="1"/>
-    <w:lsdException w:name="header" w:semiHidden="1" w:unhideWhenUsed="1"/>
-    <w:lsdException w:name="footer" w:semiHidden="1" w:unhideWhenUsed="1"/>
-    <w:lsdException w:name="index heading" w:semiHidden="1" w:unhideWhenUsed="1"/>
-    <w:lsdException w:name="caption" w:semiHidden="1" w:uiPriority="35" w:unhideWhenUsed="1" w:qFormat="1"/>
-    <w:lsdException w:name="table of figures" w:semiHidden="1" w:unhideWhenUsed="1"/>
-    <w:lsdException w:name="envelope address" w:semiHidden="1" w:unhideWhenUsed="1"/>
-    <w:lsdException w:name="envelope return" w:semiHidden="1" w:unhideWhenUsed="1"/>
-    <w:lsdException w:name="footnote reference" w:semiHidden="1" w:unhideWhenUsed="1"/>
-    <w:lsdException w:name="annotation reference" w:semiHidden="1" w:unhideWhenUsed="1"/>
-    <w:lsdException w:name="line number" w:semiHidden="1" w:unhideWhenUsed="1"/>
-    <w:lsdException w:name="page number" w:semiHidden="1" w:unhideWhenUsed="1"/>
-    <w:lsdException w:name="endnote reference" w:semiHidden="1" w:unhideWhenUsed="1"/>
-    <w:lsdException w:name="endnote text" w:semiHidden="1" w:unhideWhenUsed="1"/>
-    <w:lsdException w:name="table of authorities" w:semiHidden="1" w:unhideWhenUsed="1"/>
-    <w:lsdException w:name="macro" w:semiHidden="1" w:unhideWhenUsed="1"/>
-    <w:lsdException w:name="toa heading" w:semiHidden="1" w:unhideWhenUsed="1"/>
-    <w:lsdException w:name="List" w:semiHidden="1" w:unhideWhenUsed="1"/>
-    <w:lsdException w:name="List Bullet" w:semiHidden="1" w:unhideWhenUsed="1"/>
-    <w:lsdException w:name="List Number" w:semiHidden="1" w:unhideWhenUsed="1"/>
-    <w:lsdException w:name="List 2" w:semiHidden="1" w:unhideWhenUsed="1"/>
-    <w:lsdException w:name="List 3" w:semiHidden="1" w:unhideWhenUsed="1"/>
-    <w:lsdException w:name="List 4" w:semiHidden="1" w:unhideWhenUsed="1"/>
-    <w:lsdException w:name="List 5" w:semiHidden="1" w:unhideWhenUsed="1"/>
-    <w:lsdException w:name="List Bullet 2" w:semiHidden="1" w:unhideWhenUsed="1"/>
-    <w:lsdException w:name="List Bullet 3" w:semiHidden="1" w:unhideWhenUsed="1"/>
-    <w:lsdException w:name="List Bullet 4" w:semiHidden="1" w:unhideWhenUsed="1"/>
-    <w:lsdException w:name="List Bullet 5" w:semiHidden="1" w:unhideWhenUsed="1"/>
-    <w:lsdException w:name="List Number 2" w:semiHidden="1" w:unhideWhenUsed="1"/>
-    <w:lsdException w:name="List Number 3" w:semiHidden="1" w:unhideWhenUsed="1"/>
-    <w:lsdException w:name="List Number 4" w:semiHidden="1" w:unhideWhenUsed="1"/>
-    <w:lsdException w:name="List Number 5" w:semiHidden="1" w:unhideWhenUsed="1"/>
-    <w:lsdException w:name="Title" w:uiPriority="10" w:qFormat="1"/>
-    <w:lsdException w:name="Closing" w:semiHidden="1" w:unhideWhenUsed="1"/>
-    <w:lsdException w:name="Signature" w:semiHidden="1" w:unhideWhenUsed="1"/>
-    <w:lsdException w:name="Default Paragraph Font" w:semiHidden="1" w:uiPriority="1" w:unhideWhenUsed="1"/>
-    <w:lsdException w:name="Body Text" w:semiHidden="1" w:unhideWhenUsed="1"/>
-    <w:lsdException w:name="Body Text Indent" w:semiHidden="1" w:unhideWhenUsed="1"/>
-    <w:lsdException w:name="List Continue" w:semiHidden="1" w:unhideWhenUsed="1"/>
-    <w:lsdException w:name="List Continue 2" w:semiHidden="1" w:unhideWhenUsed="1"/>
-    <w:lsdException w:name="List Continue 3" w:semiHidden="1" w:unhideWhenUsed="1"/>
-    <w:lsdException w:name="List Continue 4" w:semiHidden="1" w:unhideWhenUsed="1"/>
-    <w:lsdException w:name="List Continue 5" w:semiHidden="1" w:unhideWhenUsed="1"/>
-    <w:lsdException w:name="Message Header" w:semiHidden="1" w:unhideWhenUsed="1"/>
-    <w:lsdException w:name="Subtitle" w:uiPriority="11" w:qFormat="1"/>
-    <w:lsdException w:name="Salutation" w:semiHidden="1" w:unhideWhenUsed="1"/>
-    <w:lsdException w:name="Date" w:semiHidden="1" w:unhideWhenUsed="1"/>
-    <w:lsdException w:name="Body Text First Indent" w:semiHidden="1" w:unhideWhenUsed="1"/>
-    <w:lsdException w:name="Body Text First Indent 2" w:semiHidden="1" w:unhideWhenUsed="1"/>
-    <w:lsdException w:name="Note Heading" w:semiHidden="1" w:unhideWhenUsed="1"/>
-    <w:lsdException w:name="Body Text 2" w:semiHidden="1" w:unhideWhenUsed="1"/>
-    <w:lsdException w:name="Body Text 3" w:semiHidden="1" w:unhideWhenUsed="1"/>
-    <w:lsdException w:name="Body Text Indent 2" w:semiHidden="1" w:unhideWhenUsed="1"/>
-    <w:lsdException w:name="Body Text Indent 3" w:semiHidden="1" w:unhideWhenUsed="1"/>
-    <w:lsdException w:name="Block Text" w:semiHidden="1" w:unhideWhenUsed="1"/>
-    <w:lsdException w:name="Hyperlink" w:semiHidden="1" w:unhideWhenUsed="1"/>
-    <w:lsdException w:name="FollowedHyperlink" w:semiHidden="1" w:unhideWhenUsed="1"/>
-    <w:lsdException w:name="Strong" w:uiPriority="22" w:qFormat="1"/>
-    <w:lsdException w:name="Emphasis" w:uiPriority="20" w:qFormat="1"/>
-    <w:lsdException w:name="Document Map" w:semiHidden="1" w:unhideWhenUsed="1"/>
-    <w:lsdException w:name="Plain Text" w:semiHidden="1" w:unhideWhenUsed="1"/>
-    <w:lsdException w:name="E-mail Signature" w:semiHidden="1" w:unhideWhenUsed="1"/>
-    <w:lsdException w:name="HTML Top of Form" w:semiHidden="1" w:unhideWhenUsed="1"/>
-    <w:lsdException w:name="HTML Bottom of Form" w:semiHidden="1" w:unhideWhenUsed="1"/>
-    <w:lsdException w:name="Normal (Web)" w:semiHidden="1" w:unhideWhenUsed="1"/>
-    <w:lsdException w:name="HTML Acronym" w:semiHidden="1" w:unhideWhenUsed="1"/>
-    <w:lsdException w:name="HTML Address" w:semiHidden="1" w:unhideWhenUsed="1"/>
-    <w:lsdException w:name="HTML Cite" w:semiHidden="1" w:unhideWhenUsed="1"/>
-    <w:lsdException w:name="HTML Code" w:semiHidden="1" w:unhideWhenUsed="1"/>
-    <w:lsdException w:name="HTML Definition" w:semiHidden="1" w:unhideWhenUsed="1"/>
-    <w:lsdException w:name="HTML Keyboard" w:semiHidden="1" w:unhideWhenUsed="1"/>
-    <w:lsdException w:name="HTML Preformatted" w:semiHidden="1" w:unhideWhenUsed="1"/>
-    <w:lsdException w:name="HTML Sample" w:semiHidden="1" w:unhideWhenUsed="1"/>
-    <w:lsdException w:name="HTML Typewriter" w:semiHidden="1" w:unhideWhenUsed="1"/>
-    <w:lsdException w:name="HTML Variable" w:semiHidden="1" w:unhideWhenUsed="1"/>
-    <w:lsdException w:name="Normal Table" w:semiHidden="1" w:unhideWhenUsed="1"/>
-    <w:lsdException w:name="annotation subject" w:semiHidden="1" w:unhideWhenUsed="1"/>
-    <w:lsdException w:name="No List" w:semiHidden="1" w:unhideWhenUsed="1"/>
-    <w:lsdException w:name="Outline List 1" w:semiHidden="1" w:unhideWhenUsed="1"/>
-    <w:lsdException w:name="Outline List 2" w:semiHidden="1" w:unhideWhenUsed="1"/>
-    <w:lsdException w:name="Outline List 3" w:semiHidden="1" w:unhideWhenUsed="1"/>
-    <w:lsdException w:name="Table Simple 1" w:semiHidden="1" w:unhideWhenUsed="1"/>
-    <w:lsdException w:name="Table Simple 2" w:semiHidden="1" w:unhideWhenUsed="1"/>
-    <w:lsdException w:name="Table Simple 3" w:semiHidden="1" w:unhideWhenUsed="1"/>
-    <w:lsdException w:name="Table Classic 1" w:semiHidden="1" w:unhideWhenUsed="1"/>
-    <w:lsdException w:name="Table Classic 2" w:semiHidden="1" w:unhideWhenUsed="1"/>
-    <w:lsdException w:name="Table Classic 3" w:semiHidden="1" w:unhideWhenUsed="1"/>
-    <w:lsdException w:name="Table Classic 4" w:semiHidden="1" w:unhideWhenUsed="1"/>
-    <w:lsdException w:name="Table Colorful 1" w:semiHidden="1" w:unhideWhenUsed="1"/>
-    <w:lsdException w:name="Table Colorful 2" w:semiHidden="1" w:unhideWhenUsed="1"/>
-    <w:lsdException w:name="Table Colorful 3" w:semiHidden="1" w:unhideWhenUsed="1"/>
-    <w:lsdException w:name="Table Columns 1" w:semiHidden="1" w:unhideWhenUsed="1"/>
-    <w:lsdException w:name="Table Columns 2" w:semiHidden="1" w:unhideWhenUsed="1"/>
-    <w:lsdException w:name="Table Columns 3" w:semiHidden="1" w:unhideWhenUsed="1"/>
-    <w:lsdException w:name="Table Columns 4" w:semiHidden="1" w:unhideWhenUsed="1"/>
-    <w:lsdException w:name="Table Columns 5" w:semiHidden="1" w:unhideWhenUsed="1"/>
-    <w:lsdException w:name="Table Grid 1" w:semiHidden="1" w:unhideWhenUsed="1"/>
-    <w:lsdException w:name="Table Grid 2" w:semiHidden="1" w:unhideWhenUsed="1"/>
-    <w:lsdException w:name="Table Grid 3" w:semiHidden="1" w:unhideWhenUsed="1"/>
-    <w:lsdException w:name="Table Grid 4" w:semiHidden="1" w:unhideWhenUsed="1"/>
-    <w:lsdException w:name="Table Grid 5" w:semiHidden="1" w:unhideWhenUsed="1"/>
-    <w:lsdException w:name="Table Grid 6" w:semiHidden="1" w:unhideWhenUsed="1"/>
-    <w:lsdException w:name="Table Grid 7" w:semiHidden="1" w:unhideWhenUsed="1"/>
-    <w:lsdException w:name="Table Grid 8" w:semiHidden="1" w:unhideWhenUsed="1"/>
-    <w:lsdException w:name="Table List 1" w:semiHidden="1" w:unhideWhenUsed="1"/>
-    <w:lsdException w:name="Table List 2" w:semiHidden="1" w:unhideWhenUsed="1"/>
-    <w:lsdException w:name="Table List 3" w:semiHidden="1" w:unhideWhenUsed="1"/>
-    <w:lsdException w:name="Table List 4" w:semiHidden="1" w:unhideWhenUsed="1"/>
-    <w:lsdException w:name="Table List 5" w:semiHidden="1" w:unhideWhenUsed="1"/>
-    <w:lsdException w:name="Table List 6" w:semiHidden="1" w:unhideWhenUsed="1"/>
-    <w:lsdException w:name="Table List 7" w:semiHidden="1" w:unhideWhenUsed="1"/>
-    <w:lsdException w:name="Table List 8" w:semiHidden="1" w:unhideWhenUsed="1"/>
-    <w:lsdException w:name="Table 3D effects 1" w:semiHidden="1" w:unhideWhenUsed="1"/>
-    <w:lsdException w:name="Table 3D effects 2" w:semiHidden="1" w:unhideWhenUsed="1"/>
-    <w:lsdException w:name="Table 3D effects 3" w:semiHidden="1" w:unhideWhenUsed="1"/>
-    <w:lsdException w:name="Table Contemporary" w:semiHidden="1" w:unhideWhenUsed="1"/>
-    <w:lsdException w:name="Table Elegant" w:semiHidden="1" w:unhideWhenUsed="1"/>
-    <w:lsdException w:name="Table Professional" w:semiHidden="1" w:unhideWhenUsed="1"/>
-    <w:lsdException w:name="Table Subtle 1" w:semiHidden="1" w:unhideWhenUsed="1"/>
-    <w:lsdException w:name="Table Subtle 2" w:semiHidden="1" w:unhideWhenUsed="1"/>
-    <w:lsdException w:name="Table Web 1" w:semiHidden="1" w:unhideWhenUsed="1"/>
-    <w:lsdException w:name="Table Web 2" w:semiHidden="1" w:unhideWhenUsed="1"/>
-    <w:lsdException w:name="Table Web 3" w:semiHidden="1" w:unhideWhenUsed="1"/>
-    <w:lsdException w:name="Balloon Text" w:semiHidden="1" w:unhideWhenUsed="1"/>
-    <w:lsdException w:name="Table Grid" w:uiPriority="39"/>
-    <w:lsdException w:name="Table Theme" w:semiHidden="1" w:unhideWhenUsed="1"/>
-    <w:lsdException w:name="Placeholder Text" w:semiHidden="1"/>
-    <w:lsdException w:name="No Spacing" w:uiPriority="1" w:qFormat="1"/>
-    <w:lsdException w:name="Light Shading" w:uiPriority="60"/>
-    <w:lsdException w:name="Light List" w:uiPriority="61"/>
-    <w:lsdException w:name="Light Grid" w:uiPriority="62"/>
-    <w:lsdException w:name="Medium Shading 1" w:uiPriority="63"/>
-    <w:lsdException w:name="Medium Shading 2" w:uiPriority="64"/>
-    <w:lsdException w:name="Medium List 1" w:uiPriority="65"/>
-    <w:lsdException w:name="Medium List 2" w:uiPriority="66"/>
-    <w:lsdException w:name="Medium Grid 1" w:uiPriority="67"/>
-    <w:lsdException w:name="Medium Grid 2" w:uiPriority="68"/>
-    <w:lsdException w:name="Medium Grid 3" w:uiPriority="69"/>
-    <w:lsdException w:name="Dark List" w:uiPriority="70"/>
-    <w:lsdException w:name="Colorful Shading" w:uiPriority="71"/>
-    <w:lsdException w:name="Colorful List" w:uiPriority="72"/>
-    <w:lsdException w:name="Colorful Grid" w:uiPriority="73"/>
-    <w:lsdException w:name="Light Shading Accent 1" w:uiPriority="60"/>
-    <w:lsdException w:name="Light List Accent 1" w:uiPriority="61"/>
-    <w:lsdException w:name="Light Grid Accent 1" w:uiPriority="62"/>
-    <w:lsdException w:name="Medium Shading 1 Accent 1" w:uiPriority="63"/>
-    <w:lsdException w:name="Medium Shading 2 Accent 1" w:uiPriority="64"/>
-    <w:lsdException w:name="Medium List 1 Accent 1" w:uiPriority="65"/>
-    <w:lsdException w:name="Revision" w:semiHidden="1"/>
-    <w:lsdException w:name="List Paragraph" w:uiPriority="34" w:qFormat="1"/>
-    <w:lsdException w:name="Quote" w:uiPriority="29" w:qFormat="1"/>
-    <w:lsdException w:name="Intense Quote" w:uiPriority="30" w:qFormat="1"/>
-    <w:lsdException w:name="Medium List 2 Accent 1" w:uiPriority="66"/>
-    <w:lsdException w:name="Medium Grid 1 Accent 1" w:uiPriority="67"/>
-    <w:lsdException w:name="Medium Grid 2 Accent 1" w:uiPriority="68"/>
-    <w:lsdException w:name="Medium Grid 3 Accent 1" w:uiPriority="69"/>
-    <w:lsdException w:name="Dark List Accent 1" w:uiPriority="70"/>
-    <w:lsdException w:name="Colorful Shading Accent 1" w:uiPriority="71"/>
-    <w:lsdException w:name="Colorful List Accent 1" w:uiPriority="72"/>
-    <w:lsdException w:name="Colorful Grid Accent 1" w:uiPriority="73"/>
-    <w:lsdException w:name="Light Shading Accent 2" w:uiPriority="60"/>
-    <w:lsdException w:name="Light List Accent 2" w:uiPriority="61"/>
-    <w:lsdException w:name="Light Grid Accent 2" w:uiPriority="62"/>
-    <w:lsdException w:name="Medium Shading 1 Accent 2" w:uiPriority="63"/>
-    <w:lsdException w:name="Medium Shading 2 Accent 2" w:uiPriority="64"/>
-    <w:lsdException w:name="Medium List 1 Accent 2" w:uiPriority="65"/>
-    <w:lsdException w:name="Medium List 2 Accent 2" w:uiPriority="66"/>
-    <w:lsdException w:name="Medium Grid 1 Accent 2" w:uiPriority="67"/>
-    <w:lsdException w:name="Medium Grid 2 Accent 2" w:uiPriority="68"/>
-    <w:lsdException w:name="Medium Grid 3 Accent 2" w:uiPriority="69"/>
-    <w:lsdException w:name="Dark List Accent 2" w:uiPriority="70"/>
-    <w:lsdException w:name="Colorful Shading Accent 2" w:uiPriority="71"/>
-    <w:lsdException w:name="Colorful List Accent 2" w:uiPriority="72"/>
-    <w:lsdException w:name="Colorful Grid Accent 2" w:uiPriority="73"/>
-    <w:lsdException w:name="Light Shading Accent 3" w:uiPriority="60"/>
-    <w:lsdException w:name="Light List Accent 3" w:uiPriority="61"/>
-    <w:lsdException w:name="Light Grid Accent 3" w:uiPriority="62"/>
-    <w:lsdException w:name="Medium Shading 1 Accent 3" w:uiPriority="63"/>
-    <w:lsdException w:name="Medium Shading 2 Accent 3" w:uiPriority="64"/>
-    <w:lsdException w:name="Medium List 1 Accent 3" w:uiPriority="65"/>
-    <w:lsdException w:name="Medium List 2 Accent 3" w:uiPriority="66"/>
-    <w:lsdException w:name="Medium Grid 1 Accent 3" w:uiPriority="67"/>
-    <w:lsdException w:name="Medium Grid 2 Accent 3" w:uiPriority="68"/>
-    <w:lsdException w:name="Medium Grid 3 Accent 3" w:uiPriority="69"/>
-    <w:lsdException w:name="Dark List Accent 3" w:uiPriority="70"/>
-    <w:lsdException w:name="Colorful Shading Accent 3" w:uiPriority="71"/>
-    <w:lsdException w:name="Colorful List Accent 3" w:uiPriority="72"/>
-    <w:lsdException w:name="Colorful Grid Accent 3" w:uiPriority="73"/>
-    <w:lsdException w:name="Light Shading Accent 4" w:uiPriority="60"/>
-    <w:lsdException w:name="Light List Accent 4" w:uiPriority="61"/>
-    <w:lsdException w:name="Light Grid Accent 4" w:uiPriority="62"/>
-    <w:lsdException w:name="Medium Shading 1 Accent 4" w:uiPriority="63"/>
-    <w:lsdException w:name="Medium Shading 2 Accent 4" w:uiPriority="64"/>
-    <w:lsdException w:name="Medium List 1 Accent 4" w:uiPriority="65"/>
-    <w:lsdException w:name="Medium List 2 Accent 4" w:uiPriority="66"/>
-    <w:lsdException w:name="Medium Grid 1 Accent 4" w:uiPriority="67"/>
-    <w:lsdException w:name="Medium Grid 2 Accent 4" w:uiPriority="68"/>
-    <w:lsdException w:name="Medium Grid 3 Accent 4" w:uiPriority="69"/>
-    <w:lsdException w:name="Dark List Accent 4" w:uiPriority="70"/>
-    <w:lsdException w:name="Colorful Shading Accent 4" w:uiPriority="71"/>
-    <w:lsdException w:name="Colorful List Accent 4" w:uiPriority="72"/>
-    <w:lsdException w:name="Colorful Grid Accent 4" w:uiPriority="73"/>
-    <w:lsdException w:name="Light Shading Accent 5" w:uiPriority="60"/>
-    <w:lsdException w:name="Light List Accent 5" w:uiPriority="61"/>
-    <w:lsdException w:name="Light Grid Accent 5" w:uiPriority="62"/>
-    <w:lsdException w:name="Medium Shading 1 Accent 5" w:uiPriority="63"/>
-    <w:lsdException w:name="Medium Shading 2 Accent 5" w:uiPriority="64"/>
-    <w:lsdException w:name="Medium List 1 Accent 5" w:uiPriority="65"/>
-    <w:lsdException w:name="Medium List 2 Accent 5" w:uiPriority="66"/>
-    <w:lsdException w:name="Medium Grid 1 Accent 5" w:uiPriority="67"/>
-    <w:lsdException w:name="Medium Grid 2 Accent 5" w:uiPriority="68"/>
-    <w:lsdException w:name="Medium Grid 3 Accent 5" w:uiPriority="69"/>
-    <w:lsdException w:name="Dark List Accent 5" w:uiPriority="70"/>
-    <w:lsdException w:name="Colorful Shading Accent 5" w:uiPriority="71"/>
-    <w:lsdException w:name="Colorful List Accent 5" w:uiPriority="72"/>
-    <w:lsdException w:name="Colorful Grid Accent 5" w:uiPriority="73"/>
-    <w:lsdException w:name="Light Shading Accent 6" w:uiPriority="60"/>
-    <w:lsdException w:name="Light List Accent 6" w:uiPriority="61"/>
-    <w:lsdException w:name="Light Grid Accent 6" w:uiPriority="62"/>
-    <w:lsdException w:name="Medium Shading 1 Accent 6" w:uiPriority="63"/>
-    <w:lsdException w:name="Medium Shading 2 Accent 6" w:uiPriority="64"/>
-    <w:lsdException w:name="Medium List 1 Accent 6" w:uiPriority="65"/>
-    <w:lsdException w:name="Medium List 2 Accent 6" w:uiPriority="66"/>
-    <w:lsdException w:name="Medium Grid 1 Accent 6" w:uiPriority="67"/>
-    <w:lsdException w:name="Medium Grid 2 Accent 6" w:uiPriority="68"/>
-    <w:lsdException w:name="Medium Grid 3 Accent 6" w:uiPriority="69"/>
-    <w:lsdException w:name="Dark List Accent 6" w:uiPriority="70"/>
-    <w:lsdException w:name="Colorful Shading Accent 6" w:uiPriority="71"/>
-    <w:lsdException w:name="Colorful List Accent 6" w:uiPriority="72"/>
-    <w:lsdException w:name="Colorful Grid Accent 6" w:uiPriority="73"/>
-    <w:lsdException w:name="Subtle Emphasis" w:uiPriority="19" w:qFormat="1"/>
-    <w:lsdException w:name="Intense Emphasis" w:uiPriority="21" w:qFormat="1"/>
-    <w:lsdException w:name="Subtle Reference" w:uiPriority="31" w:qFormat="1"/>
-    <w:lsdException w:name="Intense Reference" w:uiPriority="32" w:qFormat="1"/>
-    <w:lsdException w:name="Book Title" w:uiPriority="33" w:qFormat="1"/>
-    <w:lsdException w:name="Bibliography" w:semiHidden="1" w:uiPriority="37" w:unhideWhenUsed="1"/>
-    <w:lsdException w:name="TOC Heading" w:semiHidden="1" w:uiPriority="39" w:unhideWhenUsed="1" w:qFormat="1"/>
-    <w:lsdException w:name="Plain Table 1" w:uiPriority="41"/>
-    <w:lsdException w:name="Plain Table 2" w:uiPriority="42"/>
-    <w:lsdException w:name="Plain Table 3" w:uiPriority="43"/>
-    <w:lsdException w:name="Plain Table 4" w:uiPriority="44"/>
-    <w:lsdException w:name="Plain Table 5" w:uiPriority="45"/>
-    <w:lsdException w:name="Grid Table Light" w:uiPriority="40"/>
-    <w:lsdException w:name="Grid Table 1 Light" w:uiPriority="46"/>
-    <w:lsdException w:name="Grid Table 2" w:uiPriority="47"/>
-    <w:lsdException w:name="Grid Table 3" w:uiPriority="48"/>
-    <w:lsdException w:name="Grid Table 4" w:uiPriority="49"/>
-    <w:lsdException w:name="Grid Table 5 Dark" w:uiPriority="50"/>
-    <w:lsdException w:name="Grid Table 6 Colorful" w:uiPriority="51"/>
-    <w:lsdException w:name="Grid Table 7 Colorful" w:uiPriority="52"/>
-    <w:lsdException w:name="Grid Table 1 Light Accent 1" w:uiPriority="46"/>
-    <w:lsdException w:name="Grid Table 2 Accent 1" w:uiPriority="47"/>
-    <w:lsdException w:name="Grid Table 3 Accent 1" w:uiPriority="48"/>
-    <w:lsdException w:name="Grid Table 4 Accent 1" w:uiPriority="49"/>
-    <w:lsdException w:name="Grid Table 5 Dark Accent 1" w:uiPriority="50"/>
-    <w:lsdException w:name="Grid Table 6 Colorful Accent 1" w:uiPriority="51"/>
-    <w:lsdException w:name="Grid Table 7 Colorful Accent 1" w:uiPriority="52"/>
-    <w:lsdException w:name="Grid Table 1 Light Accent 2" w:uiPriority="46"/>
-    <w:lsdException w:name="Grid Table 2 Accent 2" w:uiPriority="47"/>
-    <w:lsdException w:name="Grid Table 3 Accent 2" w:uiPriority="48"/>
-    <w:lsdException w:name="Grid Table 4 Accent 2" w:uiPriority="49"/>
-    <w:lsdException w:name="Grid Table 5 Dark Accent 2" w:uiPriority="50"/>
-    <w:lsdException w:name="Grid Table 6 Colorful Accent 2" w:uiPriority="51"/>
-    <w:lsdException w:name="Grid Table 7 Colorful Accent 2" w:uiPriority="52"/>
-    <w:lsdException w:name="Grid Table 1 Light Accent 3" w:uiPriority="46"/>
-    <w:lsdException w:name="Grid Table 2 Accent 3" w:uiPriority="47"/>
-    <w:lsdException w:name="Grid Table 3 Accent 3" w:uiPriority="48"/>
-    <w:lsdException w:name="Grid Table 4 Accent 3" w:uiPriority="49"/>
-    <w:lsdException w:name="Grid Table 5 Dark Accent 3" w:uiPriority="50"/>
-    <w:lsdException w:name="Grid Table 6 Colorful Accent 3" w:uiPriority="51"/>
-    <w:lsdException w:name="Grid Table 7 Colorful Accent 3" w:uiPriority="52"/>
-    <w:lsdException w:name="Grid Table 1 Light Accent 4" w:uiPriority="46"/>
-    <w:lsdException w:name="Grid Table 2 Accent 4" w:uiPriority="47"/>
-    <w:lsdException w:name="Grid Table 3 Accent 4" w:uiPriority="48"/>
-    <w:lsdException w:name="Grid Table 4 Accent 4" w:uiPriority="49"/>
-    <w:lsdException w:name="Grid Table 5 Dark Accent 4" w:uiPriority="50"/>
-    <w:lsdException w:name="Grid Table 6 Colorful Accent 4" w:uiPriority="51"/>
-    <w:lsdException w:name="Grid Table 7 Colorful Accent 4" w:uiPriority="52"/>
-    <w:lsdException w:name="Grid Table 1 Light Accent 5" w:uiPriority="46"/>
-    <w:lsdException w:name="Grid Table 2 Accent 5" w:uiPriority="47"/>
-    <w:lsdException w:name="Grid Table 3 Accent 5" w:uiPriority="48"/>
-    <w:lsdException w:name="Grid Table 4 Accent 5" w:uiPriority="49"/>
-    <w:lsdException w:name="Grid Table 5 Dark Accent 5" w:uiPriority="50"/>
-    <w:lsdException w:name="Grid Table 6 Colorful Accent 5" w:uiPriority="51"/>
-    <w:lsdException w:name="Grid Table 7 Colorful Accent 5" w:uiPriority="52"/>
-    <w:lsdException w:name="Grid Table 1 Light Accent 6" w:uiPriority="46"/>
-    <w:lsdException w:name="Grid Table 2 Accent 6" w:uiPriority="47"/>
-    <w:lsdException w:name="Grid Table 3 Accent 6" w:uiPriority="48"/>
-    <w:lsdException w:name="Grid Table 4 Accent 6" w:uiPriority="49"/>
-    <w:lsdException w:name="Grid Table 5 Dark Accent 6" w:uiPriority="50"/>
-    <w:lsdException w:name="Grid Table 6 Colorful Accent 6" w:uiPriority="51"/>
-    <w:lsdException w:name="Grid Table 7 Colorful Accent 6" w:uiPriority="52"/>
-    <w:lsdException w:name="List Table 1 Light" w:uiPriority="46"/>
-    <w:lsdException w:name="List Table 2" w:uiPriority="47"/>
-    <w:lsdException w:name="List Table 3" w:uiPriority="48"/>
-    <w:lsdException w:name="List Table 4" w:uiPriority="49"/>
-    <w:lsdException w:name="List Table 5 Dark" w:uiPriority="50"/>
-    <w:lsdException w:name="List Table 6 Colorful" w:uiPriority="51"/>
-    <w:lsdException w:name="List Table 7 Colorful" w:uiPriority="52"/>
-    <w:lsdException w:name="List Table 1 Light Accent 1" w:uiPriority="46"/>
-    <w:lsdException w:name="List Table 2 Accent 1" w:uiPriority="47"/>
-    <w:lsdException w:name="List Table 3 Accent 1" w:uiPriority="48"/>
-    <w:lsdException w:name="List Table 4 Accent 1" w:uiPriority="49"/>
-    <w:lsdException w:name="List Table 5 Dark Accent 1" w:uiPriority="50"/>
-    <w:lsdException w:name="List Table 6 Colorful Accent 1" w:uiPriority="51"/>
-    <w:lsdException w:name="List Table 7 Colorful Accent 1" w:uiPriority="52"/>
-    <w:lsdException w:name="List Table 1 Light Accent 2" w:uiPriority="46"/>
-    <w:lsdException w:name="List Table 2 Accent 2" w:uiPriority="47"/>
-    <w:lsdException w:name="List Table 3 Accent 2" w:uiPriority="48"/>
-    <w:lsdException w:name="List Table 4 Accent 2" w:uiPriority="49"/>
-    <w:lsdException w:name="List Table 5 Dark Accent 2" w:uiPriority="50"/>
-    <w:lsdException w:name="List Table 6 Colorful Accent 2" w:uiPriority="51"/>
-    <w:lsdException w:name="List Table 7 Colorful Accent 2" w:uiPriority="52"/>
-    <w:lsdException w:name="List Table 1 Light Accent 3" w:uiPriority="46"/>
-    <w:lsdException w:name="List Table 2 Accent 3" w:uiPriority="47"/>
-    <w:lsdException w:name="List Table 3 Accent 3" w:uiPriority="48"/>
-    <w:lsdException w:name="List Table 4 Accent 3" w:uiPriority="49"/>
-    <w:lsdException w:name="List Table 5 Dark Accent 3" w:uiPriority="50"/>
-    <w:lsdException w:name="List Table 6 Colorful Accent 3" w:uiPriority="51"/>
-    <w:lsdException w:name="List Table 7 Colorful Accent 3" w:uiPriority="52"/>
-    <w:lsdException w:name="List Table 1 Light Accent 4" w:uiPriority="46"/>
-    <w:lsdException w:name="List Table 2 Accent 4" w:uiPriority="47"/>
-    <w:lsdException w:name="List Table 3 Accent 4" w:uiPriority="48"/>
-    <w:lsdException w:name="List Table 4 Accent 4" w:uiPriority="49"/>
-    <w:lsdException w:name="List Table 5 Dark Accent 4" w:uiPriority="50"/>
-    <w:lsdException w:name="List Table 6 Colorful Accent 4" w:uiPriority="51"/>
-    <w:lsdException w:name="List Table 7 Colorful Accent 4" w:uiPriority="52"/>
-    <w:lsdException w:name="List Table 1 Light Accent 5" w:uiPriority="46"/>
-    <w:lsdException w:name="List Table 2 Accent 5" w:uiPriority="47"/>
-    <w:lsdException w:name="List Table 3 Accent 5" w:uiPriority="48"/>
-    <w:lsdException w:name="List Table 4 Accent 5" w:uiPriority="49"/>
-    <w:lsdException w:name="List Table 5 Dark Accent 5" w:uiPriority="50"/>
-    <w:lsdException w:name="List Table 6 Colorful Accent 5" w:uiPriority="51"/>
-    <w:lsdException w:name="List Table 7 Colorful Accent 5" w:uiPriority="52"/>
-    <w:lsdException w:name="List Table 1 Light Accent 6" w:uiPriority="46"/>
-    <w:lsdException w:name="List Table 2 Accent 6" w:uiPriority="47"/>
-    <w:lsdException w:name="List Table 3 Accent 6" w:uiPriority="48"/>
-    <w:lsdException w:name="List Table 4 Accent 6" w:uiPriority="49"/>
-    <w:lsdException w:name="List Table 5 Dark Accent 6" w:uiPriority="50"/>
-    <w:lsdException w:name="List Table 6 Colorful Accent 6" w:uiPriority="51"/>
-    <w:lsdException w:name="List Table 7 Colorful Accent 6" w:uiPriority="52"/>
-    <w:lsdException w:name="Mention" w:semiHidden="1" w:unhideWhenUsed="1"/>
-    <w:lsdException w:name="Smart Hyperlink" w:semiHidden="1" w:unhideWhenUsed="1"/>
-    <w:lsdException w:name="Hashtag" w:semiHidden="1" w:unhideWhenUsed="1"/>
-    <w:lsdException w:name="Unresolved Mention" w:semiHidden="1" w:unhideWhenUsed="1"/>
-    <w:lsdException w:name="Smart Link" w:semiHidden="1" w:unhideWhenUsed="1"/>
+  <w:latentStyles w:defLockedState="0" w:defUIPriority="99" w:defSemiHidden="1" w:defUnhideWhenUsed="1" w:defQFormat="0" w:count="267">
+    <w:lsdException w:name="Normal" w:semiHidden="0" w:uiPriority="0" w:unhideWhenUsed="0" w:qFormat="1"/>
+    <w:lsdException w:name="heading 1" w:semiHidden="0" w:uiPriority="9" w:unhideWhenUsed="0" w:qFormat="1"/>
+    <w:lsdException w:name="heading 2" w:uiPriority="9" w:qFormat="1"/>
+    <w:lsdException w:name="heading 3" w:uiPriority="9" w:qFormat="1"/>
+    <w:lsdException w:name="heading 4" w:uiPriority="9" w:qFormat="1"/>
+    <w:lsdException w:name="heading 5" w:uiPriority="9" w:qFormat="1"/>
+    <w:lsdException w:name="heading 6" w:uiPriority="9" w:qFormat="1"/>
+    <w:lsdException w:name="heading 7" w:uiPriority="9" w:qFormat="1"/>
+    <w:lsdException w:name="heading 8" w:uiPriority="9" w:qFormat="1"/>
+    <w:lsdException w:name="heading 9" w:uiPriority="9" w:qFormat="1"/>
+    <w:lsdException w:name="toc 1" w:uiPriority="39"/>
+    <w:lsdException w:name="toc 2" w:uiPriority="39"/>
+    <w:lsdException w:name="toc 3" w:uiPriority="39"/>
+    <w:lsdException w:name="toc 4" w:uiPriority="39"/>
+    <w:lsdException w:name="toc 5" w:uiPriority="39"/>
+    <w:lsdException w:name="toc 6" w:uiPriority="39"/>
+    <w:lsdException w:name="toc 7" w:uiPriority="39"/>
+    <w:lsdException w:name="toc 8" w:uiPriority="39"/>
+    <w:lsdException w:name="toc 9" w:uiPriority="39"/>
+    <w:lsdException w:name="caption" w:uiPriority="35" w:qFormat="1"/>
+    <w:lsdException w:name="Title" w:semiHidden="0" w:uiPriority="10" w:unhideWhenUsed="0" w:qFormat="1"/>
+    <w:lsdException w:name="Default Paragraph Font" w:uiPriority="1"/>
+    <w:lsdException w:name="Subtitle" w:semiHidden="0" w:uiPriority="11" w:unhideWhenUsed="0" w:qFormat="1"/>
+    <w:lsdException w:name="Strong" w:semiHidden="0" w:uiPriority="22" w:unhideWhenUsed="0" w:qFormat="1"/>
+    <w:lsdException w:name="Emphasis" w:semiHidden="0" w:uiPriority="20" w:unhideWhenUsed="0" w:qFormat="1"/>
+    <w:lsdException w:name="Table Grid" w:semiHidden="0" w:uiPriority="39" w:unhideWhenUsed="0"/>
+    <w:lsdException w:name="Placeholder Text" w:unhideWhenUsed="0"/>
+    <w:lsdException w:name="No Spacing" w:semiHidden="0" w:uiPriority="1" w:unhideWhenUsed="0" w:qFormat="1"/>
+    <w:lsdException w:name="Light Shading" w:semiHidden="0" w:uiPriority="60" w:unhideWhenUsed="0"/>
+    <w:lsdException w:name="Light List" w:semiHidden="0" w:uiPriority="61" w:unhideWhenUsed="0"/>
+    <w:lsdException w:name="Light Grid" w:semiHidden="0" w:uiPriority="62" w:unhideWhenUsed="0"/>
+    <w:lsdException w:name="Medium Shading 1" w:semiHidden="0" w:uiPriority="63" w:unhideWhenUsed="0"/>
+    <w:lsdException w:name="Medium Shading 2" w:semiHidden="0" w:uiPriority="64" w:unhideWhenUsed="0"/>
+    <w:lsdException w:name="Medium List 1" w:semiHidden="0" w:uiPriority="65" w:unhideWhenUsed="0"/>
+    <w:lsdException w:name="Medium List 2" w:semiHidden="0" w:uiPriority="66" w:unhideWhenUsed="0"/>
+    <w:lsdException w:name="Medium Grid 1" w:semiHidden="0" w:uiPriority="67" w:unhideWhenUsed="0"/>
+    <w:lsdException w:name="Medium Grid 2" w:semiHidden="0" w:uiPriority="68" w:unhideWhenUsed="0"/>
+    <w:lsdException w:name="Medium Grid 3" w:semiHidden="0" w:uiPriority="69" w:unhideWhenUsed="0"/>
+    <w:lsdException w:name="Dark List" w:semiHidden="0" w:uiPriority="70" w:unhideWhenUsed="0"/>
+    <w:lsdException w:name="Colorful Shading" w:semiHidden="0" w:uiPriority="71" w:unhideWhenUsed="0"/>
+    <w:lsdException w:name="Colorful List" w:semiHidden="0" w:uiPriority="72" w:unhideWhenUsed="0"/>
+    <w:lsdException w:name="Colorful Grid" w:semiHidden="0" w:uiPriority="73" w:unhideWhenUsed="0"/>
+    <w:lsdException w:name="Light Shading Accent 1" w:semiHidden="0" w:uiPriority="60" w:unhideWhenUsed="0"/>
+    <w:lsdException w:name="Light List Accent 1" w:semiHidden="0" w:uiPriority="61" w:unhideWhenUsed="0"/>
+    <w:lsdException w:name="Light Grid Accent 1" w:semiHidden="0" w:uiPriority="62" w:unhideWhenUsed="0"/>
+    <w:lsdException w:name="Medium Shading 1 Accent 1" w:semiHidden="0" w:uiPriority="63" w:unhideWhenUsed="0"/>
+    <w:lsdException w:name="Medium Shading 2 Accent 1" w:semiHidden="0" w:uiPriority="64" w:unhideWhenUsed="0"/>
+    <w:lsdException w:name="Medium List 1 Accent 1" w:semiHidden="0" w:uiPriority="65" w:unhideWhenUsed="0"/>
+    <w:lsdException w:name="Revision" w:unhideWhenUsed="0"/>
+    <w:lsdException w:name="List Paragraph" w:semiHidden="0" w:uiPriority="34" w:unhideWhenUsed="0" w:qFormat="1"/>
+    <w:lsdException w:name="Quote" w:semiHidden="0" w:uiPriority="29" w:unhideWhenUsed="0" w:qFormat="1"/>
+    <w:lsdException w:name="Intense Quote" w:semiHidden="0" w:uiPriority="30" w:unhideWhenUsed="0" w:qFormat="1"/>
+    <w:lsdException w:name="Medium List 2 Accent 1" w:semiHidden="0" w:uiPriority="66" w:unhideWhenUsed="0"/>
+    <w:lsdException w:name="Medium Grid 1 Accent 1" w:semiHidden="0" w:uiPriority="67" w:unhideWhenUsed="0"/>
+    <w:lsdException w:name="Medium Grid 2 Accent 1" w:semiHidden="0" w:uiPriority="68" w:unhideWhenUsed="0"/>
+    <w:lsdException w:name="Medium Grid 3 Accent 1" w:semiHidden="0" w:uiPriority="69" w:unhideWhenUsed="0"/>
+    <w:lsdException w:name="Dark List Accent 1" w:semiHidden="0" w:uiPriority="70" w:unhideWhenUsed="0"/>
+    <w:lsdException w:name="Colorful Shading Accent 1" w:semiHidden="0" w:uiPriority="71" w:unhideWhenUsed="0"/>
+    <w:lsdException w:name="Colorful List Accent 1" w:semiHidden="0" w:uiPriority="72" w:unhideWhenUsed="0"/>
+    <w:lsdException w:name="Colorful Grid Accent 1" w:semiHidden="0" w:uiPriority="73" w:unhideWhenUsed="0"/>
+    <w:lsdException w:name="Light Shading Accent 2" w:semiHidden="0" w:uiPriority="60" w:unhideWhenUsed="0"/>
+    <w:lsdException w:name="Light List Accent 2" w:semiHidden="0" w:uiPriority="61" w:unhideWhenUsed="0"/>
+    <w:lsdException w:name="Light Grid Accent 2" w:semiHidden="0" w:uiPriority="62" w:unhideWhenUsed="0"/>
+    <w:lsdException w:name="Medium Shading 1 Accent 2" w:semiHidden="0" w:uiPriority="63" w:unhideWhenUsed="0"/>
+    <w:lsdException w:name="Medium Shading 2 Accent 2" w:semiHidden="0" w:uiPriority="64" w:unhideWhenUsed="0"/>
+    <w:lsdException w:name="Medium List 1 Accent 2" w:semiHidden="0" w:uiPriority="65" w:unhideWhenUsed="0"/>
+    <w:lsdException w:name="Medium List 2 Accent 2" w:semiHidden="0" w:uiPriority="66" w:unhideWhenUsed="0"/>
+    <w:lsdException w:name="Medium Grid 1 Accent 2" w:semiHidden="0" w:uiPriority="67" w:unhideWhenUsed="0"/>
+    <w:lsdException w:name="Medium Grid 2 Accent 2" w:semiHidden="0" w:uiPriority="68" w:unhideWhenUsed="0"/>
+    <w:lsdException w:name="Medium Grid 3 Accent 2" w:semiHidden="0" w:uiPriority="69" w:unhideWhenUsed="0"/>
+    <w:lsdException w:name="Dark List Accent 2" w:semiHidden="0" w:uiPriority="70" w:unhideWhenUsed="0"/>
+    <w:lsdException w:name="Colorful Shading Accent 2" w:semiHidden="0" w:uiPriority="71" w:unhideWhenUsed="0"/>
+    <w:lsdException w:name="Colorful List Accent 2" w:semiHidden="0" w:uiPriority="72" w:unhideWhenUsed="0"/>
+    <w:lsdException w:name="Colorful Grid Accent 2" w:semiHidden="0" w:uiPriority="73" w:unhideWhenUsed="0"/>
+    <w:lsdException w:name="Light Shading Accent 3" w:semiHidden="0" w:uiPriority="60" w:unhideWhenUsed="0"/>
+    <w:lsdException w:name="Light List Accent 3" w:semiHidden="0" w:uiPriority="61" w:unhideWhenUsed="0"/>
+    <w:lsdException w:name="Light Grid Accent 3" w:semiHidden="0" w:uiPriority="62" w:unhideWhenUsed="0"/>
+    <w:lsdException w:name="Medium Shading 1 Accent 3" w:semiHidden="0" w:uiPriority="63" w:unhideWhenUsed="0"/>
+    <w:lsdException w:name="Medium Shading 2 Accent 3" w:semiHidden="0" w:uiPriority="64" w:unhideWhenUsed="0"/>
+    <w:lsdException w:name="Medium List 1 Accent 3" w:semiHidden="0" w:uiPriority="65" w:unhideWhenUsed="0"/>
+    <w:lsdException w:name="Medium List 2 Accent 3" w:semiHidden="0" w:uiPriority="66" w:unhideWhenUsed="0"/>
+    <w:lsdException w:name="Medium Grid 1 Accent 3" w:semiHidden="0" w:uiPriority="67" w:unhideWhenUsed="0"/>
+    <w:lsdException w:name="Medium Grid 2 Accent 3" w:semiHidden="0" w:uiPriority="68" w:unhideWhenUsed="0"/>
+    <w:lsdException w:name="Medium Grid 3 Accent 3" w:semiHidden="0" w:uiPriority="69" w:unhideWhenUsed="0"/>
+    <w:lsdException w:name="Dark List Accent 3" w:semiHidden="0" w:uiPriority="70" w:unhideWhenUsed="0"/>
+    <w:lsdException w:name="Colorful Shading Accent 3" w:semiHidden="0" w:uiPriority="71" w:unhideWhenUsed="0"/>
+    <w:lsdException w:name="Colorful List Accent 3" w:semiHidden="0" w:uiPriority="72" w:unhideWhenUsed="0"/>
+    <w:lsdException w:name="Colorful Grid Accent 3" w:semiHidden="0" w:uiPriority="73" w:unhideWhenUsed="0"/>
+    <w:lsdException w:name="Light Shading Accent 4" w:semiHidden="0" w:uiPriority="60" w:unhideWhenUsed="0"/>
+    <w:lsdException w:name="Light List Accent 4" w:semiHidden="0" w:uiPriority="61" w:unhideWhenUsed="0"/>
+    <w:lsdException w:name="Light Grid Accent 4" w:semiHidden="0" w:uiPriority="62" w:unhideWhenUsed="0"/>
+    <w:lsdException w:name="Medium Shading 1 Accent 4" w:semiHidden="0" w:uiPriority="63" w:unhideWhenUsed="0"/>
+    <w:lsdException w:name="Medium Shading 2 Accent 4" w:semiHidden="0" w:uiPriority="64" w:unhideWhenUsed="0"/>
+    <w:lsdException w:name="Medium List 1 Accent 4" w:semiHidden="0" w:uiPriority="65" w:unhideWhenUsed="0"/>
+    <w:lsdException w:name="Medium List 2 Accent 4" w:semiHidden="0" w:uiPriority="66" w:unhideWhenUsed="0"/>
+    <w:lsdException w:name="Medium Grid 1 Accent 4" w:semiHidden="0" w:uiPriority="67" w:unhideWhenUsed="0"/>
+    <w:lsdException w:name="Medium Grid 2 Accent 4" w:semiHidden="0" w:uiPriority="68" w:unhideWhenUsed="0"/>
+    <w:lsdException w:name="Medium Grid 3 Accent 4" w:semiHidden="0" w:uiPriority="69" w:unhideWhenUsed="0"/>
+    <w:lsdException w:name="Dark List Accent 4" w:semiHidden="0" w:uiPriority="70" w:unhideWhenUsed="0"/>
+    <w:lsdException w:name="Colorful Shading Accent 4" w:semiHidden="0" w:uiPriority="71" w:unhideWhenUsed="0"/>
+    <w:lsdException w:name="Colorful List Accent 4" w:semiHidden="0" w:uiPriority="72" w:unhideWhenUsed="0"/>
+    <w:lsdException w:name="Colorful Grid Accent 4" w:semiHidden="0" w:uiPriority="73" w:unhideWhenUsed="0"/>
+    <w:lsdException w:name="Light Shading Accent 5" w:semiHidden="0" w:uiPriority="60" w:unhideWhenUsed="0"/>
+    <w:lsdException w:name="Light List Accent 5" w:semiHidden="0" w:uiPriority="61" w:unhideWhenUsed="0"/>
+    <w:lsdException w:name="Light Grid Accent 5" w:semiHidden="0" w:uiPriority="62" w:unhideWhenUsed="0"/>
+    <w:lsdException w:name="Medium Shading 1 Accent 5" w:semiHidden="0" w:uiPriority="63" w:unhideWhenUsed="0"/>
+    <w:lsdException w:name="Medium Shading 2 Accent 5" w:semiHidden="0" w:uiPriority="64" w:unhideWhenUsed="0"/>
+    <w:lsdException w:name="Medium List 1 Accent 5" w:semiHidden="0" w:uiPriority="65" w:unhideWhenUsed="0"/>
+    <w:lsdException w:name="Medium List 2 Accent 5" w:semiHidden="0" w:uiPriority="66" w:unhideWhenUsed="0"/>
+    <w:lsdException w:name="Medium Grid 1 Accent 5" w:semiHidden="0" w:uiPriority="67" w:unhideWhenUsed="0"/>
+    <w:lsdException w:name="Medium Grid 2 Accent 5" w:semiHidden="0" w:uiPriority="68" w:unhideWhenUsed="0"/>
+    <w:lsdException w:name="Medium Grid 3 Accent 5" w:semiHidden="0" w:uiPriority="69" w:unhideWhenUsed="0"/>
+    <w:lsdException w:name="Dark List Accent 5" w:semiHidden="0" w:uiPriority="70" w:unhideWhenUsed="0"/>
+    <w:lsdException w:name="Colorful Shading Accent 5" w:semiHidden="0" w:uiPriority="71" w:unhideWhenUsed="0"/>
+    <w:lsdException w:name="Colorful List Accent 5" w:semiHidden="0" w:uiPriority="72" w:unhideWhenUsed="0"/>
+    <w:lsdException w:name="Colorful Grid Accent 5" w:semiHidden="0" w:uiPriority="73" w:unhideWhenUsed="0"/>
+    <w:lsdException w:name="Light Shading Accent 6" w:semiHidden="0" w:uiPriority="60" w:unhideWhenUsed="0"/>
+    <w:lsdException w:name="Light List Accent 6" w:semiHidden="0" w:uiPriority="61" w:unhideWhenUsed="0"/>
+    <w:lsdException w:name="Light Grid Accent 6" w:semiHidden="0" w:uiPriority="62" w:unhideWhenUsed="0"/>
+    <w:lsdException w:name="Medium Shading 1 Accent 6" w:semiHidden="0" w:uiPriority="63" w:unhideWhenUsed="0"/>
+    <w:lsdException w:name="Medium Shading 2 Accent 6" w:semiHidden="0" w:uiPriority="64" w:unhideWhenUsed="0"/>
+    <w:lsdException w:name="Medium List 1 Accent 6" w:semiHidden="0" w:uiPriority="65" w:unhideWhenUsed="0"/>
+    <w:lsdException w:name="Medium List 2 Accent 6" w:semiHidden="0" w:uiPriority="66" w:unhideWhenUsed="0"/>
+    <w:lsdException w:name="Medium Grid 1 Accent 6" w:semiHidden="0" w:uiPriority="67" w:unhideWhenUsed="0"/>
+    <w:lsdException w:name="Medium Grid 2 Accent 6" w:semiHidden="0" w:uiPriority="68" w:unhideWhenUsed="0"/>
+    <w:lsdException w:name="Medium Grid 3 Accent 6" w:semiHidden="0" w:uiPriority="69" w:unhideWhenUsed="0"/>
+    <w:lsdException w:name="Dark List Accent 6" w:semiHidden="0" w:uiPriority="70" w:unhideWhenUsed="0"/>
+    <w:lsdException w:name="Colorful Shading Accent 6" w:semiHidden="0" w:uiPriority="71" w:unhideWhenUsed="0"/>
+    <w:lsdException w:name="Colorful List Accent 6" w:semiHidden="0" w:uiPriority="72" w:unhideWhenUsed="0"/>
+    <w:lsdException w:name="Colorful Grid Accent 6" w:semiHidden="0" w:uiPriority="73" w:unhideWhenUsed="0"/>
+    <w:lsdException w:name="Subtle Emphasis" w:semiHidden="0" w:uiPriority="19" w:unhideWhenUsed="0" w:qFormat="1"/>
+    <w:lsdException w:name="Intense Emphasis" w:semiHidden="0" w:uiPriority="21" w:unhideWhenUsed="0" w:qFormat="1"/>
+    <w:lsdException w:name="Subtle Reference" w:semiHidden="0" w:uiPriority="31" w:unhideWhenUsed="0" w:qFormat="1"/>
+    <w:lsdException w:name="Intense Reference" w:semiHidden="0" w:uiPriority="32" w:unhideWhenUsed="0" w:qFormat="1"/>
+    <w:lsdException w:name="Book Title" w:semiHidden="0" w:uiPriority="33" w:unhideWhenUsed="0" w:qFormat="1"/>
+    <w:lsdException w:name="Bibliography" w:uiPriority="37"/>
+    <w:lsdException w:name="TOC Heading" w:uiPriority="39" w:qFormat="1"/>
+  </w:latentStyles>
+  <w:style w:type="paragraph" w:default="1" w:styleId="Normal">
+    <w:name w:val="Normal"/>
+    <w:qFormat/>
+  </w:style>
+  <w:style w:type="character" w:default="1" w:styleId="Fuentedeprrafopredeter">
+    <w:name w:val="Default Paragraph Font"/>
+    <w:uiPriority w:val="1"/>
+    <w:semiHidden/>
+    <w:unhideWhenUsed/>
+  </w:style>
+  <w:style w:type="table" w:default="1" w:styleId="Tablanormal">
+    <w:name w:val="Normal Table"/>
+    <w:uiPriority w:val="99"/>
+    <w:semiHidden/>
+    <w:unhideWhenUsed/>
+    <w:tblPr>
+      <w:tblInd w:w="0" w:type="dxa"/>
+      <w:tblCellMar>
+        <w:top w:w="0" w:type="dxa"/>
+        <w:left w:w="108" w:type="dxa"/>
+        <w:bottom w:w="0" w:type="dxa"/>
+        <w:right w:w="108" w:type="dxa"/>
+      </w:tblCellMar>
+    </w:tblPr>
+  </w:style>
+  <w:style w:type="numbering" w:default="1" w:styleId="Sinlista">
+    <w:name w:val="No List"/>
+    <w:uiPriority w:val="99"/>
+    <w:semiHidden/>
+    <w:unhideWhenUsed/>
+  </w:style>
+  <w:style w:type="paragraph" w:customStyle="1" w:styleId="DDA75B13586944BA9FAAC6E377ECA92F">
+    <w:name w:val="DDA75B13586944BA9FAAC6E377ECA92F"/>
+    <w:rsid w:val="00753CCE"/>
+  </w:style>
+</w:styles>
+</file>
+
+<file path=word/glossary/stylesWithEffects.xml><?xml version="1.0" encoding="utf-8"?>
+<w:styles xmlns:wpc="http://schemas.microsoft.com/office/word/2010/wordprocessingCanvas" xmlns:mc="http://schemas.openxmlformats.org/markup-compatibility/2006" xmlns:o="urn:schemas-microsoft-com:office:office" xmlns:r="http://schemas.openxmlformats.org/officeDocument/2006/relationships" xmlns:m="http://schemas.openxmlformats.org/officeDocument/2006/math" xmlns:v="urn:schemas-microsoft-com:vml" xmlns:wp14="http://schemas.microsoft.com/office/word/2010/wordprocessingDrawing" xmlns:wp="http://schemas.openxmlformats.org/drawingml/2006/wordprocessingDrawing" xmlns:w10="urn:schemas-microsoft-com:office:word" xmlns:w="http://schemas.openxmlformats.org/wordprocessingml/2006/main" xmlns:w14="http://schemas.microsoft.com/office/word/2010/wordml" xmlns:wpg="http://schemas.microsoft.com/office/word/2010/wordprocessingGroup" xmlns:wpi="http://schemas.microsoft.com/office/word/2010/wordprocessingInk" xmlns:wne="http://schemas.microsoft.com/office/word/2006/wordml" xmlns:wps="http://schemas.microsoft.com/office/word/2010/wordprocessingShape" mc:Ignorable="w14 wp14">
+  <w:docDefaults>
+    <w:rPrDefault>
+      <w:rPr>
+        <w:rFonts w:asciiTheme="minorHAnsi" w:eastAsiaTheme="minorEastAsia" w:hAnsiTheme="minorHAnsi" w:cstheme="minorBidi"/>
+        <w:sz w:val="22"/>
+        <w:szCs w:val="22"/>
+        <w:lang w:val="es-ES" w:eastAsia="es-ES" w:bidi="ar-SA"/>
+      </w:rPr>
+    </w:rPrDefault>
+    <w:pPrDefault>
+      <w:pPr>
+        <w:spacing w:after="160" w:line="259" w:lineRule="auto"/>
+      </w:pPr>
+    </w:pPrDefault>
+  </w:docDefaults>
+  <w:latentStyles w:defLockedState="0" w:defUIPriority="99" w:defSemiHidden="1" w:defUnhideWhenUsed="1" w:defQFormat="0" w:count="267">
+    <w:lsdException w:name="Normal" w:semiHidden="0" w:uiPriority="0" w:unhideWhenUsed="0" w:qFormat="1"/>
+    <w:lsdException w:name="heading 1" w:semiHidden="0" w:uiPriority="9" w:unhideWhenUsed="0" w:qFormat="1"/>
+    <w:lsdException w:name="heading 2" w:uiPriority="9" w:qFormat="1"/>
+    <w:lsdException w:name="heading 3" w:uiPriority="9" w:qFormat="1"/>
+    <w:lsdException w:name="heading 4" w:uiPriority="9" w:qFormat="1"/>
+    <w:lsdException w:name="heading 5" w:uiPriority="9" w:qFormat="1"/>
+    <w:lsdException w:name="heading 6" w:uiPriority="9" w:qFormat="1"/>
+    <w:lsdException w:name="heading 7" w:uiPriority="9" w:qFormat="1"/>
+    <w:lsdException w:name="heading 8" w:uiPriority="9" w:qFormat="1"/>
+    <w:lsdException w:name="heading 9" w:uiPriority="9" w:qFormat="1"/>
+    <w:lsdException w:name="toc 1" w:uiPriority="39"/>
+    <w:lsdException w:name="toc 2" w:uiPriority="39"/>
+    <w:lsdException w:name="toc 3" w:uiPriority="39"/>
+    <w:lsdException w:name="toc 4" w:uiPriority="39"/>
+    <w:lsdException w:name="toc 5" w:uiPriority="39"/>
+    <w:lsdException w:name="toc 6" w:uiPriority="39"/>
+    <w:lsdException w:name="toc 7" w:uiPriority="39"/>
+    <w:lsdException w:name="toc 8" w:uiPriority="39"/>
+    <w:lsdException w:name="toc 9" w:uiPriority="39"/>
+    <w:lsdException w:name="caption" w:uiPriority="35" w:qFormat="1"/>
+    <w:lsdException w:name="Title" w:semiHidden="0" w:uiPriority="10" w:unhideWhenUsed="0" w:qFormat="1"/>
+    <w:lsdException w:name="Default Paragraph Font" w:uiPriority="1"/>
+    <w:lsdException w:name="Subtitle" w:semiHidden="0" w:uiPriority="11" w:unhideWhenUsed="0" w:qFormat="1"/>
+    <w:lsdException w:name="Strong" w:semiHidden="0" w:uiPriority="22" w:unhideWhenUsed="0" w:qFormat="1"/>
+    <w:lsdException w:name="Emphasis" w:semiHidden="0" w:uiPriority="20" w:unhideWhenUsed="0" w:qFormat="1"/>
+    <w:lsdException w:name="Table Grid" w:semiHidden="0" w:uiPriority="39" w:unhideWhenUsed="0"/>
+    <w:lsdException w:name="Placeholder Text" w:unhideWhenUsed="0"/>
+    <w:lsdException w:name="No Spacing" w:semiHidden="0" w:uiPriority="1" w:unhideWhenUsed="0" w:qFormat="1"/>
+    <w:lsdException w:name="Light Shading" w:semiHidden="0" w:uiPriority="60" w:unhideWhenUsed="0"/>
+    <w:lsdException w:name="Light List" w:semiHidden="0" w:uiPriority="61" w:unhideWhenUsed="0"/>
+    <w:lsdException w:name="Light Grid" w:semiHidden="0" w:uiPriority="62" w:unhideWhenUsed="0"/>
+    <w:lsdException w:name="Medium Shading 1" w:semiHidden="0" w:uiPriority="63" w:unhideWhenUsed="0"/>
+    <w:lsdException w:name="Medium Shading 2" w:semiHidden="0" w:uiPriority="64" w:unhideWhenUsed="0"/>
+    <w:lsdException w:name="Medium List 1" w:semiHidden="0" w:uiPriority="65" w:unhideWhenUsed="0"/>
+    <w:lsdException w:name="Medium List 2" w:semiHidden="0" w:uiPriority="66" w:unhideWhenUsed="0"/>
+    <w:lsdException w:name="Medium Grid 1" w:semiHidden="0" w:uiPriority="67" w:unhideWhenUsed="0"/>
+    <w:lsdException w:name="Medium Grid 2" w:semiHidden="0" w:uiPriority="68" w:unhideWhenUsed="0"/>
+    <w:lsdException w:name="Medium Grid 3" w:semiHidden="0" w:uiPriority="69" w:unhideWhenUsed="0"/>
+    <w:lsdException w:name="Dark List" w:semiHidden="0" w:uiPriority="70" w:unhideWhenUsed="0"/>
+    <w:lsdException w:name="Colorful Shading" w:semiHidden="0" w:uiPriority="71" w:unhideWhenUsed="0"/>
+    <w:lsdException w:name="Colorful List" w:semiHidden="0" w:uiPriority="72" w:unhideWhenUsed="0"/>
+    <w:lsdException w:name="Colorful Grid" w:semiHidden="0" w:uiPriority="73" w:unhideWhenUsed="0"/>
+    <w:lsdException w:name="Light Shading Accent 1" w:semiHidden="0" w:uiPriority="60" w:unhideWhenUsed="0"/>
+    <w:lsdException w:name="Light List Accent 1" w:semiHidden="0" w:uiPriority="61" w:unhideWhenUsed="0"/>
+    <w:lsdException w:name="Light Grid Accent 1" w:semiHidden="0" w:uiPriority="62" w:unhideWhenUsed="0"/>
+    <w:lsdException w:name="Medium Shading 1 Accent 1" w:semiHidden="0" w:uiPriority="63" w:unhideWhenUsed="0"/>
+    <w:lsdException w:name="Medium Shading 2 Accent 1" w:semiHidden="0" w:uiPriority="64" w:unhideWhenUsed="0"/>
+    <w:lsdException w:name="Medium List 1 Accent 1" w:semiHidden="0" w:uiPriority="65" w:unhideWhenUsed="0"/>
+    <w:lsdException w:name="Revision" w:unhideWhenUsed="0"/>
+    <w:lsdException w:name="List Paragraph" w:semiHidden="0" w:uiPriority="34" w:unhideWhenUsed="0" w:qFormat="1"/>
+    <w:lsdException w:name="Quote" w:semiHidden="0" w:uiPriority="29" w:unhideWhenUsed="0" w:qFormat="1"/>
+    <w:lsdException w:name="Intense Quote" w:semiHidden="0" w:uiPriority="30" w:unhideWhenUsed="0" w:qFormat="1"/>
+    <w:lsdException w:name="Medium List 2 Accent 1" w:semiHidden="0" w:uiPriority="66" w:unhideWhenUsed="0"/>
+    <w:lsdException w:name="Medium Grid 1 Accent 1" w:semiHidden="0" w:uiPriority="67" w:unhideWhenUsed="0"/>
+    <w:lsdException w:name="Medium Grid 2 Accent 1" w:semiHidden="0" w:uiPriority="68" w:unhideWhenUsed="0"/>
+    <w:lsdException w:name="Medium Grid 3 Accent 1" w:semiHidden="0" w:uiPriority="69" w:unhideWhenUsed="0"/>
+    <w:lsdException w:name="Dark List Accent 1" w:semiHidden="0" w:uiPriority="70" w:unhideWhenUsed="0"/>
+    <w:lsdException w:name="Colorful Shading Accent 1" w:semiHidden="0" w:uiPriority="71" w:unhideWhenUsed="0"/>
+    <w:lsdException w:name="Colorful List Accent 1" w:semiHidden="0" w:uiPriority="72" w:unhideWhenUsed="0"/>
+    <w:lsdException w:name="Colorful Grid Accent 1" w:semiHidden="0" w:uiPriority="73" w:unhideWhenUsed="0"/>
+    <w:lsdException w:name="Light Shading Accent 2" w:semiHidden="0" w:uiPriority="60" w:unhideWhenUsed="0"/>
+    <w:lsdException w:name="Light List Accent 2" w:semiHidden="0" w:uiPriority="61" w:unhideWhenUsed="0"/>
+    <w:lsdException w:name="Light Grid Accent 2" w:semiHidden="0" w:uiPriority="62" w:unhideWhenUsed="0"/>
+    <w:lsdException w:name="Medium Shading 1 Accent 2" w:semiHidden="0" w:uiPriority="63" w:unhideWhenUsed="0"/>
+    <w:lsdException w:name="Medium Shading 2 Accent 2" w:semiHidden="0" w:uiPriority="64" w:unhideWhenUsed="0"/>
+    <w:lsdException w:name="Medium List 1 Accent 2" w:semiHidden="0" w:uiPriority="65" w:unhideWhenUsed="0"/>
+    <w:lsdException w:name="Medium List 2 Accent 2" w:semiHidden="0" w:uiPriority="66" w:unhideWhenUsed="0"/>
+    <w:lsdException w:name="Medium Grid 1 Accent 2" w:semiHidden="0" w:uiPriority="67" w:unhideWhenUsed="0"/>
+    <w:lsdException w:name="Medium Grid 2 Accent 2" w:semiHidden="0" w:uiPriority="68" w:unhideWhenUsed="0"/>
+    <w:lsdException w:name="Medium Grid 3 Accent 2" w:semiHidden="0" w:uiPriority="69" w:unhideWhenUsed="0"/>
+    <w:lsdException w:name="Dark List Accent 2" w:semiHidden="0" w:uiPriority="70" w:unhideWhenUsed="0"/>
+    <w:lsdException w:name="Colorful Shading Accent 2" w:semiHidden="0" w:uiPriority="71" w:unhideWhenUsed="0"/>
+    <w:lsdException w:name="Colorful List Accent 2" w:semiHidden="0" w:uiPriority="72" w:unhideWhenUsed="0"/>
+    <w:lsdException w:name="Colorful Grid Accent 2" w:semiHidden="0" w:uiPriority="73" w:unhideWhenUsed="0"/>
+    <w:lsdException w:name="Light Shading Accent 3" w:semiHidden="0" w:uiPriority="60" w:unhideWhenUsed="0"/>
+    <w:lsdException w:name="Light List Accent 3" w:semiHidden="0" w:uiPriority="61" w:unhideWhenUsed="0"/>
+    <w:lsdException w:name="Light Grid Accent 3" w:semiHidden="0" w:uiPriority="62" w:unhideWhenUsed="0"/>
+    <w:lsdException w:name="Medium Shading 1 Accent 3" w:semiHidden="0" w:uiPriority="63" w:unhideWhenUsed="0"/>
+    <w:lsdException w:name="Medium Shading 2 Accent 3" w:semiHidden="0" w:uiPriority="64" w:unhideWhenUsed="0"/>
+    <w:lsdException w:name="Medium List 1 Accent 3" w:semiHidden="0" w:uiPriority="65" w:unhideWhenUsed="0"/>
+    <w:lsdException w:name="Medium List 2 Accent 3" w:semiHidden="0" w:uiPriority="66" w:unhideWhenUsed="0"/>
+    <w:lsdException w:name="Medium Grid 1 Accent 3" w:semiHidden="0" w:uiPriority="67" w:unhideWhenUsed="0"/>
+    <w:lsdException w:name="Medium Grid 2 Accent 3" w:semiHidden="0" w:uiPriority="68" w:unhideWhenUsed="0"/>
+    <w:lsdException w:name="Medium Grid 3 Accent 3" w:semiHidden="0" w:uiPriority="69" w:unhideWhenUsed="0"/>
+    <w:lsdException w:name="Dark List Accent 3" w:semiHidden="0" w:uiPriority="70" w:unhideWhenUsed="0"/>
+    <w:lsdException w:name="Colorful Shading Accent 3" w:semiHidden="0" w:uiPriority="71" w:unhideWhenUsed="0"/>
+    <w:lsdException w:name="Colorful List Accent 3" w:semiHidden="0" w:uiPriority="72" w:unhideWhenUsed="0"/>
+    <w:lsdException w:name="Colorful Grid Accent 3" w:semiHidden="0" w:uiPriority="73" w:unhideWhenUsed="0"/>
+    <w:lsdException w:name="Light Shading Accent 4" w:semiHidden="0" w:uiPriority="60" w:unhideWhenUsed="0"/>
+    <w:lsdException w:name="Light List Accent 4" w:semiHidden="0" w:uiPriority="61" w:unhideWhenUsed="0"/>
+    <w:lsdException w:name="Light Grid Accent 4" w:semiHidden="0" w:uiPriority="62" w:unhideWhenUsed="0"/>
+    <w:lsdException w:name="Medium Shading 1 Accent 4" w:semiHidden="0" w:uiPriority="63" w:unhideWhenUsed="0"/>
+    <w:lsdException w:name="Medium Shading 2 Accent 4" w:semiHidden="0" w:uiPriority="64" w:unhideWhenUsed="0"/>
+    <w:lsdException w:name="Medium List 1 Accent 4" w:semiHidden="0" w:uiPriority="65" w:unhideWhenUsed="0"/>
+    <w:lsdException w:name="Medium List 2 Accent 4" w:semiHidden="0" w:uiPriority="66" w:unhideWhenUsed="0"/>
+    <w:lsdException w:name="Medium Grid 1 Accent 4" w:semiHidden="0" w:uiPriority="67" w:unhideWhenUsed="0"/>
+    <w:lsdException w:name="Medium Grid 2 Accent 4" w:semiHidden="0" w:uiPriority="68" w:unhideWhenUsed="0"/>
+    <w:lsdException w:name="Medium Grid 3 Accent 4" w:semiHidden="0" w:uiPriority="69" w:unhideWhenUsed="0"/>
+    <w:lsdException w:name="Dark List Accent 4" w:semiHidden="0" w:uiPriority="70" w:unhideWhenUsed="0"/>
+    <w:lsdException w:name="Colorful Shading Accent 4" w:semiHidden="0" w:uiPriority="71" w:unhideWhenUsed="0"/>
+    <w:lsdException w:name="Colorful List Accent 4" w:semiHidden="0" w:uiPriority="72" w:unhideWhenUsed="0"/>
+    <w:lsdException w:name="Colorful Grid Accent 4" w:semiHidden="0" w:uiPriority="73" w:unhideWhenUsed="0"/>
+    <w:lsdException w:name="Light Shading Accent 5" w:semiHidden="0" w:uiPriority="60" w:unhideWhenUsed="0"/>
+    <w:lsdException w:name="Light List Accent 5" w:semiHidden="0" w:uiPriority="61" w:unhideWhenUsed="0"/>
+    <w:lsdException w:name="Light Grid Accent 5" w:semiHidden="0" w:uiPriority="62" w:unhideWhenUsed="0"/>
+    <w:lsdException w:name="Medium Shading 1 Accent 5" w:semiHidden="0" w:uiPriority="63" w:unhideWhenUsed="0"/>
+    <w:lsdException w:name="Medium Shading 2 Accent 5" w:semiHidden="0" w:uiPriority="64" w:unhideWhenUsed="0"/>
+    <w:lsdException w:name="Medium List 1 Accent 5" w:semiHidden="0" w:uiPriority="65" w:unhideWhenUsed="0"/>
+    <w:lsdException w:name="Medium List 2 Accent 5" w:semiHidden="0" w:uiPriority="66" w:unhideWhenUsed="0"/>
+    <w:lsdException w:name="Medium Grid 1 Accent 5" w:semiHidden="0" w:uiPriority="67" w:unhideWhenUsed="0"/>
+    <w:lsdException w:name="Medium Grid 2 Accent 5" w:semiHidden="0" w:uiPriority="68" w:unhideWhenUsed="0"/>
+    <w:lsdException w:name="Medium Grid 3 Accent 5" w:semiHidden="0" w:uiPriority="69" w:unhideWhenUsed="0"/>
+    <w:lsdException w:name="Dark List Accent 5" w:semiHidden="0" w:uiPriority="70" w:unhideWhenUsed="0"/>
+    <w:lsdException w:name="Colorful Shading Accent 5" w:semiHidden="0" w:uiPriority="71" w:unhideWhenUsed="0"/>
+    <w:lsdException w:name="Colorful List Accent 5" w:semiHidden="0" w:uiPriority="72" w:unhideWhenUsed="0"/>
+    <w:lsdException w:name="Colorful Grid Accent 5" w:semiHidden="0" w:uiPriority="73" w:unhideWhenUsed="0"/>
+    <w:lsdException w:name="Light Shading Accent 6" w:semiHidden="0" w:uiPriority="60" w:unhideWhenUsed="0"/>
+    <w:lsdException w:name="Light List Accent 6" w:semiHidden="0" w:uiPriority="61" w:unhideWhenUsed="0"/>
+    <w:lsdException w:name="Light Grid Accent 6" w:semiHidden="0" w:uiPriority="62" w:unhideWhenUsed="0"/>
+    <w:lsdException w:name="Medium Shading 1 Accent 6" w:semiHidden="0" w:uiPriority="63" w:unhideWhenUsed="0"/>
+    <w:lsdException w:name="Medium Shading 2 Accent 6" w:semiHidden="0" w:uiPriority="64" w:unhideWhenUsed="0"/>
+    <w:lsdException w:name="Medium List 1 Accent 6" w:semiHidden="0" w:uiPriority="65" w:unhideWhenUsed="0"/>
+    <w:lsdException w:name="Medium List 2 Accent 6" w:semiHidden="0" w:uiPriority="66" w:unhideWhenUsed="0"/>
+    <w:lsdException w:name="Medium Grid 1 Accent 6" w:semiHidden="0" w:uiPriority="67" w:unhideWhenUsed="0"/>
+    <w:lsdException w:name="Medium Grid 2 Accent 6" w:semiHidden="0" w:uiPriority="68" w:unhideWhenUsed="0"/>
+    <w:lsdException w:name="Medium Grid 3 Accent 6" w:semiHidden="0" w:uiPriority="69" w:unhideWhenUsed="0"/>
+    <w:lsdException w:name="Dark List Accent 6" w:semiHidden="0" w:uiPriority="70" w:unhideWhenUsed="0"/>
+    <w:lsdException w:name="Colorful Shading Accent 6" w:semiHidden="0" w:uiPriority="71" w:unhideWhenUsed="0"/>
+    <w:lsdException w:name="Colorful List Accent 6" w:semiHidden="0" w:uiPriority="72" w:unhideWhenUsed="0"/>
+    <w:lsdException w:name="Colorful Grid Accent 6" w:semiHidden="0" w:uiPriority="73" w:unhideWhenUsed="0"/>
+    <w:lsdException w:name="Subtle Emphasis" w:semiHidden="0" w:uiPriority="19" w:unhideWhenUsed="0" w:qFormat="1"/>
+    <w:lsdException w:name="Intense Emphasis" w:semiHidden="0" w:uiPriority="21" w:unhideWhenUsed="0" w:qFormat="1"/>
+    <w:lsdException w:name="Subtle Reference" w:semiHidden="0" w:uiPriority="31" w:unhideWhenUsed="0" w:qFormat="1"/>
+    <w:lsdException w:name="Intense Reference" w:semiHidden="0" w:uiPriority="32" w:unhideWhenUsed="0" w:qFormat="1"/>
+    <w:lsdException w:name="Book Title" w:semiHidden="0" w:uiPriority="33" w:unhideWhenUsed="0" w:qFormat="1"/>
+    <w:lsdException w:name="Bibliography" w:uiPriority="37"/>
+    <w:lsdException w:name="TOC Heading" w:uiPriority="39" w:qFormat="1"/>
   </w:latentStyles>
   <w:style w:type="paragraph" w:default="1" w:styleId="Normal">
     <w:name w:val="Normal"/>
@@ -8257,7 +9801,7 @@
 </file>
 
 <file path=word/glossary/webSettings.xml><?xml version="1.0" encoding="utf-8"?>
-<w:webSettings xmlns:mc="http://schemas.openxmlformats.org/markup-compatibility/2006" xmlns:r="http://schemas.openxmlformats.org/officeDocument/2006/relationships" xmlns:w="http://schemas.openxmlformats.org/wordprocessingml/2006/main" xmlns:w14="http://schemas.microsoft.com/office/word/2010/wordml" xmlns:w15="http://schemas.microsoft.com/office/word/2012/wordml" xmlns:w16cex="http://schemas.microsoft.com/office/word/2018/wordml/cex" xmlns:w16cid="http://schemas.microsoft.com/office/word/2016/wordml/cid" xmlns:w16="http://schemas.microsoft.com/office/word/2018/wordml" xmlns:w16se="http://schemas.microsoft.com/office/word/2015/wordml/symex" mc:Ignorable="w14 w15 w16se w16cid w16 w16cex">
+<w:webSettings xmlns:mc="http://schemas.openxmlformats.org/markup-compatibility/2006" xmlns:r="http://schemas.openxmlformats.org/officeDocument/2006/relationships" xmlns:w="http://schemas.openxmlformats.org/wordprocessingml/2006/main" xmlns:w14="http://schemas.microsoft.com/office/word/2010/wordml" mc:Ignorable="w14">
   <w:optimizeForBrowser/>
   <w:allowPNG/>
 </w:webSettings>
@@ -8552,7 +10096,7 @@
   <a:extraClrSchemeLst/>
   <a:extLst>
     <a:ext uri="{05A4C25C-085E-4340-85A3-A5531E510DB2}">
-      <thm15:themeFamily xmlns:thm15="http://schemas.microsoft.com/office/thememl/2012/main" name="Office Theme" id="{62F939B6-93AF-4DB8-9C6B-D6C7DFDC589F}" vid="{4A3C46E8-61CC-4603-A589-7422A47A8E4A}"/>
+      <thm15:themeFamily xmlns:thm15="http://schemas.microsoft.com/office/thememl/2012/main" xmlns="" name="Office Theme" id="{62F939B6-93AF-4DB8-9C6B-D6C7DFDC589F}" vid="{4A3C46E8-61CC-4603-A589-7422A47A8E4A}"/>
     </a:ext>
   </a:extLst>
 </a:theme>
@@ -8563,7 +10107,7 @@
 </file>
 
 <file path=customXml/itemProps1.xml><?xml version="1.0" encoding="utf-8"?>
-<ds:datastoreItem xmlns:ds="http://schemas.openxmlformats.org/officeDocument/2006/customXml" ds:itemID="{9FA7BAD9-5447-411F-9060-66D94688216A}">
+<ds:datastoreItem xmlns:ds="http://schemas.openxmlformats.org/officeDocument/2006/customXml" ds:itemID="{3E51FAE7-81B4-4BED-9919-BBC3F47C7AE4}">
   <ds:schemaRefs>
     <ds:schemaRef ds:uri="http://schemas.openxmlformats.org/officeDocument/2006/bibliography"/>
   </ds:schemaRefs>

</xml_diff>